<commit_message>
update files structure, move unused files into backup folder
</commit_message>
<xml_diff>
--- a/Project Report - PSUPR CA1 Fifa2019 -v2.docx
+++ b/Project Report - PSUPR CA1 Fifa2019 -v2.docx
@@ -346,7 +346,7 @@
           <w:r>
             <w:fldChar w:fldCharType="separate"/>
           </w:r>
-          <w:hyperlink w:anchor="_Toc19355003" w:history="1">
+          <w:hyperlink w:anchor="_Toc20043476" w:history="1">
             <w:r>
               <w:rPr>
                 <w:rStyle w:val="Hyperlink"/>
@@ -373,7 +373,7 @@
                 <w:noProof/>
                 <w:webHidden/>
               </w:rPr>
-              <w:instrText xml:space="preserve"> PAGEREF _Toc19355003 \h </w:instrText>
+              <w:instrText xml:space="preserve"> PAGEREF _Toc20043476 \h </w:instrText>
             </w:r>
             <w:r>
               <w:rPr>
@@ -417,7 +417,7 @@
               <w:lang w:val="en-US"/>
             </w:rPr>
           </w:pPr>
-          <w:hyperlink w:anchor="_Toc19355004" w:history="1">
+          <w:hyperlink w:anchor="_Toc20043477" w:history="1">
             <w:r>
               <w:rPr>
                 <w:rStyle w:val="Hyperlink"/>
@@ -444,7 +444,7 @@
                 <w:noProof/>
                 <w:webHidden/>
               </w:rPr>
-              <w:instrText xml:space="preserve"> PAGEREF _Toc19355004 \h </w:instrText>
+              <w:instrText xml:space="preserve"> PAGEREF _Toc20043477 \h </w:instrText>
             </w:r>
             <w:r>
               <w:rPr>
@@ -488,7 +488,7 @@
               <w:lang w:val="en-US"/>
             </w:rPr>
           </w:pPr>
-          <w:hyperlink w:anchor="_Toc19355005" w:history="1">
+          <w:hyperlink w:anchor="_Toc20043478" w:history="1">
             <w:r>
               <w:rPr>
                 <w:rStyle w:val="Hyperlink"/>
@@ -515,7 +515,7 @@
                 <w:noProof/>
                 <w:webHidden/>
               </w:rPr>
-              <w:instrText xml:space="preserve"> PAGEREF _Toc19355005 \h </w:instrText>
+              <w:instrText xml:space="preserve"> PAGEREF _Toc20043478 \h </w:instrText>
             </w:r>
             <w:r>
               <w:rPr>
@@ -559,7 +559,7 @@
               <w:lang w:val="en-US"/>
             </w:rPr>
           </w:pPr>
-          <w:hyperlink w:anchor="_Toc19355006" w:history="1">
+          <w:hyperlink w:anchor="_Toc20043479" w:history="1">
             <w:r>
               <w:rPr>
                 <w:rStyle w:val="Hyperlink"/>
@@ -586,7 +586,7 @@
                 <w:noProof/>
                 <w:webHidden/>
               </w:rPr>
-              <w:instrText xml:space="preserve"> PAGEREF _Toc19355006 \h </w:instrText>
+              <w:instrText xml:space="preserve"> PAGEREF _Toc20043479 \h </w:instrText>
             </w:r>
             <w:r>
               <w:rPr>
@@ -630,7 +630,7 @@
               <w:lang w:val="en-US"/>
             </w:rPr>
           </w:pPr>
-          <w:hyperlink w:anchor="_Toc19355007" w:history="1">
+          <w:hyperlink w:anchor="_Toc20043480" w:history="1">
             <w:r>
               <w:rPr>
                 <w:rStyle w:val="Hyperlink"/>
@@ -657,7 +657,7 @@
                 <w:noProof/>
                 <w:webHidden/>
               </w:rPr>
-              <w:instrText xml:space="preserve"> PAGEREF _Toc19355007 \h </w:instrText>
+              <w:instrText xml:space="preserve"> PAGEREF _Toc20043480 \h </w:instrText>
             </w:r>
             <w:r>
               <w:rPr>
@@ -701,7 +701,7 @@
               <w:lang w:val="en-US"/>
             </w:rPr>
           </w:pPr>
-          <w:hyperlink w:anchor="_Toc19355008" w:history="1">
+          <w:hyperlink w:anchor="_Toc20043481" w:history="1">
             <w:r>
               <w:rPr>
                 <w:rStyle w:val="Hyperlink"/>
@@ -728,7 +728,7 @@
                 <w:noProof/>
                 <w:webHidden/>
               </w:rPr>
-              <w:instrText xml:space="preserve"> PAGEREF _Toc19355008 \h </w:instrText>
+              <w:instrText xml:space="preserve"> PAGEREF _Toc20043481 \h </w:instrText>
             </w:r>
             <w:r>
               <w:rPr>
@@ -773,7 +773,7 @@
               <w:lang w:val="en-US"/>
             </w:rPr>
           </w:pPr>
-          <w:hyperlink w:anchor="_Toc19355009" w:history="1">
+          <w:hyperlink w:anchor="_Toc20043482" w:history="1">
             <w:r>
               <w:rPr>
                 <w:rStyle w:val="Hyperlink"/>
@@ -816,7 +816,7 @@
                 <w:noProof/>
                 <w:webHidden/>
               </w:rPr>
-              <w:instrText xml:space="preserve"> PAGEREF _Toc19355009 \h </w:instrText>
+              <w:instrText xml:space="preserve"> PAGEREF _Toc20043482 \h </w:instrText>
             </w:r>
             <w:r>
               <w:rPr>
@@ -861,7 +861,7 @@
               <w:lang w:val="en-US"/>
             </w:rPr>
           </w:pPr>
-          <w:hyperlink w:anchor="_Toc19355010" w:history="1">
+          <w:hyperlink w:anchor="_Toc20043483" w:history="1">
             <w:r>
               <w:rPr>
                 <w:rStyle w:val="Hyperlink"/>
@@ -885,8 +885,6 @@
               </w:rPr>
               <w:t>Pre-Processing</w:t>
             </w:r>
-            <w:bookmarkStart w:id="0" w:name="_GoBack"/>
-            <w:bookmarkEnd w:id="0"/>
             <w:r>
               <w:rPr>
                 <w:noProof/>
@@ -906,7 +904,7 @@
                 <w:noProof/>
                 <w:webHidden/>
               </w:rPr>
-              <w:instrText xml:space="preserve"> PAGEREF _Toc19355010 \h </w:instrText>
+              <w:instrText xml:space="preserve"> PAGEREF _Toc20043483 \h </w:instrText>
             </w:r>
             <w:r>
               <w:rPr>
@@ -951,7 +949,7 @@
               <w:lang w:val="en-US"/>
             </w:rPr>
           </w:pPr>
-          <w:hyperlink w:anchor="_Toc19355011" w:history="1">
+          <w:hyperlink w:anchor="_Toc20043484" w:history="1">
             <w:r>
               <w:rPr>
                 <w:rStyle w:val="Hyperlink"/>
@@ -994,7 +992,7 @@
                 <w:noProof/>
                 <w:webHidden/>
               </w:rPr>
-              <w:instrText xml:space="preserve"> PAGEREF _Toc19355011 \h </w:instrText>
+              <w:instrText xml:space="preserve"> PAGEREF _Toc20043484 \h </w:instrText>
             </w:r>
             <w:r>
               <w:rPr>
@@ -1039,7 +1037,7 @@
               <w:lang w:val="en-US"/>
             </w:rPr>
           </w:pPr>
-          <w:hyperlink w:anchor="_Toc19355012" w:history="1">
+          <w:hyperlink w:anchor="_Toc20043485" w:history="1">
             <w:r>
               <w:rPr>
                 <w:rStyle w:val="Hyperlink"/>
@@ -1082,7 +1080,7 @@
                 <w:noProof/>
                 <w:webHidden/>
               </w:rPr>
-              <w:instrText xml:space="preserve"> PAGEREF _Toc19355012 \h </w:instrText>
+              <w:instrText xml:space="preserve"> PAGEREF _Toc20043485 \h </w:instrText>
             </w:r>
             <w:r>
               <w:rPr>
@@ -1126,7 +1124,7 @@
               <w:lang w:val="en-US"/>
             </w:rPr>
           </w:pPr>
-          <w:hyperlink w:anchor="_Toc19355013" w:history="1">
+          <w:hyperlink w:anchor="_Toc20043486" w:history="1">
             <w:r>
               <w:rPr>
                 <w:rStyle w:val="Hyperlink"/>
@@ -1153,7 +1151,7 @@
                 <w:noProof/>
                 <w:webHidden/>
               </w:rPr>
-              <w:instrText xml:space="preserve"> PAGEREF _Toc19355013 \h </w:instrText>
+              <w:instrText xml:space="preserve"> PAGEREF _Toc20043486 \h </w:instrText>
             </w:r>
             <w:r>
               <w:rPr>
@@ -1197,7 +1195,7 @@
               <w:lang w:val="en-US"/>
             </w:rPr>
           </w:pPr>
-          <w:hyperlink w:anchor="_Toc19355014" w:history="1">
+          <w:hyperlink w:anchor="_Toc20043487" w:history="1">
             <w:r>
               <w:rPr>
                 <w:rStyle w:val="Hyperlink"/>
@@ -1224,7 +1222,7 @@
                 <w:noProof/>
                 <w:webHidden/>
               </w:rPr>
-              <w:instrText xml:space="preserve"> PAGEREF _Toc19355014 \h </w:instrText>
+              <w:instrText xml:space="preserve"> PAGEREF _Toc20043487 \h </w:instrText>
             </w:r>
             <w:r>
               <w:rPr>
@@ -1286,14 +1284,14 @@
         <w:pStyle w:val="Heading1"/>
         <w:ind w:left="426"/>
       </w:pPr>
-      <w:bookmarkStart w:id="1" w:name="_Toc17657749"/>
-      <w:bookmarkStart w:id="2" w:name="_Toc19355003"/>
+      <w:bookmarkStart w:id="0" w:name="_Toc17657749"/>
+      <w:bookmarkStart w:id="1" w:name="_Toc20043476"/>
       <w:r>
         <w:lastRenderedPageBreak/>
         <w:t>Executive Summary</w:t>
       </w:r>
+      <w:bookmarkEnd w:id="0"/>
       <w:bookmarkEnd w:id="1"/>
-      <w:bookmarkEnd w:id="2"/>
     </w:p>
     <w:p>
       <w:pPr>
@@ -1403,13 +1401,13 @@
         <w:pStyle w:val="Heading1"/>
         <w:ind w:left="426"/>
       </w:pPr>
-      <w:bookmarkStart w:id="3" w:name="_Toc17657750"/>
-      <w:bookmarkStart w:id="4" w:name="_Toc19355004"/>
+      <w:bookmarkStart w:id="2" w:name="_Toc17657750"/>
+      <w:bookmarkStart w:id="3" w:name="_Toc20043477"/>
       <w:r>
         <w:t>Business Problem Background</w:t>
       </w:r>
+      <w:bookmarkEnd w:id="2"/>
       <w:bookmarkEnd w:id="3"/>
-      <w:bookmarkEnd w:id="4"/>
     </w:p>
     <w:p>
       <w:pPr>
@@ -1466,15 +1464,15 @@
         <w:pStyle w:val="Heading1"/>
         <w:ind w:left="426"/>
       </w:pPr>
-      <w:bookmarkStart w:id="5" w:name="_Toc17657751"/>
-      <w:bookmarkStart w:id="6" w:name="_Toc19355005"/>
+      <w:bookmarkStart w:id="4" w:name="_Toc17657751"/>
+      <w:bookmarkStart w:id="5" w:name="_Toc20043478"/>
       <w:r>
         <w:t>Project Objectives &amp; Success</w:t>
       </w:r>
       <w:r>
         <w:t xml:space="preserve"> Measurement</w:t>
       </w:r>
-      <w:bookmarkEnd w:id="6"/>
+      <w:bookmarkEnd w:id="5"/>
     </w:p>
     <w:p>
       <w:pPr>
@@ -1521,18 +1519,18 @@
         <w:pStyle w:val="Heading1"/>
         <w:ind w:left="426"/>
       </w:pPr>
-      <w:bookmarkStart w:id="7" w:name="_Toc17657752"/>
-      <w:bookmarkStart w:id="8" w:name="_Toc19355006"/>
-      <w:bookmarkEnd w:id="5"/>
+      <w:bookmarkStart w:id="6" w:name="_Toc17657752"/>
+      <w:bookmarkStart w:id="7" w:name="_Toc20043479"/>
+      <w:bookmarkEnd w:id="4"/>
       <w:r>
         <w:lastRenderedPageBreak/>
         <w:t>Project Solution</w:t>
       </w:r>
+      <w:bookmarkEnd w:id="6"/>
+      <w:r>
+        <w:t xml:space="preserve"> Design</w:t>
+      </w:r>
       <w:bookmarkEnd w:id="7"/>
-      <w:r>
-        <w:t xml:space="preserve"> Design</w:t>
-      </w:r>
-      <w:bookmarkEnd w:id="8"/>
     </w:p>
     <w:p>
       <w:pPr>
@@ -1628,7 +1626,7 @@
           <w:sz w:val="64"/>
         </w:rPr>
       </w:pPr>
-      <w:bookmarkStart w:id="9" w:name="_Toc17657753"/>
+      <w:bookmarkStart w:id="8" w:name="_Toc17657753"/>
       <w:r>
         <w:br w:type="page"/>
       </w:r>
@@ -1638,7 +1636,7 @@
         <w:pStyle w:val="Heading1"/>
         <w:ind w:left="426"/>
       </w:pPr>
-      <w:bookmarkStart w:id="10" w:name="_Toc19355007"/>
+      <w:bookmarkStart w:id="9" w:name="_Toc20043480"/>
       <w:r>
         <w:lastRenderedPageBreak/>
         <w:t xml:space="preserve">Project </w:t>
@@ -1652,7 +1650,7 @@
       <w:r>
         <w:t>s</w:t>
       </w:r>
-      <w:bookmarkEnd w:id="10"/>
+      <w:bookmarkEnd w:id="9"/>
     </w:p>
     <w:p>
       <w:pPr>
@@ -1781,10 +1779,7 @@
         <w:t>py_src</w:t>
       </w:r>
       <w:r>
-        <w:t>, contains all the python source files, which can be run from PyCharm or Spyder,</w:t>
-      </w:r>
-      <w:r>
-        <w:t xml:space="preserve"> </w:t>
+        <w:t xml:space="preserve">, contains all the python source files, which can be run from PyCharm or Spyder, </w:t>
       </w:r>
       <w:r>
         <w:t>common_functions.py</w:t>
@@ -1798,13 +1793,7 @@
         <w:ind w:firstLine="720"/>
       </w:pPr>
       <w:r>
-        <w:t>The other files are named by according algori</w:t>
-      </w:r>
-      <w:r>
-        <w:t>th</w:t>
-      </w:r>
-      <w:r>
-        <w:t>ms used inside</w:t>
+        <w:t>The other files are named by according algorithms used inside</w:t>
       </w:r>
       <w:r>
         <w:t>.</w:t>
@@ -1827,10 +1816,7 @@
         <w:t>fifa19_ready_data.csv</w:t>
       </w:r>
       <w:r>
-        <w:t>, processed data which is being used by all the algorithms.</w:t>
-      </w:r>
-      <w:r>
-        <w:t xml:space="preserve"> </w:t>
+        <w:t xml:space="preserve">, processed data which is being used by all the algorithms. </w:t>
       </w:r>
     </w:p>
     <w:p>
@@ -1869,13 +1855,13 @@
         <w:pStyle w:val="Heading1"/>
         <w:ind w:left="426"/>
       </w:pPr>
-      <w:bookmarkStart w:id="11" w:name="_Toc19355008"/>
+      <w:bookmarkStart w:id="10" w:name="_Toc20043481"/>
       <w:r>
         <w:lastRenderedPageBreak/>
         <w:t>Project Implementation</w:t>
       </w:r>
-      <w:bookmarkEnd w:id="9"/>
-      <w:bookmarkEnd w:id="11"/>
+      <w:bookmarkEnd w:id="8"/>
+      <w:bookmarkEnd w:id="10"/>
     </w:p>
     <w:p>
       <w:pPr>
@@ -1904,7 +1890,7 @@
           <w:szCs w:val="40"/>
         </w:rPr>
       </w:pPr>
-      <w:bookmarkStart w:id="12" w:name="_Toc19355009"/>
+      <w:bookmarkStart w:id="11" w:name="_Toc20043482"/>
       <w:r>
         <w:rPr>
           <w:sz w:val="40"/>
@@ -1912,7 +1898,7 @@
         </w:rPr>
         <w:t>Row Data Collection</w:t>
       </w:r>
-      <w:bookmarkEnd w:id="12"/>
+      <w:bookmarkEnd w:id="11"/>
     </w:p>
     <w:p>
       <w:pPr>
@@ -1993,7 +1979,7 @@
           <w:szCs w:val="40"/>
         </w:rPr>
       </w:pPr>
-      <w:bookmarkStart w:id="13" w:name="_Toc19355010"/>
+      <w:bookmarkStart w:id="12" w:name="_Toc20043483"/>
       <w:r>
         <w:rPr>
           <w:sz w:val="40"/>
@@ -2001,7 +1987,7 @@
         </w:rPr>
         <w:t>Pre-Processing</w:t>
       </w:r>
-      <w:bookmarkEnd w:id="13"/>
+      <w:bookmarkEnd w:id="12"/>
     </w:p>
     <w:p>
       <w:pPr>
@@ -3006,7 +2992,7 @@
           <w:szCs w:val="40"/>
         </w:rPr>
       </w:pPr>
-      <w:bookmarkStart w:id="14" w:name="_Toc19355011"/>
+      <w:bookmarkStart w:id="13" w:name="_Toc20043484"/>
       <w:r>
         <w:rPr>
           <w:sz w:val="40"/>
@@ -3014,7 +3000,7 @@
         </w:rPr>
         <w:t>Sampling</w:t>
       </w:r>
-      <w:bookmarkEnd w:id="14"/>
+      <w:bookmarkEnd w:id="13"/>
     </w:p>
     <w:p>
       <w:pPr>
@@ -3851,7 +3837,7 @@
           <w:szCs w:val="40"/>
         </w:rPr>
       </w:pPr>
-      <w:bookmarkStart w:id="15" w:name="_Toc19355012"/>
+      <w:bookmarkStart w:id="14" w:name="_Toc20043485"/>
       <w:r>
         <w:rPr>
           <w:sz w:val="40"/>
@@ -3860,7 +3846,7 @@
         <w:lastRenderedPageBreak/>
         <w:t>Training Learning Algorithms</w:t>
       </w:r>
-      <w:bookmarkEnd w:id="15"/>
+      <w:bookmarkEnd w:id="14"/>
     </w:p>
     <w:p>
       <w:pPr>
@@ -3870,6 +3856,15 @@
           <w:szCs w:val="28"/>
         </w:rPr>
       </w:pPr>
+    </w:p>
+    <w:p>
+      <w:pPr>
+        <w:ind w:left="720"/>
+        <w:rPr>
+          <w:sz w:val="28"/>
+          <w:szCs w:val="28"/>
+        </w:rPr>
+      </w:pPr>
       <w:r>
         <w:rPr>
           <w:sz w:val="28"/>
@@ -3883,6 +3878,43 @@
           <w:szCs w:val="28"/>
         </w:rPr>
         <w:t>to deal with the classification problem.</w:t>
+      </w:r>
+    </w:p>
+    <w:p>
+      <w:pPr>
+        <w:ind w:left="720"/>
+        <w:rPr>
+          <w:sz w:val="28"/>
+          <w:szCs w:val="28"/>
+        </w:rPr>
+      </w:pPr>
+      <w:r>
+        <w:rPr>
+          <w:sz w:val="28"/>
+          <w:szCs w:val="28"/>
+        </w:rPr>
+        <w:t>Since the evaluation measure for multi-class classification is macro-averaging, which gives equal weight to the classification of each label.</w:t>
+      </w:r>
+      <w:r>
+        <w:rPr>
+          <w:sz w:val="28"/>
+          <w:szCs w:val="28"/>
+        </w:rPr>
+        <w:t xml:space="preserve"> </w:t>
+      </w:r>
+      <w:r>
+        <w:rPr>
+          <w:sz w:val="28"/>
+          <w:szCs w:val="28"/>
+        </w:rPr>
+        <w:t>So,</w:t>
+      </w:r>
+      <w:r>
+        <w:rPr>
+          <w:sz w:val="28"/>
+          <w:szCs w:val="28"/>
+        </w:rPr>
+        <w:t xml:space="preserve"> the final accuracy might be a bit different from the ROC chart displayed.</w:t>
       </w:r>
     </w:p>
     <w:p>
@@ -4061,23 +4093,28 @@
           <w:sz w:val="28"/>
           <w:szCs w:val="28"/>
         </w:rPr>
-        <w:t xml:space="preserve">, the average ROC </w:t>
-      </w:r>
-      <w:r>
-        <w:rPr>
-          <w:sz w:val="28"/>
-          <w:szCs w:val="28"/>
-          <w:highlight w:val="yellow"/>
-        </w:rPr>
-        <w:t xml:space="preserve">AUC score can reach </w:t>
-      </w:r>
-      <w:r>
-        <w:rPr>
-          <w:sz w:val="28"/>
-          <w:szCs w:val="28"/>
-          <w:highlight w:val="yellow"/>
-        </w:rPr>
-        <w:t>0.7203</w:t>
+        <w:t xml:space="preserve">, the </w:t>
+      </w:r>
+      <w:r>
+        <w:rPr>
+          <w:sz w:val="28"/>
+          <w:szCs w:val="28"/>
+        </w:rPr>
+        <w:t>accuracy</w:t>
+      </w:r>
+      <w:r>
+        <w:rPr>
+          <w:sz w:val="28"/>
+          <w:szCs w:val="28"/>
+        </w:rPr>
+        <w:t xml:space="preserve"> can reach </w:t>
+      </w:r>
+      <w:r>
+        <w:rPr>
+          <w:sz w:val="28"/>
+          <w:szCs w:val="28"/>
+        </w:rPr>
+        <w:t>0.8224</w:t>
       </w:r>
       <w:r>
         <w:rPr>
@@ -4100,7 +4137,14 @@
           <w:sz w:val="28"/>
           <w:szCs w:val="28"/>
         </w:rPr>
-        <w:t>ROC chart as below:</w:t>
+        <w:t xml:space="preserve">ROC chart </w:t>
+      </w:r>
+      <w:r>
+        <w:rPr>
+          <w:sz w:val="28"/>
+          <w:szCs w:val="28"/>
+        </w:rPr>
+        <w:t>as below:</w:t>
       </w:r>
     </w:p>
     <w:p>
@@ -4118,10 +4162,10 @@
           <w:szCs w:val="28"/>
         </w:rPr>
         <w:drawing>
-          <wp:inline distT="0" distB="0" distL="0" distR="0" wp14:anchorId="2106F797" wp14:editId="14BF098B">
-            <wp:extent cx="4221601" cy="3260690"/>
-            <wp:effectExtent l="0" t="0" r="7620" b="0"/>
-            <wp:docPr id="6" name="Picture 6"/>
+          <wp:inline distT="0" distB="0" distL="0" distR="0" wp14:anchorId="39CF66DF" wp14:editId="6698EBE4">
+            <wp:extent cx="4088804" cy="2883529"/>
+            <wp:effectExtent l="0" t="0" r="0" b="0"/>
+            <wp:docPr id="26" name="Picture 26" descr="C:\Users\gary\AppData\Local\Packages\Microsoft.Office.Desktop_8wekyb3d8bbwe\AC\INetCache\Content.MSO\8931090.tmp"/>
             <wp:cNvGraphicFramePr>
               <a:graphicFrameLocks xmlns:a="http://schemas.openxmlformats.org/drawingml/2006/main" noChangeAspect="1"/>
             </wp:cNvGraphicFramePr>
@@ -4129,23 +4173,36 @@
               <a:graphicData uri="http://schemas.openxmlformats.org/drawingml/2006/picture">
                 <pic:pic xmlns:pic="http://schemas.openxmlformats.org/drawingml/2006/picture">
                   <pic:nvPicPr>
-                    <pic:cNvPr id="1" name=""/>
-                    <pic:cNvPicPr/>
+                    <pic:cNvPr id="0" name="Picture 23" descr="C:\Users\gary\AppData\Local\Packages\Microsoft.Office.Desktop_8wekyb3d8bbwe\AC\INetCache\Content.MSO\8931090.tmp"/>
+                    <pic:cNvPicPr>
+                      <a:picLocks noChangeAspect="1" noChangeArrowheads="1"/>
+                    </pic:cNvPicPr>
                   </pic:nvPicPr>
                   <pic:blipFill>
-                    <a:blip r:embed="rId22"/>
+                    <a:blip r:embed="rId22">
+                      <a:extLst>
+                        <a:ext uri="{28A0092B-C50C-407E-A947-70E740481C1C}">
+                          <a14:useLocalDpi xmlns:a14="http://schemas.microsoft.com/office/drawing/2010/main" val="0"/>
+                        </a:ext>
+                      </a:extLst>
+                    </a:blip>
+                    <a:srcRect/>
                     <a:stretch>
                       <a:fillRect/>
                     </a:stretch>
                   </pic:blipFill>
-                  <pic:spPr>
+                  <pic:spPr bwMode="auto">
                     <a:xfrm>
                       <a:off x="0" y="0"/>
-                      <a:ext cx="4319976" cy="3336673"/>
+                      <a:ext cx="4106632" cy="2896102"/>
                     </a:xfrm>
                     <a:prstGeom prst="rect">
                       <a:avLst/>
                     </a:prstGeom>
+                    <a:noFill/>
+                    <a:ln>
+                      <a:noFill/>
+                    </a:ln>
                   </pic:spPr>
                 </pic:pic>
               </a:graphicData>
@@ -4177,12 +4234,14 @@
           <w:numId w:val="8"/>
         </w:numPr>
         <w:rPr>
-          <w:sz w:val="28"/>
-          <w:szCs w:val="28"/>
-        </w:rPr>
-      </w:pPr>
-      <w:r>
-        <w:rPr>
+          <w:color w:val="FF0000"/>
+          <w:sz w:val="28"/>
+          <w:szCs w:val="28"/>
+        </w:rPr>
+      </w:pPr>
+      <w:r>
+        <w:rPr>
+          <w:color w:val="FF0000"/>
           <w:sz w:val="28"/>
           <w:szCs w:val="28"/>
         </w:rPr>
@@ -4304,21 +4363,26 @@
           <w:sz w:val="28"/>
           <w:szCs w:val="28"/>
         </w:rPr>
-        <w:t xml:space="preserve">, the average ROC AUC </w:t>
-      </w:r>
-      <w:r>
-        <w:rPr>
-          <w:sz w:val="28"/>
-          <w:szCs w:val="28"/>
-          <w:highlight w:val="yellow"/>
-        </w:rPr>
-        <w:t xml:space="preserve">score reaches </w:t>
-      </w:r>
-      <w:r>
-        <w:rPr>
-          <w:sz w:val="28"/>
-          <w:szCs w:val="28"/>
-          <w:highlight w:val="yellow"/>
+        <w:t xml:space="preserve">, the </w:t>
+      </w:r>
+      <w:r>
+        <w:rPr>
+          <w:sz w:val="28"/>
+          <w:szCs w:val="28"/>
+        </w:rPr>
+        <w:t>accuracy is</w:t>
+      </w:r>
+      <w:r>
+        <w:rPr>
+          <w:sz w:val="28"/>
+          <w:szCs w:val="28"/>
+        </w:rPr>
+        <w:t xml:space="preserve"> </w:t>
+      </w:r>
+      <w:r>
+        <w:rPr>
+          <w:sz w:val="28"/>
+          <w:szCs w:val="28"/>
         </w:rPr>
         <w:t>0.7118</w:t>
       </w:r>
@@ -4347,15 +4411,22 @@
       </w:r>
       <w:r>
         <w:rPr>
+          <w:sz w:val="28"/>
+          <w:szCs w:val="28"/>
+        </w:rPr>
+        <w:t xml:space="preserve"> </w:t>
+      </w:r>
+      <w:r>
+        <w:rPr>
           <w:noProof/>
           <w:sz w:val="28"/>
           <w:szCs w:val="28"/>
         </w:rPr>
         <w:drawing>
-          <wp:inline distT="0" distB="0" distL="0" distR="0" wp14:anchorId="220D205C" wp14:editId="1C013663">
-            <wp:extent cx="4465121" cy="3348841"/>
-            <wp:effectExtent l="0" t="0" r="0" b="4445"/>
-            <wp:docPr id="8" name="Picture 8"/>
+          <wp:inline distT="0" distB="0" distL="0" distR="0" wp14:anchorId="4337082F" wp14:editId="3FD8B750">
+            <wp:extent cx="4155799" cy="2931459"/>
+            <wp:effectExtent l="0" t="0" r="0" b="0"/>
+            <wp:docPr id="16" name="Picture 16" descr="C:\Users\gary\AppData\Local\Packages\Microsoft.Office.Desktop_8wekyb3d8bbwe\AC\INetCache\Content.MSO\5AF17254.tmp"/>
             <wp:cNvGraphicFramePr>
               <a:graphicFrameLocks xmlns:a="http://schemas.openxmlformats.org/drawingml/2006/main" noChangeAspect="1"/>
             </wp:cNvGraphicFramePr>
@@ -4363,23 +4434,36 @@
               <a:graphicData uri="http://schemas.openxmlformats.org/drawingml/2006/picture">
                 <pic:pic xmlns:pic="http://schemas.openxmlformats.org/drawingml/2006/picture">
                   <pic:nvPicPr>
-                    <pic:cNvPr id="1" name=""/>
-                    <pic:cNvPicPr/>
+                    <pic:cNvPr id="0" name="Picture 3" descr="C:\Users\gary\AppData\Local\Packages\Microsoft.Office.Desktop_8wekyb3d8bbwe\AC\INetCache\Content.MSO\5AF17254.tmp"/>
+                    <pic:cNvPicPr>
+                      <a:picLocks noChangeAspect="1" noChangeArrowheads="1"/>
+                    </pic:cNvPicPr>
                   </pic:nvPicPr>
                   <pic:blipFill>
-                    <a:blip r:embed="rId23"/>
+                    <a:blip r:embed="rId23">
+                      <a:extLst>
+                        <a:ext uri="{28A0092B-C50C-407E-A947-70E740481C1C}">
+                          <a14:useLocalDpi xmlns:a14="http://schemas.microsoft.com/office/drawing/2010/main" val="0"/>
+                        </a:ext>
+                      </a:extLst>
+                    </a:blip>
+                    <a:srcRect/>
                     <a:stretch>
                       <a:fillRect/>
                     </a:stretch>
                   </pic:blipFill>
-                  <pic:spPr>
+                  <pic:spPr bwMode="auto">
                     <a:xfrm>
                       <a:off x="0" y="0"/>
-                      <a:ext cx="4518034" cy="3388526"/>
+                      <a:ext cx="4217991" cy="2975328"/>
                     </a:xfrm>
                     <a:prstGeom prst="rect">
                       <a:avLst/>
                     </a:prstGeom>
+                    <a:noFill/>
+                    <a:ln>
+                      <a:noFill/>
+                    </a:ln>
                   </pic:spPr>
                 </pic:pic>
               </a:graphicData>
@@ -4460,7 +4544,49 @@
           <w:sz w:val="28"/>
           <w:szCs w:val="28"/>
         </w:rPr>
-        <w:t xml:space="preserve"> and </w:t>
+        <w:t xml:space="preserve"> to improve the accuracy</w:t>
+      </w:r>
+      <w:r>
+        <w:rPr>
+          <w:sz w:val="28"/>
+          <w:szCs w:val="28"/>
+        </w:rPr>
+        <w:t>.</w:t>
+      </w:r>
+      <w:r>
+        <w:rPr>
+          <w:sz w:val="28"/>
+          <w:szCs w:val="28"/>
+        </w:rPr>
+        <w:t xml:space="preserve"> The final </w:t>
+      </w:r>
+      <w:r>
+        <w:rPr>
+          <w:sz w:val="28"/>
+          <w:szCs w:val="28"/>
+        </w:rPr>
+        <w:t xml:space="preserve">accuracy </w:t>
+      </w:r>
+      <w:r>
+        <w:rPr>
+          <w:sz w:val="28"/>
+          <w:szCs w:val="28"/>
+        </w:rPr>
+        <w:t xml:space="preserve">score reaches </w:t>
+      </w:r>
+      <w:r>
+        <w:rPr>
+          <w:sz w:val="28"/>
+          <w:szCs w:val="28"/>
+        </w:rPr>
+        <w:t>0.6887</w:t>
+      </w:r>
+      <w:r>
+        <w:rPr>
+          <w:sz w:val="28"/>
+          <w:szCs w:val="28"/>
+        </w:rPr>
+        <w:t xml:space="preserve"> after </w:t>
       </w:r>
       <w:proofErr w:type="spellStart"/>
       <w:r>
@@ -4468,7 +4594,7 @@
           <w:sz w:val="28"/>
           <w:szCs w:val="28"/>
         </w:rPr>
-        <w:t>BaggingClassifier</w:t>
+        <w:t>GridSearchCV</w:t>
       </w:r>
       <w:proofErr w:type="spellEnd"/>
       <w:r>
@@ -4476,50 +4602,6 @@
           <w:sz w:val="28"/>
           <w:szCs w:val="28"/>
         </w:rPr>
-        <w:t xml:space="preserve"> to improve the accuracy</w:t>
-      </w:r>
-      <w:r>
-        <w:rPr>
-          <w:sz w:val="28"/>
-          <w:szCs w:val="28"/>
-        </w:rPr>
-        <w:t>.</w:t>
-      </w:r>
-      <w:r>
-        <w:rPr>
-          <w:sz w:val="28"/>
-          <w:szCs w:val="28"/>
-        </w:rPr>
-        <w:t xml:space="preserve"> The final average ROC AUC score reaches </w:t>
-      </w:r>
-      <w:r>
-        <w:rPr>
-          <w:sz w:val="28"/>
-          <w:szCs w:val="28"/>
-        </w:rPr>
-        <w:t>0.6879</w:t>
-      </w:r>
-      <w:r>
-        <w:rPr>
-          <w:sz w:val="28"/>
-          <w:szCs w:val="28"/>
-        </w:rPr>
-        <w:t xml:space="preserve"> after </w:t>
-      </w:r>
-      <w:proofErr w:type="spellStart"/>
-      <w:r>
-        <w:rPr>
-          <w:sz w:val="28"/>
-          <w:szCs w:val="28"/>
-        </w:rPr>
-        <w:t>GridSearchCV</w:t>
-      </w:r>
-      <w:proofErr w:type="spellEnd"/>
-      <w:r>
-        <w:rPr>
-          <w:sz w:val="28"/>
-          <w:szCs w:val="28"/>
-        </w:rPr>
         <w:t xml:space="preserve"> optimization.</w:t>
       </w:r>
     </w:p>
@@ -4554,10 +4636,10 @@
           <w:szCs w:val="28"/>
         </w:rPr>
         <w:drawing>
-          <wp:inline distT="0" distB="0" distL="0" distR="0" wp14:anchorId="1AAE6771" wp14:editId="3F018938">
-            <wp:extent cx="3938954" cy="2954216"/>
-            <wp:effectExtent l="0" t="0" r="4445" b="0"/>
-            <wp:docPr id="4" name="Picture 4"/>
+          <wp:inline distT="0" distB="0" distL="0" distR="0" wp14:anchorId="02B1576B" wp14:editId="5F6AD3A9">
+            <wp:extent cx="4063127" cy="2865422"/>
+            <wp:effectExtent l="0" t="0" r="0" b="0"/>
+            <wp:docPr id="27" name="Picture 27" descr="C:\Users\gary\AppData\Local\Packages\Microsoft.Office.Desktop_8wekyb3d8bbwe\AC\INetCache\Content.MSO\12A3151E.tmp"/>
             <wp:cNvGraphicFramePr>
               <a:graphicFrameLocks xmlns:a="http://schemas.openxmlformats.org/drawingml/2006/main" noChangeAspect="1"/>
             </wp:cNvGraphicFramePr>
@@ -4565,23 +4647,36 @@
               <a:graphicData uri="http://schemas.openxmlformats.org/drawingml/2006/picture">
                 <pic:pic xmlns:pic="http://schemas.openxmlformats.org/drawingml/2006/picture">
                   <pic:nvPicPr>
-                    <pic:cNvPr id="1" name=""/>
-                    <pic:cNvPicPr/>
+                    <pic:cNvPr id="0" name="Picture 25" descr="C:\Users\gary\AppData\Local\Packages\Microsoft.Office.Desktop_8wekyb3d8bbwe\AC\INetCache\Content.MSO\12A3151E.tmp"/>
+                    <pic:cNvPicPr>
+                      <a:picLocks noChangeAspect="1" noChangeArrowheads="1"/>
+                    </pic:cNvPicPr>
                   </pic:nvPicPr>
                   <pic:blipFill>
-                    <a:blip r:embed="rId24"/>
+                    <a:blip r:embed="rId24">
+                      <a:extLst>
+                        <a:ext uri="{28A0092B-C50C-407E-A947-70E740481C1C}">
+                          <a14:useLocalDpi xmlns:a14="http://schemas.microsoft.com/office/drawing/2010/main" val="0"/>
+                        </a:ext>
+                      </a:extLst>
+                    </a:blip>
+                    <a:srcRect/>
                     <a:stretch>
                       <a:fillRect/>
                     </a:stretch>
                   </pic:blipFill>
-                  <pic:spPr>
+                  <pic:spPr bwMode="auto">
                     <a:xfrm>
                       <a:off x="0" y="0"/>
-                      <a:ext cx="3996036" cy="2997028"/>
+                      <a:ext cx="4111073" cy="2899235"/>
                     </a:xfrm>
                     <a:prstGeom prst="rect">
                       <a:avLst/>
                     </a:prstGeom>
+                    <a:noFill/>
+                    <a:ln>
+                      <a:noFill/>
+                    </a:ln>
                   </pic:spPr>
                 </pic:pic>
               </a:graphicData>
@@ -4662,21 +4757,7 @@
           <w:sz w:val="28"/>
           <w:szCs w:val="28"/>
         </w:rPr>
-        <w:t xml:space="preserve"> and can get </w:t>
-      </w:r>
-      <w:r>
-        <w:rPr>
-          <w:sz w:val="28"/>
-          <w:szCs w:val="28"/>
-        </w:rPr>
-        <w:t>0.8229</w:t>
-      </w:r>
-      <w:r>
-        <w:rPr>
-          <w:sz w:val="28"/>
-          <w:szCs w:val="28"/>
-        </w:rPr>
-        <w:t xml:space="preserve"> for average ROC AUC score.</w:t>
+        <w:t>, the accuracy is</w:t>
       </w:r>
       <w:r>
         <w:rPr>
@@ -4685,6 +4766,27 @@
         </w:rPr>
         <w:t xml:space="preserve"> </w:t>
       </w:r>
+      <w:r>
+        <w:rPr>
+          <w:sz w:val="28"/>
+          <w:szCs w:val="28"/>
+        </w:rPr>
+        <w:t>0.5589</w:t>
+      </w:r>
+      <w:r>
+        <w:rPr>
+          <w:sz w:val="28"/>
+          <w:szCs w:val="28"/>
+        </w:rPr>
+        <w:t>.</w:t>
+      </w:r>
+      <w:r>
+        <w:rPr>
+          <w:sz w:val="28"/>
+          <w:szCs w:val="28"/>
+        </w:rPr>
+        <w:t xml:space="preserve"> </w:t>
+      </w:r>
     </w:p>
     <w:p>
       <w:pPr>
@@ -4717,10 +4819,10 @@
           <w:szCs w:val="28"/>
         </w:rPr>
         <w:drawing>
-          <wp:inline distT="0" distB="0" distL="0" distR="0" wp14:anchorId="0D60C545" wp14:editId="6E806313">
-            <wp:extent cx="3982192" cy="2986644"/>
-            <wp:effectExtent l="0" t="0" r="0" b="4445"/>
-            <wp:docPr id="9" name="Picture 9"/>
+          <wp:inline distT="0" distB="0" distL="0" distR="0" wp14:anchorId="6048DBE7" wp14:editId="7A2BBB12">
+            <wp:extent cx="4273558" cy="3013824"/>
+            <wp:effectExtent l="0" t="0" r="0" b="0"/>
+            <wp:docPr id="28" name="Picture 28" descr="C:\Users\gary\AppData\Local\Packages\Microsoft.Office.Desktop_8wekyb3d8bbwe\AC\INetCache\Content.MSO\39E91EDC.tmp"/>
             <wp:cNvGraphicFramePr>
               <a:graphicFrameLocks xmlns:a="http://schemas.openxmlformats.org/drawingml/2006/main" noChangeAspect="1"/>
             </wp:cNvGraphicFramePr>
@@ -4728,23 +4830,36 @@
               <a:graphicData uri="http://schemas.openxmlformats.org/drawingml/2006/picture">
                 <pic:pic xmlns:pic="http://schemas.openxmlformats.org/drawingml/2006/picture">
                   <pic:nvPicPr>
-                    <pic:cNvPr id="1" name=""/>
-                    <pic:cNvPicPr/>
+                    <pic:cNvPr id="0" name="Picture 27" descr="C:\Users\gary\AppData\Local\Packages\Microsoft.Office.Desktop_8wekyb3d8bbwe\AC\INetCache\Content.MSO\39E91EDC.tmp"/>
+                    <pic:cNvPicPr>
+                      <a:picLocks noChangeAspect="1" noChangeArrowheads="1"/>
+                    </pic:cNvPicPr>
                   </pic:nvPicPr>
                   <pic:blipFill>
-                    <a:blip r:embed="rId25"/>
+                    <a:blip r:embed="rId25">
+                      <a:extLst>
+                        <a:ext uri="{28A0092B-C50C-407E-A947-70E740481C1C}">
+                          <a14:useLocalDpi xmlns:a14="http://schemas.microsoft.com/office/drawing/2010/main" val="0"/>
+                        </a:ext>
+                      </a:extLst>
+                    </a:blip>
+                    <a:srcRect/>
                     <a:stretch>
                       <a:fillRect/>
                     </a:stretch>
                   </pic:blipFill>
-                  <pic:spPr>
+                  <pic:spPr bwMode="auto">
                     <a:xfrm>
                       <a:off x="0" y="0"/>
-                      <a:ext cx="4070947" cy="3053210"/>
+                      <a:ext cx="4304036" cy="3035318"/>
                     </a:xfrm>
                     <a:prstGeom prst="rect">
                       <a:avLst/>
                     </a:prstGeom>
+                    <a:noFill/>
+                    <a:ln>
+                      <a:noFill/>
+                    </a:ln>
                   </pic:spPr>
                 </pic:pic>
               </a:graphicData>
@@ -4825,7 +4940,28 @@
           <w:sz w:val="28"/>
           <w:szCs w:val="28"/>
         </w:rPr>
-        <w:t xml:space="preserve"> and </w:t>
+        <w:t xml:space="preserve"> to improve the accuracy, and the average ROC AUC score is </w:t>
+      </w:r>
+      <w:r>
+        <w:rPr>
+          <w:sz w:val="28"/>
+          <w:szCs w:val="28"/>
+        </w:rPr>
+        <w:t>0.7</w:t>
+      </w:r>
+      <w:r>
+        <w:rPr>
+          <w:sz w:val="28"/>
+          <w:szCs w:val="28"/>
+        </w:rPr>
+        <w:t>832</w:t>
+      </w:r>
+      <w:r>
+        <w:rPr>
+          <w:sz w:val="28"/>
+          <w:szCs w:val="28"/>
+        </w:rPr>
+        <w:t xml:space="preserve"> after </w:t>
       </w:r>
       <w:proofErr w:type="spellStart"/>
       <w:r>
@@ -4833,7 +4969,7 @@
           <w:sz w:val="28"/>
           <w:szCs w:val="28"/>
         </w:rPr>
-        <w:t>BaggingClassifier</w:t>
+        <w:t>GridSearchCV</w:t>
       </w:r>
       <w:proofErr w:type="spellEnd"/>
       <w:r>
@@ -4841,36 +4977,6 @@
           <w:sz w:val="28"/>
           <w:szCs w:val="28"/>
         </w:rPr>
-        <w:t xml:space="preserve"> to improve the accuracy, and the average ROC AUC score is </w:t>
-      </w:r>
-      <w:r>
-        <w:rPr>
-          <w:sz w:val="28"/>
-          <w:szCs w:val="28"/>
-        </w:rPr>
-        <w:t>0.7597</w:t>
-      </w:r>
-      <w:r>
-        <w:rPr>
-          <w:sz w:val="28"/>
-          <w:szCs w:val="28"/>
-        </w:rPr>
-        <w:t xml:space="preserve"> after </w:t>
-      </w:r>
-      <w:proofErr w:type="spellStart"/>
-      <w:r>
-        <w:rPr>
-          <w:sz w:val="28"/>
-          <w:szCs w:val="28"/>
-        </w:rPr>
-        <w:t>GridSearchCV</w:t>
-      </w:r>
-      <w:proofErr w:type="spellEnd"/>
-      <w:r>
-        <w:rPr>
-          <w:sz w:val="28"/>
-          <w:szCs w:val="28"/>
-        </w:rPr>
         <w:t xml:space="preserve"> optim</w:t>
       </w:r>
       <w:r>
@@ -4914,14 +5020,15 @@
       </w:pPr>
       <w:r>
         <w:rPr>
+          <w:noProof/>
           <w:sz w:val="28"/>
           <w:szCs w:val="28"/>
         </w:rPr>
         <w:drawing>
-          <wp:inline distT="0" distB="0" distL="0" distR="0" wp14:anchorId="3B23472D" wp14:editId="62DAF546">
-            <wp:extent cx="4215452" cy="3161589"/>
-            <wp:effectExtent l="0" t="0" r="0" b="1270"/>
-            <wp:docPr id="11" name="Picture 11"/>
+          <wp:inline distT="0" distB="0" distL="0" distR="0" wp14:anchorId="0E2C0147" wp14:editId="379F9F54">
+            <wp:extent cx="4078360" cy="2876165"/>
+            <wp:effectExtent l="0" t="0" r="0" b="0"/>
+            <wp:docPr id="30" name="Picture 30" descr="C:\Users\gary\AppData\Local\Packages\Microsoft.Office.Desktop_8wekyb3d8bbwe\AC\INetCache\Content.MSO\4079CBE8.tmp"/>
             <wp:cNvGraphicFramePr>
               <a:graphicFrameLocks xmlns:a="http://schemas.openxmlformats.org/drawingml/2006/main" noChangeAspect="1"/>
             </wp:cNvGraphicFramePr>
@@ -4929,23 +5036,36 @@
               <a:graphicData uri="http://schemas.openxmlformats.org/drawingml/2006/picture">
                 <pic:pic xmlns:pic="http://schemas.openxmlformats.org/drawingml/2006/picture">
                   <pic:nvPicPr>
-                    <pic:cNvPr id="1" name=""/>
-                    <pic:cNvPicPr/>
+                    <pic:cNvPr id="0" name="Picture 34" descr="C:\Users\gary\AppData\Local\Packages\Microsoft.Office.Desktop_8wekyb3d8bbwe\AC\INetCache\Content.MSO\4079CBE8.tmp"/>
+                    <pic:cNvPicPr>
+                      <a:picLocks noChangeAspect="1" noChangeArrowheads="1"/>
+                    </pic:cNvPicPr>
                   </pic:nvPicPr>
                   <pic:blipFill>
-                    <a:blip r:embed="rId26"/>
+                    <a:blip r:embed="rId26">
+                      <a:extLst>
+                        <a:ext uri="{28A0092B-C50C-407E-A947-70E740481C1C}">
+                          <a14:useLocalDpi xmlns:a14="http://schemas.microsoft.com/office/drawing/2010/main" val="0"/>
+                        </a:ext>
+                      </a:extLst>
+                    </a:blip>
+                    <a:srcRect/>
                     <a:stretch>
                       <a:fillRect/>
                     </a:stretch>
                   </pic:blipFill>
-                  <pic:spPr>
+                  <pic:spPr bwMode="auto">
                     <a:xfrm>
                       <a:off x="0" y="0"/>
-                      <a:ext cx="4305807" cy="3229355"/>
+                      <a:ext cx="4095489" cy="2888245"/>
                     </a:xfrm>
                     <a:prstGeom prst="rect">
                       <a:avLst/>
                     </a:prstGeom>
+                    <a:noFill/>
+                    <a:ln>
+                      <a:noFill/>
+                    </a:ln>
                   </pic:spPr>
                 </pic:pic>
               </a:graphicData>
@@ -5026,7 +5146,14 @@
           <w:sz w:val="28"/>
           <w:szCs w:val="28"/>
         </w:rPr>
-        <w:t>0.7988</w:t>
+        <w:t>0.</w:t>
+      </w:r>
+      <w:r>
+        <w:rPr>
+          <w:sz w:val="28"/>
+          <w:szCs w:val="28"/>
+        </w:rPr>
+        <w:t>8020</w:t>
       </w:r>
       <w:r>
         <w:rPr>
@@ -5078,14 +5205,15 @@
       </w:pPr>
       <w:r>
         <w:rPr>
+          <w:noProof/>
           <w:sz w:val="28"/>
           <w:szCs w:val="28"/>
         </w:rPr>
         <w:drawing>
-          <wp:inline distT="0" distB="0" distL="0" distR="0" wp14:anchorId="3E6BFD74" wp14:editId="1ECCF60F">
-            <wp:extent cx="4270433" cy="3202825"/>
+          <wp:inline distT="0" distB="0" distL="0" distR="0" wp14:anchorId="7CEDB363" wp14:editId="16654379">
+            <wp:extent cx="4249273" cy="2996697"/>
             <wp:effectExtent l="0" t="0" r="0" b="0"/>
-            <wp:docPr id="10" name="Picture 10"/>
+            <wp:docPr id="31" name="Picture 31" descr="C:\Users\gary\AppData\Local\Packages\Microsoft.Office.Desktop_8wekyb3d8bbwe\AC\INetCache\Content.MSO\C8886236.tmp"/>
             <wp:cNvGraphicFramePr>
               <a:graphicFrameLocks xmlns:a="http://schemas.openxmlformats.org/drawingml/2006/main" noChangeAspect="1"/>
             </wp:cNvGraphicFramePr>
@@ -5093,23 +5221,36 @@
               <a:graphicData uri="http://schemas.openxmlformats.org/drawingml/2006/picture">
                 <pic:pic xmlns:pic="http://schemas.openxmlformats.org/drawingml/2006/picture">
                   <pic:nvPicPr>
-                    <pic:cNvPr id="1" name=""/>
-                    <pic:cNvPicPr/>
+                    <pic:cNvPr id="0" name="Picture 36" descr="C:\Users\gary\AppData\Local\Packages\Microsoft.Office.Desktop_8wekyb3d8bbwe\AC\INetCache\Content.MSO\C8886236.tmp"/>
+                    <pic:cNvPicPr>
+                      <a:picLocks noChangeAspect="1" noChangeArrowheads="1"/>
+                    </pic:cNvPicPr>
                   </pic:nvPicPr>
                   <pic:blipFill>
-                    <a:blip r:embed="rId27"/>
+                    <a:blip r:embed="rId27">
+                      <a:extLst>
+                        <a:ext uri="{28A0092B-C50C-407E-A947-70E740481C1C}">
+                          <a14:useLocalDpi xmlns:a14="http://schemas.microsoft.com/office/drawing/2010/main" val="0"/>
+                        </a:ext>
+                      </a:extLst>
+                    </a:blip>
+                    <a:srcRect/>
                     <a:stretch>
                       <a:fillRect/>
                     </a:stretch>
                   </pic:blipFill>
-                  <pic:spPr>
+                  <pic:spPr bwMode="auto">
                     <a:xfrm>
                       <a:off x="0" y="0"/>
-                      <a:ext cx="4354233" cy="3265675"/>
+                      <a:ext cx="4278327" cy="3017187"/>
                     </a:xfrm>
                     <a:prstGeom prst="rect">
                       <a:avLst/>
                     </a:prstGeom>
+                    <a:noFill/>
+                    <a:ln>
+                      <a:noFill/>
+                    </a:ln>
                   </pic:spPr>
                 </pic:pic>
               </a:graphicData>
@@ -5213,7 +5354,14 @@
           <w:sz w:val="28"/>
           <w:szCs w:val="28"/>
         </w:rPr>
-        <w:t>0.7988</w:t>
+        <w:t>0.7</w:t>
+      </w:r>
+      <w:r>
+        <w:rPr>
+          <w:sz w:val="28"/>
+          <w:szCs w:val="28"/>
+        </w:rPr>
+        <w:t>136</w:t>
       </w:r>
       <w:r>
         <w:rPr>
@@ -5253,6 +5401,77 @@
           <w:szCs w:val="28"/>
         </w:rPr>
         <w:t>ROC chart as below:</w:t>
+      </w:r>
+      <w:r>
+        <w:rPr>
+          <w:sz w:val="28"/>
+          <w:szCs w:val="28"/>
+        </w:rPr>
+        <w:t xml:space="preserve"> </w:t>
+      </w:r>
+    </w:p>
+    <w:p>
+      <w:pPr>
+        <w:ind w:left="1800"/>
+        <w:rPr>
+          <w:sz w:val="28"/>
+          <w:szCs w:val="28"/>
+        </w:rPr>
+      </w:pPr>
+      <w:r>
+        <w:rPr>
+          <w:noProof/>
+          <w:sz w:val="28"/>
+          <w:szCs w:val="28"/>
+        </w:rPr>
+        <w:drawing>
+          <wp:inline distT="0" distB="0" distL="0" distR="0" wp14:anchorId="7DD0FEF5" wp14:editId="5408B2F2">
+            <wp:extent cx="4326300" cy="3051018"/>
+            <wp:effectExtent l="0" t="0" r="0" b="0"/>
+            <wp:docPr id="32" name="Picture 32" descr="C:\Users\gary\AppData\Local\Packages\Microsoft.Office.Desktop_8wekyb3d8bbwe\AC\INetCache\Content.MSO\BB3DA3B4.tmp"/>
+            <wp:cNvGraphicFramePr>
+              <a:graphicFrameLocks xmlns:a="http://schemas.openxmlformats.org/drawingml/2006/main" noChangeAspect="1"/>
+            </wp:cNvGraphicFramePr>
+            <a:graphic xmlns:a="http://schemas.openxmlformats.org/drawingml/2006/main">
+              <a:graphicData uri="http://schemas.openxmlformats.org/drawingml/2006/picture">
+                <pic:pic xmlns:pic="http://schemas.openxmlformats.org/drawingml/2006/picture">
+                  <pic:nvPicPr>
+                    <pic:cNvPr id="0" name="Picture 38" descr="C:\Users\gary\AppData\Local\Packages\Microsoft.Office.Desktop_8wekyb3d8bbwe\AC\INetCache\Content.MSO\BB3DA3B4.tmp"/>
+                    <pic:cNvPicPr>
+                      <a:picLocks noChangeAspect="1" noChangeArrowheads="1"/>
+                    </pic:cNvPicPr>
+                  </pic:nvPicPr>
+                  <pic:blipFill>
+                    <a:blip r:embed="rId28">
+                      <a:extLst>
+                        <a:ext uri="{28A0092B-C50C-407E-A947-70E740481C1C}">
+                          <a14:useLocalDpi xmlns:a14="http://schemas.microsoft.com/office/drawing/2010/main" val="0"/>
+                        </a:ext>
+                      </a:extLst>
+                    </a:blip>
+                    <a:srcRect/>
+                    <a:stretch>
+                      <a:fillRect/>
+                    </a:stretch>
+                  </pic:blipFill>
+                  <pic:spPr bwMode="auto">
+                    <a:xfrm>
+                      <a:off x="0" y="0"/>
+                      <a:ext cx="4354727" cy="3071065"/>
+                    </a:xfrm>
+                    <a:prstGeom prst="rect">
+                      <a:avLst/>
+                    </a:prstGeom>
+                    <a:noFill/>
+                    <a:ln>
+                      <a:noFill/>
+                    </a:ln>
+                  </pic:spPr>
+                </pic:pic>
+              </a:graphicData>
+            </a:graphic>
+          </wp:inline>
+        </w:drawing>
       </w:r>
     </w:p>
     <w:p>
@@ -5398,15 +5617,13 @@
         </w:rPr>
         <w:t xml:space="preserve">. </w:t>
       </w:r>
-      <w:proofErr w:type="gramStart"/>
-      <w:r>
-        <w:rPr>
-          <w:sz w:val="28"/>
-          <w:szCs w:val="28"/>
-        </w:rPr>
-        <w:t>So</w:t>
-      </w:r>
-      <w:proofErr w:type="gramEnd"/>
+      <w:r>
+        <w:rPr>
+          <w:sz w:val="28"/>
+          <w:szCs w:val="28"/>
+        </w:rPr>
+        <w:t>So,</w:t>
+      </w:r>
       <w:r>
         <w:rPr>
           <w:sz w:val="28"/>
@@ -5495,14 +5712,28 @@
           <w:sz w:val="28"/>
           <w:szCs w:val="28"/>
         </w:rPr>
-        <w:t xml:space="preserve">, and the average ROC AUC score is </w:t>
-      </w:r>
-      <w:r>
-        <w:rPr>
-          <w:sz w:val="28"/>
-          <w:szCs w:val="28"/>
-        </w:rPr>
-        <w:t>0.7670</w:t>
+        <w:t xml:space="preserve">, and the </w:t>
+      </w:r>
+      <w:r>
+        <w:rPr>
+          <w:sz w:val="28"/>
+          <w:szCs w:val="28"/>
+        </w:rPr>
+        <w:t xml:space="preserve">final </w:t>
+      </w:r>
+      <w:r>
+        <w:rPr>
+          <w:sz w:val="28"/>
+          <w:szCs w:val="28"/>
+        </w:rPr>
+        <w:t xml:space="preserve">score is </w:t>
+      </w:r>
+      <w:r>
+        <w:rPr>
+          <w:sz w:val="28"/>
+          <w:szCs w:val="28"/>
+        </w:rPr>
+        <w:t>0.8122</w:t>
       </w:r>
       <w:r>
         <w:rPr>
@@ -5510,6 +5741,93 @@
           <w:szCs w:val="28"/>
         </w:rPr>
         <w:t>.</w:t>
+      </w:r>
+      <w:r>
+        <w:rPr>
+          <w:sz w:val="28"/>
+          <w:szCs w:val="28"/>
+        </w:rPr>
+        <w:t xml:space="preserve"> </w:t>
+      </w:r>
+    </w:p>
+    <w:p>
+      <w:pPr>
+        <w:ind w:left="1800"/>
+        <w:rPr>
+          <w:sz w:val="28"/>
+          <w:szCs w:val="28"/>
+        </w:rPr>
+      </w:pPr>
+      <w:r>
+        <w:rPr>
+          <w:sz w:val="28"/>
+          <w:szCs w:val="28"/>
+        </w:rPr>
+        <w:t>ROC chart as below:</w:t>
+      </w:r>
+    </w:p>
+    <w:p>
+      <w:pPr>
+        <w:ind w:left="1800"/>
+        <w:rPr>
+          <w:sz w:val="28"/>
+          <w:szCs w:val="28"/>
+        </w:rPr>
+      </w:pPr>
+      <w:r>
+        <w:rPr>
+          <w:noProof/>
+          <w:sz w:val="28"/>
+          <w:szCs w:val="28"/>
+        </w:rPr>
+        <w:drawing>
+          <wp:inline distT="0" distB="0" distL="0" distR="0" wp14:anchorId="3C6A1C81" wp14:editId="1D7065DE">
+            <wp:extent cx="4359068" cy="3074127"/>
+            <wp:effectExtent l="0" t="0" r="0" b="0"/>
+            <wp:docPr id="33" name="Picture 33" descr="C:\Users\gary\AppData\Local\Packages\Microsoft.Office.Desktop_8wekyb3d8bbwe\AC\INetCache\Content.MSO\BDFF27E2.tmp"/>
+            <wp:cNvGraphicFramePr>
+              <a:graphicFrameLocks xmlns:a="http://schemas.openxmlformats.org/drawingml/2006/main" noChangeAspect="1"/>
+            </wp:cNvGraphicFramePr>
+            <a:graphic xmlns:a="http://schemas.openxmlformats.org/drawingml/2006/main">
+              <a:graphicData uri="http://schemas.openxmlformats.org/drawingml/2006/picture">
+                <pic:pic xmlns:pic="http://schemas.openxmlformats.org/drawingml/2006/picture">
+                  <pic:nvPicPr>
+                    <pic:cNvPr id="0" name="Picture 40" descr="C:\Users\gary\AppData\Local\Packages\Microsoft.Office.Desktop_8wekyb3d8bbwe\AC\INetCache\Content.MSO\BDFF27E2.tmp"/>
+                    <pic:cNvPicPr>
+                      <a:picLocks noChangeAspect="1" noChangeArrowheads="1"/>
+                    </pic:cNvPicPr>
+                  </pic:nvPicPr>
+                  <pic:blipFill>
+                    <a:blip r:embed="rId29">
+                      <a:extLst>
+                        <a:ext uri="{28A0092B-C50C-407E-A947-70E740481C1C}">
+                          <a14:useLocalDpi xmlns:a14="http://schemas.microsoft.com/office/drawing/2010/main" val="0"/>
+                        </a:ext>
+                      </a:extLst>
+                    </a:blip>
+                    <a:srcRect/>
+                    <a:stretch>
+                      <a:fillRect/>
+                    </a:stretch>
+                  </pic:blipFill>
+                  <pic:spPr bwMode="auto">
+                    <a:xfrm>
+                      <a:off x="0" y="0"/>
+                      <a:ext cx="4413866" cy="3112772"/>
+                    </a:xfrm>
+                    <a:prstGeom prst="rect">
+                      <a:avLst/>
+                    </a:prstGeom>
+                    <a:noFill/>
+                    <a:ln>
+                      <a:noFill/>
+                    </a:ln>
+                  </pic:spPr>
+                </pic:pic>
+              </a:graphicData>
+            </a:graphic>
+          </wp:inline>
+        </w:drawing>
       </w:r>
     </w:p>
     <w:p>
@@ -5550,6 +5868,29 @@
     </w:p>
     <w:p>
       <w:pPr>
+        <w:rPr>
+          <w:sz w:val="28"/>
+          <w:szCs w:val="28"/>
+        </w:rPr>
+      </w:pPr>
+      <w:r>
+        <w:rPr>
+          <w:sz w:val="28"/>
+          <w:szCs w:val="28"/>
+        </w:rPr>
+        <w:br w:type="page"/>
+      </w:r>
+    </w:p>
+    <w:p>
+      <w:pPr>
+        <w:rPr>
+          <w:sz w:val="28"/>
+          <w:szCs w:val="28"/>
+        </w:rPr>
+      </w:pPr>
+    </w:p>
+    <w:p>
+      <w:pPr>
         <w:pStyle w:val="ListParagraph"/>
         <w:rPr>
           <w:sz w:val="28"/>
@@ -5588,12 +5929,28 @@
     </w:p>
     <w:p>
       <w:pPr>
-        <w:pStyle w:val="ListParagraph"/>
-        <w:rPr>
-          <w:sz w:val="28"/>
-          <w:szCs w:val="28"/>
-        </w:rPr>
-      </w:pPr>
+        <w:rPr>
+          <w:sz w:val="28"/>
+          <w:szCs w:val="28"/>
+        </w:rPr>
+      </w:pPr>
+      <w:bookmarkStart w:id="15" w:name="_GoBack"/>
+      <w:bookmarkEnd w:id="15"/>
+    </w:p>
+    <w:p>
+      <w:pPr>
+        <w:rPr>
+          <w:sz w:val="28"/>
+          <w:szCs w:val="28"/>
+        </w:rPr>
+      </w:pPr>
+      <w:r>
+        <w:rPr>
+          <w:sz w:val="28"/>
+          <w:szCs w:val="28"/>
+        </w:rPr>
+        <w:br w:type="page"/>
+      </w:r>
     </w:p>
     <w:p>
       <w:pPr>
@@ -5626,8 +5983,85 @@
     </w:p>
     <w:p>
       <w:pPr>
-        <w:ind w:left="720"/>
-      </w:pPr>
+        <w:ind w:left="1080"/>
+      </w:pPr>
+      <w:r>
+        <w:t>Below is the accuracy result summary for every model.</w:t>
+      </w:r>
+    </w:p>
+    <w:p>
+      <w:pPr>
+        <w:ind w:left="1080"/>
+      </w:pPr>
+      <w:r>
+        <w:t>We select the top 3 as the final models.</w:t>
+      </w:r>
+    </w:p>
+    <w:p>
+      <w:pPr>
+        <w:ind w:left="1080"/>
+      </w:pPr>
+    </w:p>
+    <w:p>
+      <w:pPr>
+        <w:ind w:left="1080"/>
+      </w:pPr>
+      <w:r>
+        <w:t>Logistic Regression, score: 0.8224</w:t>
+      </w:r>
+    </w:p>
+    <w:p>
+      <w:pPr>
+        <w:ind w:left="1080"/>
+      </w:pPr>
+      <w:r>
+        <w:t>Voting, score: 0.8122</w:t>
+      </w:r>
+    </w:p>
+    <w:p>
+      <w:pPr>
+        <w:ind w:left="1080"/>
+      </w:pPr>
+      <w:r>
+        <w:t>Random Forest, score: 0.8020</w:t>
+      </w:r>
+    </w:p>
+    <w:p>
+      <w:pPr>
+        <w:ind w:left="1080"/>
+      </w:pPr>
+      <w:r>
+        <w:t>Neural Network, score: 0.7832</w:t>
+      </w:r>
+    </w:p>
+    <w:p>
+      <w:pPr>
+        <w:ind w:left="1080"/>
+      </w:pPr>
+      <w:proofErr w:type="spellStart"/>
+      <w:r>
+        <w:t>XGBoost</w:t>
+      </w:r>
+      <w:proofErr w:type="spellEnd"/>
+      <w:r>
+        <w:t>, score: 0.7136</w:t>
+      </w:r>
+    </w:p>
+    <w:p>
+      <w:pPr>
+        <w:ind w:left="1080"/>
+      </w:pPr>
+      <w:r>
+        <w:t>Decision Tree, score: 0.6887</w:t>
+      </w:r>
+    </w:p>
+    <w:p>
+      <w:pPr>
+        <w:ind w:left="1080"/>
+      </w:pPr>
+      <w:r>
+        <w:t>Linear SVC, score: 0.5589</w:t>
+      </w:r>
     </w:p>
     <w:p/>
     <w:p>
@@ -5646,7 +6080,7 @@
       <w:pPr>
         <w:pStyle w:val="Heading1"/>
       </w:pPr>
-      <w:bookmarkStart w:id="17" w:name="_Toc19355013"/>
+      <w:bookmarkStart w:id="17" w:name="_Toc20043486"/>
       <w:r>
         <w:lastRenderedPageBreak/>
         <w:t>Project Performance &amp; Validation</w:t>
@@ -5710,6 +6144,15 @@
           <w:sz w:val="28"/>
         </w:rPr>
       </w:pPr>
+    </w:p>
+    <w:p>
+      <w:pPr>
+        <w:spacing w:after="144" w:line="226" w:lineRule="auto"/>
+        <w:ind w:left="10" w:right="228" w:hanging="10"/>
+        <w:rPr>
+          <w:sz w:val="28"/>
+        </w:rPr>
+      </w:pPr>
       <w:r>
         <w:rPr>
           <w:sz w:val="28"/>
@@ -5763,7 +6206,7 @@
       <w:pPr>
         <w:pStyle w:val="Heading1"/>
       </w:pPr>
-      <w:bookmarkStart w:id="18" w:name="_Toc19355014"/>
+      <w:bookmarkStart w:id="18" w:name="_Toc20043487"/>
       <w:r>
         <w:lastRenderedPageBreak/>
         <w:t>Project Conclusions: Findings &amp; Recommendation</w:t>
@@ -5772,18 +6215,118 @@
     </w:p>
     <w:p>
       <w:pPr>
+        <w:spacing w:after="200" w:line="226" w:lineRule="auto"/>
+        <w:ind w:right="164"/>
+      </w:pPr>
+    </w:p>
+    <w:p>
+      <w:pPr>
+        <w:spacing w:after="200" w:line="226" w:lineRule="auto"/>
+        <w:ind w:right="164"/>
+      </w:pPr>
+      <w:r>
+        <w:t xml:space="preserve">For the players with </w:t>
+      </w:r>
+      <w:r>
+        <w:t xml:space="preserve">international reputation which are 2 and 3, </w:t>
+      </w:r>
+      <w:r>
+        <w:t>the results are not very good d</w:t>
+      </w:r>
+      <w:r>
+        <w:t>ue to insufficient data</w:t>
+      </w:r>
+      <w:r>
+        <w:t>.</w:t>
+      </w:r>
+      <w:r>
+        <w:t xml:space="preserve"> But we practiced with other </w:t>
+      </w:r>
+      <w:proofErr w:type="spellStart"/>
+      <w:r>
+        <w:t>scikit</w:t>
+      </w:r>
+      <w:proofErr w:type="spellEnd"/>
+      <w:r>
+        <w:t xml:space="preserve"> learn classes and some other ways to approach the accuracy, not just the classes in workshops.</w:t>
+      </w:r>
+    </w:p>
+    <w:p>
+      <w:pPr>
+        <w:spacing w:after="200" w:line="226" w:lineRule="auto"/>
+        <w:ind w:right="164"/>
+      </w:pPr>
+      <w:r>
+        <w:t xml:space="preserve">In the future, we will try to </w:t>
+      </w:r>
+      <w:r>
+        <w:t>grab</w:t>
+      </w:r>
+      <w:r>
+        <w:t xml:space="preserve"> more data from </w:t>
+      </w:r>
+      <w:r>
+        <w:t>FIFA</w:t>
+      </w:r>
+      <w:r>
+        <w:t xml:space="preserve"> rega</w:t>
+      </w:r>
+      <w:r>
+        <w:t>r</w:t>
+      </w:r>
+      <w:r>
+        <w:t xml:space="preserve">ding the players which </w:t>
+      </w:r>
+      <w:r>
+        <w:t xml:space="preserve">international reputation </w:t>
+      </w:r>
+      <w:r>
+        <w:t xml:space="preserve">rating </w:t>
+      </w:r>
+      <w:r>
+        <w:t xml:space="preserve">are </w:t>
+      </w:r>
+      <w:r>
+        <w:t>2 and 3</w:t>
+      </w:r>
+      <w:r>
+        <w:t xml:space="preserve">, </w:t>
+      </w:r>
+      <w:r>
+        <w:t>that</w:t>
+      </w:r>
+      <w:r>
+        <w:t xml:space="preserve"> would help</w:t>
+      </w:r>
+      <w:r>
+        <w:t xml:space="preserve"> </w:t>
+      </w:r>
+      <w:r>
+        <w:t xml:space="preserve">increase </w:t>
+      </w:r>
+      <w:r>
+        <w:t>our prediction</w:t>
+      </w:r>
+      <w:r>
+        <w:t xml:space="preserve"> accuracy</w:t>
+      </w:r>
+      <w:r>
+        <w:t>.</w:t>
+      </w:r>
+    </w:p>
+    <w:p>
+      <w:pPr>
         <w:spacing w:after="839" w:line="226" w:lineRule="auto"/>
         <w:ind w:right="164"/>
       </w:pPr>
     </w:p>
-    <w:p/>
     <w:sectPr>
-      <w:headerReference w:type="even" r:id="rId28"/>
-      <w:headerReference w:type="default" r:id="rId29"/>
-      <w:footerReference w:type="even" r:id="rId30"/>
-      <w:footerReference w:type="default" r:id="rId31"/>
-      <w:headerReference w:type="first" r:id="rId32"/>
-      <w:footerReference w:type="first" r:id="rId33"/>
+      <w:headerReference w:type="even" r:id="rId30"/>
+      <w:headerReference w:type="default" r:id="rId31"/>
+      <w:footerReference w:type="even" r:id="rId32"/>
+      <w:footerReference w:type="default" r:id="rId33"/>
+      <w:headerReference w:type="first" r:id="rId34"/>
+      <w:footerReference w:type="first" r:id="rId35"/>
       <w:footnotePr>
         <w:numRestart w:val="eachPage"/>
       </w:footnotePr>
@@ -11890,7 +12433,7 @@
 </file>
 
 <file path=customXml/itemProps1.xml><?xml version="1.0" encoding="utf-8"?>
-<ds:datastoreItem xmlns:ds="http://schemas.openxmlformats.org/officeDocument/2006/customXml" ds:itemID="{1C94D43F-4E69-4F59-94BC-ECE9BE24336B}">
+<ds:datastoreItem xmlns:ds="http://schemas.openxmlformats.org/officeDocument/2006/customXml" ds:itemID="{E1208F58-6E34-4B82-9459-77D7DE721E71}">
   <ds:schemaRefs>
     <ds:schemaRef ds:uri="http://schemas.openxmlformats.org/officeDocument/2006/bibliography"/>
   </ds:schemaRefs>

</xml_diff>

<commit_message>
Update Project Report - PSUPR CA1 Fifa2019 -v2.docx
</commit_message>
<xml_diff>
--- a/Project Report - PSUPR CA1 Fifa2019 -v2.docx
+++ b/Project Report - PSUPR CA1 Fifa2019 -v2.docx
@@ -324,6 +324,8 @@
             <w:t>Contents</w:t>
           </w:r>
         </w:p>
+        <w:bookmarkStart w:id="0" w:name="_GoBack"/>
+        <w:bookmarkEnd w:id="0"/>
         <w:p>
           <w:pPr>
             <w:pStyle w:val="TOC1"/>
@@ -346,7 +348,7 @@
           <w:r>
             <w:fldChar w:fldCharType="separate"/>
           </w:r>
-          <w:hyperlink w:anchor="_Toc20043476" w:history="1">
+          <w:hyperlink w:anchor="_Toc20062202" w:history="1">
             <w:r>
               <w:rPr>
                 <w:rStyle w:val="Hyperlink"/>
@@ -373,7 +375,7 @@
                 <w:noProof/>
                 <w:webHidden/>
               </w:rPr>
-              <w:instrText xml:space="preserve"> PAGEREF _Toc20043476 \h </w:instrText>
+              <w:instrText xml:space="preserve"> PAGEREF _Toc20062202 \h </w:instrText>
             </w:r>
             <w:r>
               <w:rPr>
@@ -417,7 +419,7 @@
               <w:lang w:val="en-US"/>
             </w:rPr>
           </w:pPr>
-          <w:hyperlink w:anchor="_Toc20043477" w:history="1">
+          <w:hyperlink w:anchor="_Toc20062203" w:history="1">
             <w:r>
               <w:rPr>
                 <w:rStyle w:val="Hyperlink"/>
@@ -444,7 +446,7 @@
                 <w:noProof/>
                 <w:webHidden/>
               </w:rPr>
-              <w:instrText xml:space="preserve"> PAGEREF _Toc20043477 \h </w:instrText>
+              <w:instrText xml:space="preserve"> PAGEREF _Toc20062203 \h </w:instrText>
             </w:r>
             <w:r>
               <w:rPr>
@@ -488,7 +490,7 @@
               <w:lang w:val="en-US"/>
             </w:rPr>
           </w:pPr>
-          <w:hyperlink w:anchor="_Toc20043478" w:history="1">
+          <w:hyperlink w:anchor="_Toc20062204" w:history="1">
             <w:r>
               <w:rPr>
                 <w:rStyle w:val="Hyperlink"/>
@@ -515,7 +517,7 @@
                 <w:noProof/>
                 <w:webHidden/>
               </w:rPr>
-              <w:instrText xml:space="preserve"> PAGEREF _Toc20043478 \h </w:instrText>
+              <w:instrText xml:space="preserve"> PAGEREF _Toc20062204 \h </w:instrText>
             </w:r>
             <w:r>
               <w:rPr>
@@ -559,7 +561,7 @@
               <w:lang w:val="en-US"/>
             </w:rPr>
           </w:pPr>
-          <w:hyperlink w:anchor="_Toc20043479" w:history="1">
+          <w:hyperlink w:anchor="_Toc20062205" w:history="1">
             <w:r>
               <w:rPr>
                 <w:rStyle w:val="Hyperlink"/>
@@ -586,7 +588,7 @@
                 <w:noProof/>
                 <w:webHidden/>
               </w:rPr>
-              <w:instrText xml:space="preserve"> PAGEREF _Toc20043479 \h </w:instrText>
+              <w:instrText xml:space="preserve"> PAGEREF _Toc20062205 \h </w:instrText>
             </w:r>
             <w:r>
               <w:rPr>
@@ -630,7 +632,7 @@
               <w:lang w:val="en-US"/>
             </w:rPr>
           </w:pPr>
-          <w:hyperlink w:anchor="_Toc20043480" w:history="1">
+          <w:hyperlink w:anchor="_Toc20062206" w:history="1">
             <w:r>
               <w:rPr>
                 <w:rStyle w:val="Hyperlink"/>
@@ -657,7 +659,7 @@
                 <w:noProof/>
                 <w:webHidden/>
               </w:rPr>
-              <w:instrText xml:space="preserve"> PAGEREF _Toc20043480 \h </w:instrText>
+              <w:instrText xml:space="preserve"> PAGEREF _Toc20062206 \h </w:instrText>
             </w:r>
             <w:r>
               <w:rPr>
@@ -701,7 +703,7 @@
               <w:lang w:val="en-US"/>
             </w:rPr>
           </w:pPr>
-          <w:hyperlink w:anchor="_Toc20043481" w:history="1">
+          <w:hyperlink w:anchor="_Toc20062207" w:history="1">
             <w:r>
               <w:rPr>
                 <w:rStyle w:val="Hyperlink"/>
@@ -728,7 +730,7 @@
                 <w:noProof/>
                 <w:webHidden/>
               </w:rPr>
-              <w:instrText xml:space="preserve"> PAGEREF _Toc20043481 \h </w:instrText>
+              <w:instrText xml:space="preserve"> PAGEREF _Toc20062207 \h </w:instrText>
             </w:r>
             <w:r>
               <w:rPr>
@@ -773,7 +775,7 @@
               <w:lang w:val="en-US"/>
             </w:rPr>
           </w:pPr>
-          <w:hyperlink w:anchor="_Toc20043482" w:history="1">
+          <w:hyperlink w:anchor="_Toc20062208" w:history="1">
             <w:r>
               <w:rPr>
                 <w:rStyle w:val="Hyperlink"/>
@@ -816,7 +818,7 @@
                 <w:noProof/>
                 <w:webHidden/>
               </w:rPr>
-              <w:instrText xml:space="preserve"> PAGEREF _Toc20043482 \h </w:instrText>
+              <w:instrText xml:space="preserve"> PAGEREF _Toc20062208 \h </w:instrText>
             </w:r>
             <w:r>
               <w:rPr>
@@ -861,7 +863,7 @@
               <w:lang w:val="en-US"/>
             </w:rPr>
           </w:pPr>
-          <w:hyperlink w:anchor="_Toc20043483" w:history="1">
+          <w:hyperlink w:anchor="_Toc20062209" w:history="1">
             <w:r>
               <w:rPr>
                 <w:rStyle w:val="Hyperlink"/>
@@ -904,7 +906,7 @@
                 <w:noProof/>
                 <w:webHidden/>
               </w:rPr>
-              <w:instrText xml:space="preserve"> PAGEREF _Toc20043483 \h </w:instrText>
+              <w:instrText xml:space="preserve"> PAGEREF _Toc20062209 \h </w:instrText>
             </w:r>
             <w:r>
               <w:rPr>
@@ -949,7 +951,7 @@
               <w:lang w:val="en-US"/>
             </w:rPr>
           </w:pPr>
-          <w:hyperlink w:anchor="_Toc20043484" w:history="1">
+          <w:hyperlink w:anchor="_Toc20062210" w:history="1">
             <w:r>
               <w:rPr>
                 <w:rStyle w:val="Hyperlink"/>
@@ -992,7 +994,7 @@
                 <w:noProof/>
                 <w:webHidden/>
               </w:rPr>
-              <w:instrText xml:space="preserve"> PAGEREF _Toc20043484 \h </w:instrText>
+              <w:instrText xml:space="preserve"> PAGEREF _Toc20062210 \h </w:instrText>
             </w:r>
             <w:r>
               <w:rPr>
@@ -1037,7 +1039,7 @@
               <w:lang w:val="en-US"/>
             </w:rPr>
           </w:pPr>
-          <w:hyperlink w:anchor="_Toc20043485" w:history="1">
+          <w:hyperlink w:anchor="_Toc20062211" w:history="1">
             <w:r>
               <w:rPr>
                 <w:rStyle w:val="Hyperlink"/>
@@ -1080,7 +1082,7 @@
                 <w:noProof/>
                 <w:webHidden/>
               </w:rPr>
-              <w:instrText xml:space="preserve"> PAGEREF _Toc20043485 \h </w:instrText>
+              <w:instrText xml:space="preserve"> PAGEREF _Toc20062211 \h </w:instrText>
             </w:r>
             <w:r>
               <w:rPr>
@@ -1124,7 +1126,7 @@
               <w:lang w:val="en-US"/>
             </w:rPr>
           </w:pPr>
-          <w:hyperlink w:anchor="_Toc20043486" w:history="1">
+          <w:hyperlink w:anchor="_Toc20062212" w:history="1">
             <w:r>
               <w:rPr>
                 <w:rStyle w:val="Hyperlink"/>
@@ -1151,78 +1153,7 @@
                 <w:noProof/>
                 <w:webHidden/>
               </w:rPr>
-              <w:instrText xml:space="preserve"> PAGEREF _Toc20043486 \h </w:instrText>
-            </w:r>
-            <w:r>
-              <w:rPr>
-                <w:noProof/>
-                <w:webHidden/>
-              </w:rPr>
-            </w:r>
-            <w:r>
-              <w:rPr>
-                <w:noProof/>
-                <w:webHidden/>
-              </w:rPr>
-              <w:fldChar w:fldCharType="separate"/>
-            </w:r>
-            <w:r>
-              <w:rPr>
-                <w:noProof/>
-                <w:webHidden/>
-              </w:rPr>
-              <w:t>20</w:t>
-            </w:r>
-            <w:r>
-              <w:rPr>
-                <w:noProof/>
-                <w:webHidden/>
-              </w:rPr>
-              <w:fldChar w:fldCharType="end"/>
-            </w:r>
-          </w:hyperlink>
-        </w:p>
-        <w:p>
-          <w:pPr>
-            <w:pStyle w:val="TOC1"/>
-            <w:tabs>
-              <w:tab w:val="right" w:leader="dot" w:pos="8630"/>
-            </w:tabs>
-            <w:rPr>
-              <w:rFonts w:asciiTheme="minorHAnsi" w:eastAsiaTheme="minorEastAsia" w:hAnsiTheme="minorHAnsi" w:cstheme="minorBidi"/>
-              <w:noProof/>
-              <w:color w:val="auto"/>
-              <w:lang w:val="en-US"/>
-            </w:rPr>
-          </w:pPr>
-          <w:hyperlink w:anchor="_Toc20043487" w:history="1">
-            <w:r>
-              <w:rPr>
-                <w:rStyle w:val="Hyperlink"/>
-                <w:noProof/>
-              </w:rPr>
-              <w:t>Project Conclusions: Findings &amp; Recommendation</w:t>
-            </w:r>
-            <w:r>
-              <w:rPr>
-                <w:noProof/>
-                <w:webHidden/>
-              </w:rPr>
-              <w:tab/>
-            </w:r>
-            <w:r>
-              <w:rPr>
-                <w:noProof/>
-                <w:webHidden/>
-              </w:rPr>
-              <w:fldChar w:fldCharType="begin"/>
-            </w:r>
-            <w:r>
-              <w:rPr>
-                <w:noProof/>
-                <w:webHidden/>
-              </w:rPr>
-              <w:instrText xml:space="preserve"> PAGEREF _Toc20043487 \h </w:instrText>
+              <w:instrText xml:space="preserve"> PAGEREF _Toc20062212 \h </w:instrText>
             </w:r>
             <w:r>
               <w:rPr>
@@ -1254,6 +1185,77 @@
           </w:hyperlink>
         </w:p>
         <w:p>
+          <w:pPr>
+            <w:pStyle w:val="TOC1"/>
+            <w:tabs>
+              <w:tab w:val="right" w:leader="dot" w:pos="8630"/>
+            </w:tabs>
+            <w:rPr>
+              <w:rFonts w:asciiTheme="minorHAnsi" w:eastAsiaTheme="minorEastAsia" w:hAnsiTheme="minorHAnsi" w:cstheme="minorBidi"/>
+              <w:noProof/>
+              <w:color w:val="auto"/>
+              <w:lang w:val="en-US"/>
+            </w:rPr>
+          </w:pPr>
+          <w:hyperlink w:anchor="_Toc20062213" w:history="1">
+            <w:r>
+              <w:rPr>
+                <w:rStyle w:val="Hyperlink"/>
+                <w:noProof/>
+              </w:rPr>
+              <w:t>Project Conclusions: Findings &amp; Recommendation</w:t>
+            </w:r>
+            <w:r>
+              <w:rPr>
+                <w:noProof/>
+                <w:webHidden/>
+              </w:rPr>
+              <w:tab/>
+            </w:r>
+            <w:r>
+              <w:rPr>
+                <w:noProof/>
+                <w:webHidden/>
+              </w:rPr>
+              <w:fldChar w:fldCharType="begin"/>
+            </w:r>
+            <w:r>
+              <w:rPr>
+                <w:noProof/>
+                <w:webHidden/>
+              </w:rPr>
+              <w:instrText xml:space="preserve"> PAGEREF _Toc20062213 \h </w:instrText>
+            </w:r>
+            <w:r>
+              <w:rPr>
+                <w:noProof/>
+                <w:webHidden/>
+              </w:rPr>
+            </w:r>
+            <w:r>
+              <w:rPr>
+                <w:noProof/>
+                <w:webHidden/>
+              </w:rPr>
+              <w:fldChar w:fldCharType="separate"/>
+            </w:r>
+            <w:r>
+              <w:rPr>
+                <w:noProof/>
+                <w:webHidden/>
+              </w:rPr>
+              <w:t>22</w:t>
+            </w:r>
+            <w:r>
+              <w:rPr>
+                <w:noProof/>
+                <w:webHidden/>
+              </w:rPr>
+              <w:fldChar w:fldCharType="end"/>
+            </w:r>
+          </w:hyperlink>
+        </w:p>
+        <w:p>
           <w:r>
             <w:rPr>
               <w:b/>
@@ -1284,14 +1286,14 @@
         <w:pStyle w:val="Heading1"/>
         <w:ind w:left="426"/>
       </w:pPr>
-      <w:bookmarkStart w:id="0" w:name="_Toc17657749"/>
-      <w:bookmarkStart w:id="1" w:name="_Toc20043476"/>
+      <w:bookmarkStart w:id="1" w:name="_Toc17657749"/>
+      <w:bookmarkStart w:id="2" w:name="_Toc20062202"/>
       <w:r>
         <w:lastRenderedPageBreak/>
         <w:t>Executive Summary</w:t>
       </w:r>
-      <w:bookmarkEnd w:id="0"/>
       <w:bookmarkEnd w:id="1"/>
+      <w:bookmarkEnd w:id="2"/>
     </w:p>
     <w:p>
       <w:pPr>
@@ -1401,13 +1403,13 @@
         <w:pStyle w:val="Heading1"/>
         <w:ind w:left="426"/>
       </w:pPr>
-      <w:bookmarkStart w:id="2" w:name="_Toc17657750"/>
-      <w:bookmarkStart w:id="3" w:name="_Toc20043477"/>
+      <w:bookmarkStart w:id="3" w:name="_Toc17657750"/>
+      <w:bookmarkStart w:id="4" w:name="_Toc20062203"/>
       <w:r>
         <w:t>Business Problem Background</w:t>
       </w:r>
-      <w:bookmarkEnd w:id="2"/>
       <w:bookmarkEnd w:id="3"/>
+      <w:bookmarkEnd w:id="4"/>
     </w:p>
     <w:p>
       <w:pPr>
@@ -1464,15 +1466,15 @@
         <w:pStyle w:val="Heading1"/>
         <w:ind w:left="426"/>
       </w:pPr>
-      <w:bookmarkStart w:id="4" w:name="_Toc17657751"/>
-      <w:bookmarkStart w:id="5" w:name="_Toc20043478"/>
+      <w:bookmarkStart w:id="5" w:name="_Toc17657751"/>
+      <w:bookmarkStart w:id="6" w:name="_Toc20062204"/>
       <w:r>
         <w:t>Project Objectives &amp; Success</w:t>
       </w:r>
       <w:r>
         <w:t xml:space="preserve"> Measurement</w:t>
       </w:r>
-      <w:bookmarkEnd w:id="5"/>
+      <w:bookmarkEnd w:id="6"/>
     </w:p>
     <w:p>
       <w:pPr>
@@ -1519,18 +1521,18 @@
         <w:pStyle w:val="Heading1"/>
         <w:ind w:left="426"/>
       </w:pPr>
-      <w:bookmarkStart w:id="6" w:name="_Toc17657752"/>
-      <w:bookmarkStart w:id="7" w:name="_Toc20043479"/>
-      <w:bookmarkEnd w:id="4"/>
+      <w:bookmarkStart w:id="7" w:name="_Toc17657752"/>
+      <w:bookmarkStart w:id="8" w:name="_Toc20062205"/>
+      <w:bookmarkEnd w:id="5"/>
       <w:r>
         <w:lastRenderedPageBreak/>
         <w:t>Project Solution</w:t>
       </w:r>
-      <w:bookmarkEnd w:id="6"/>
+      <w:bookmarkEnd w:id="7"/>
       <w:r>
         <w:t xml:space="preserve"> Design</w:t>
       </w:r>
-      <w:bookmarkEnd w:id="7"/>
+      <w:bookmarkEnd w:id="8"/>
     </w:p>
     <w:p>
       <w:pPr>
@@ -1626,7 +1628,7 @@
           <w:sz w:val="64"/>
         </w:rPr>
       </w:pPr>
-      <w:bookmarkStart w:id="8" w:name="_Toc17657753"/>
+      <w:bookmarkStart w:id="9" w:name="_Toc17657753"/>
       <w:r>
         <w:br w:type="page"/>
       </w:r>
@@ -1636,7 +1638,7 @@
         <w:pStyle w:val="Heading1"/>
         <w:ind w:left="426"/>
       </w:pPr>
-      <w:bookmarkStart w:id="9" w:name="_Toc20043480"/>
+      <w:bookmarkStart w:id="10" w:name="_Toc20062206"/>
       <w:r>
         <w:lastRenderedPageBreak/>
         <w:t xml:space="preserve">Project </w:t>
@@ -1650,7 +1652,7 @@
       <w:r>
         <w:t>s</w:t>
       </w:r>
-      <w:bookmarkEnd w:id="9"/>
+      <w:bookmarkEnd w:id="10"/>
     </w:p>
     <w:p>
       <w:pPr>
@@ -1705,12 +1707,10 @@
         <w:t>classification-</w:t>
       </w:r>
       <w:proofErr w:type="spellStart"/>
-      <w:proofErr w:type="gramStart"/>
       <w:r>
         <w:t>data.ipynb</w:t>
       </w:r>
       <w:proofErr w:type="spellEnd"/>
-      <w:proofErr w:type="gramEnd"/>
       <w:r>
         <w:t xml:space="preserve">, </w:t>
       </w:r>
@@ -1746,12 +1746,10 @@
         <w:t>prepare-</w:t>
       </w:r>
       <w:proofErr w:type="spellStart"/>
-      <w:proofErr w:type="gramStart"/>
       <w:r>
         <w:t>data.ipynb</w:t>
       </w:r>
       <w:proofErr w:type="spellEnd"/>
-      <w:proofErr w:type="gramEnd"/>
       <w:r>
         <w:t xml:space="preserve">, the code we used to clean up and prepare the </w:t>
       </w:r>
@@ -1775,9 +1773,11 @@
       <w:r>
         <w:t>/</w:t>
       </w:r>
+      <w:proofErr w:type="spellStart"/>
       <w:r>
         <w:t>py_src</w:t>
       </w:r>
+      <w:proofErr w:type="spellEnd"/>
       <w:r>
         <w:t xml:space="preserve">, contains all the python source files, which can be run from PyCharm or Spyder, </w:t>
       </w:r>
@@ -1855,13 +1855,13 @@
         <w:pStyle w:val="Heading1"/>
         <w:ind w:left="426"/>
       </w:pPr>
-      <w:bookmarkStart w:id="10" w:name="_Toc20043481"/>
+      <w:bookmarkStart w:id="11" w:name="_Toc20062207"/>
       <w:r>
         <w:lastRenderedPageBreak/>
         <w:t>Project Implementation</w:t>
       </w:r>
-      <w:bookmarkEnd w:id="8"/>
-      <w:bookmarkEnd w:id="10"/>
+      <w:bookmarkEnd w:id="9"/>
+      <w:bookmarkEnd w:id="11"/>
     </w:p>
     <w:p>
       <w:pPr>
@@ -1890,7 +1890,7 @@
           <w:szCs w:val="40"/>
         </w:rPr>
       </w:pPr>
-      <w:bookmarkStart w:id="11" w:name="_Toc20043482"/>
+      <w:bookmarkStart w:id="12" w:name="_Toc20062208"/>
       <w:r>
         <w:rPr>
           <w:sz w:val="40"/>
@@ -1898,7 +1898,7 @@
         </w:rPr>
         <w:t>Row Data Collection</w:t>
       </w:r>
-      <w:bookmarkEnd w:id="11"/>
+      <w:bookmarkEnd w:id="12"/>
     </w:p>
     <w:p>
       <w:pPr>
@@ -1979,7 +1979,7 @@
           <w:szCs w:val="40"/>
         </w:rPr>
       </w:pPr>
-      <w:bookmarkStart w:id="12" w:name="_Toc20043483"/>
+      <w:bookmarkStart w:id="13" w:name="_Toc20062209"/>
       <w:r>
         <w:rPr>
           <w:sz w:val="40"/>
@@ -1987,7 +1987,7 @@
         </w:rPr>
         <w:t>Pre-Processing</w:t>
       </w:r>
-      <w:bookmarkEnd w:id="12"/>
+      <w:bookmarkEnd w:id="13"/>
     </w:p>
     <w:p>
       <w:pPr>
@@ -2154,23 +2154,7 @@
           <w:sz w:val="28"/>
           <w:szCs w:val="28"/>
         </w:rPr>
-        <w:t xml:space="preserve">The scores for the root player </w:t>
-      </w:r>
-      <w:proofErr w:type="gramStart"/>
-      <w:r>
-        <w:rPr>
-          <w:sz w:val="28"/>
-          <w:szCs w:val="28"/>
-        </w:rPr>
-        <w:t>positions</w:t>
-      </w:r>
-      <w:proofErr w:type="gramEnd"/>
-      <w:r>
-        <w:rPr>
-          <w:sz w:val="28"/>
-          <w:szCs w:val="28"/>
-        </w:rPr>
-        <w:t xml:space="preserve"> (i.e. </w:t>
+        <w:t xml:space="preserve">The scores for the root player positions (i.e. </w:t>
       </w:r>
       <w:r>
         <w:rPr>
@@ -2184,23 +2168,7 @@
           <w:sz w:val="28"/>
           <w:szCs w:val="28"/>
         </w:rPr>
-        <w:t xml:space="preserve">) must exist. </w:t>
-      </w:r>
-      <w:proofErr w:type="gramStart"/>
-      <w:r>
-        <w:rPr>
-          <w:sz w:val="28"/>
-          <w:szCs w:val="28"/>
-        </w:rPr>
-        <w:t>So</w:t>
-      </w:r>
-      <w:proofErr w:type="gramEnd"/>
-      <w:r>
-        <w:rPr>
-          <w:sz w:val="28"/>
-          <w:szCs w:val="28"/>
-        </w:rPr>
-        <w:t xml:space="preserve"> if these score values are missing, the records also are removed. </w:t>
+        <w:t xml:space="preserve">) must exist. So if these score values are missing, the records also are removed. </w:t>
       </w:r>
     </w:p>
     <w:p>
@@ -2952,23 +2920,7 @@
           <w:sz w:val="28"/>
           <w:szCs w:val="28"/>
         </w:rPr>
-        <w:t xml:space="preserve">. </w:t>
-      </w:r>
-      <w:proofErr w:type="gramStart"/>
-      <w:r>
-        <w:rPr>
-          <w:sz w:val="28"/>
-          <w:szCs w:val="28"/>
-        </w:rPr>
-        <w:t>Also</w:t>
-      </w:r>
-      <w:proofErr w:type="gramEnd"/>
-      <w:r>
-        <w:rPr>
-          <w:sz w:val="28"/>
-          <w:szCs w:val="28"/>
-        </w:rPr>
-        <w:t xml:space="preserve"> it meets the project requirement for at least 3000 records with 30 features.</w:t>
+        <w:t>. Also it meets the project requirement for at least 3000 records with 30 features.</w:t>
       </w:r>
     </w:p>
     <w:p>
@@ -2992,7 +2944,7 @@
           <w:szCs w:val="40"/>
         </w:rPr>
       </w:pPr>
-      <w:bookmarkStart w:id="13" w:name="_Toc20043484"/>
+      <w:bookmarkStart w:id="14" w:name="_Toc20062210"/>
       <w:r>
         <w:rPr>
           <w:sz w:val="40"/>
@@ -3000,7 +2952,7 @@
         </w:rPr>
         <w:t>Sampling</w:t>
       </w:r>
-      <w:bookmarkEnd w:id="13"/>
+      <w:bookmarkEnd w:id="14"/>
     </w:p>
     <w:p>
       <w:pPr>
@@ -3837,7 +3789,7 @@
           <w:szCs w:val="40"/>
         </w:rPr>
       </w:pPr>
-      <w:bookmarkStart w:id="14" w:name="_Toc20043485"/>
+      <w:bookmarkStart w:id="15" w:name="_Toc20062211"/>
       <w:r>
         <w:rPr>
           <w:sz w:val="40"/>
@@ -3846,7 +3798,7 @@
         <w:lastRenderedPageBreak/>
         <w:t>Training Learning Algorithms</w:t>
       </w:r>
-      <w:bookmarkEnd w:id="14"/>
+      <w:bookmarkEnd w:id="15"/>
     </w:p>
     <w:p>
       <w:pPr>
@@ -4114,7 +4066,7 @@
           <w:sz w:val="28"/>
           <w:szCs w:val="28"/>
         </w:rPr>
-        <w:t>0.8224</w:t>
+        <w:t>0.9153</w:t>
       </w:r>
       <w:r>
         <w:rPr>
@@ -4162,10 +4114,10 @@
           <w:szCs w:val="28"/>
         </w:rPr>
         <w:drawing>
-          <wp:inline distT="0" distB="0" distL="0" distR="0" wp14:anchorId="39CF66DF" wp14:editId="6698EBE4">
-            <wp:extent cx="4088804" cy="2883529"/>
+          <wp:inline distT="0" distB="0" distL="0" distR="0" wp14:anchorId="1EAC87C6" wp14:editId="1E00D717">
+            <wp:extent cx="4010403" cy="2828657"/>
             <wp:effectExtent l="0" t="0" r="0" b="0"/>
-            <wp:docPr id="26" name="Picture 26" descr="C:\Users\gary\AppData\Local\Packages\Microsoft.Office.Desktop_8wekyb3d8bbwe\AC\INetCache\Content.MSO\8931090.tmp"/>
+            <wp:docPr id="4" name="Picture 4" descr="C:\Users\gary\AppData\Local\Packages\Microsoft.Office.Desktop_8wekyb3d8bbwe\AC\INetCache\Content.MSO\34888CEF.tmp"/>
             <wp:cNvGraphicFramePr>
               <a:graphicFrameLocks xmlns:a="http://schemas.openxmlformats.org/drawingml/2006/main" noChangeAspect="1"/>
             </wp:cNvGraphicFramePr>
@@ -4173,7 +4125,7 @@
               <a:graphicData uri="http://schemas.openxmlformats.org/drawingml/2006/picture">
                 <pic:pic xmlns:pic="http://schemas.openxmlformats.org/drawingml/2006/picture">
                   <pic:nvPicPr>
-                    <pic:cNvPr id="0" name="Picture 23" descr="C:\Users\gary\AppData\Local\Packages\Microsoft.Office.Desktop_8wekyb3d8bbwe\AC\INetCache\Content.MSO\8931090.tmp"/>
+                    <pic:cNvPr id="0" name="Picture 1" descr="C:\Users\gary\AppData\Local\Packages\Microsoft.Office.Desktop_8wekyb3d8bbwe\AC\INetCache\Content.MSO\34888CEF.tmp"/>
                     <pic:cNvPicPr>
                       <a:picLocks noChangeAspect="1" noChangeArrowheads="1"/>
                     </pic:cNvPicPr>
@@ -4194,7 +4146,7 @@
                   <pic:spPr bwMode="auto">
                     <a:xfrm>
                       <a:off x="0" y="0"/>
-                      <a:ext cx="4106632" cy="2896102"/>
+                      <a:ext cx="4037893" cy="2848047"/>
                     </a:xfrm>
                     <a:prstGeom prst="rect">
                       <a:avLst/>
@@ -4234,19 +4186,17 @@
           <w:numId w:val="8"/>
         </w:numPr>
         <w:rPr>
-          <w:color w:val="FF0000"/>
-          <w:sz w:val="28"/>
-          <w:szCs w:val="28"/>
-        </w:rPr>
-      </w:pPr>
-      <w:r>
-        <w:rPr>
-          <w:color w:val="FF0000"/>
+          <w:sz w:val="28"/>
+          <w:szCs w:val="28"/>
+        </w:rPr>
+      </w:pPr>
+      <w:r>
+        <w:rPr>
           <w:sz w:val="28"/>
           <w:szCs w:val="28"/>
         </w:rPr>
         <w:lastRenderedPageBreak/>
-        <w:t>Naive Bayes</w:t>
+        <w:t>Decision Tree</w:t>
       </w:r>
     </w:p>
     <w:p>
@@ -4269,7 +4219,7 @@
           <w:sz w:val="28"/>
           <w:szCs w:val="28"/>
         </w:rPr>
-        <w:t xml:space="preserve">set </w:t>
+        <w:t xml:space="preserve">use </w:t>
       </w:r>
       <w:proofErr w:type="spellStart"/>
       <w:r>
@@ -4277,7 +4227,7 @@
           <w:sz w:val="28"/>
           <w:szCs w:val="28"/>
         </w:rPr>
-        <w:t>multi_class</w:t>
+        <w:t>OneVsRestClassifier</w:t>
       </w:r>
       <w:proofErr w:type="spellEnd"/>
       <w:r>
@@ -4285,7 +4235,49 @@
           <w:sz w:val="28"/>
           <w:szCs w:val="28"/>
         </w:rPr>
-        <w:t>='</w:t>
+        <w:t xml:space="preserve"> to improve the accuracy</w:t>
+      </w:r>
+      <w:r>
+        <w:rPr>
+          <w:sz w:val="28"/>
+          <w:szCs w:val="28"/>
+        </w:rPr>
+        <w:t>.</w:t>
+      </w:r>
+      <w:r>
+        <w:rPr>
+          <w:sz w:val="28"/>
+          <w:szCs w:val="28"/>
+        </w:rPr>
+        <w:t xml:space="preserve"> The final </w:t>
+      </w:r>
+      <w:r>
+        <w:rPr>
+          <w:sz w:val="28"/>
+          <w:szCs w:val="28"/>
+        </w:rPr>
+        <w:t xml:space="preserve">accuracy </w:t>
+      </w:r>
+      <w:r>
+        <w:rPr>
+          <w:sz w:val="28"/>
+          <w:szCs w:val="28"/>
+        </w:rPr>
+        <w:t xml:space="preserve">score reaches </w:t>
+      </w:r>
+      <w:r>
+        <w:rPr>
+          <w:sz w:val="28"/>
+          <w:szCs w:val="28"/>
+        </w:rPr>
+        <w:t>0.8726</w:t>
+      </w:r>
+      <w:r>
+        <w:rPr>
+          <w:sz w:val="28"/>
+          <w:szCs w:val="28"/>
+        </w:rPr>
+        <w:t xml:space="preserve"> after </w:t>
       </w:r>
       <w:proofErr w:type="spellStart"/>
       <w:r>
@@ -4293,7 +4285,7 @@
           <w:sz w:val="28"/>
           <w:szCs w:val="28"/>
         </w:rPr>
-        <w:t>one_vs_rest</w:t>
+        <w:t>GridSearchCV</w:t>
       </w:r>
       <w:proofErr w:type="spellEnd"/>
       <w:r>
@@ -4301,37 +4293,7 @@
           <w:sz w:val="28"/>
           <w:szCs w:val="28"/>
         </w:rPr>
-        <w:t>'</w:t>
-      </w:r>
-      <w:r>
-        <w:rPr>
-          <w:sz w:val="28"/>
-          <w:szCs w:val="28"/>
-        </w:rPr>
-        <w:t xml:space="preserve"> and also use </w:t>
-      </w:r>
-      <w:proofErr w:type="spellStart"/>
-      <w:r>
-        <w:rPr>
-          <w:sz w:val="28"/>
-          <w:szCs w:val="28"/>
-        </w:rPr>
-        <w:t>OneVsRestClassifier</w:t>
-      </w:r>
-      <w:proofErr w:type="spellEnd"/>
-      <w:r>
-        <w:rPr>
-          <w:sz w:val="28"/>
-          <w:szCs w:val="28"/>
-        </w:rPr>
-        <w:t xml:space="preserve"> to improve the accuracy</w:t>
-      </w:r>
-      <w:r>
-        <w:rPr>
-          <w:sz w:val="28"/>
-          <w:szCs w:val="28"/>
-        </w:rPr>
-        <w:t>.</w:t>
+        <w:t xml:space="preserve"> optimization.</w:t>
       </w:r>
     </w:p>
     <w:p>
@@ -4347,51 +4309,7 @@
           <w:sz w:val="28"/>
           <w:szCs w:val="28"/>
         </w:rPr>
-        <w:t xml:space="preserve">After optimized with </w:t>
-      </w:r>
-      <w:proofErr w:type="spellStart"/>
-      <w:r>
-        <w:rPr>
-          <w:sz w:val="28"/>
-          <w:szCs w:val="28"/>
-        </w:rPr>
-        <w:t>GridSearchCV</w:t>
-      </w:r>
-      <w:proofErr w:type="spellEnd"/>
-      <w:r>
-        <w:rPr>
-          <w:sz w:val="28"/>
-          <w:szCs w:val="28"/>
-        </w:rPr>
-        <w:t xml:space="preserve">, the </w:t>
-      </w:r>
-      <w:r>
-        <w:rPr>
-          <w:sz w:val="28"/>
-          <w:szCs w:val="28"/>
-        </w:rPr>
-        <w:t>accuracy is</w:t>
-      </w:r>
-      <w:r>
-        <w:rPr>
-          <w:sz w:val="28"/>
-          <w:szCs w:val="28"/>
-        </w:rPr>
-        <w:t xml:space="preserve"> </w:t>
-      </w:r>
-      <w:r>
-        <w:rPr>
-          <w:sz w:val="28"/>
-          <w:szCs w:val="28"/>
-        </w:rPr>
-        <w:t>0.7118</w:t>
-      </w:r>
-      <w:r>
-        <w:rPr>
-          <w:sz w:val="28"/>
-          <w:szCs w:val="28"/>
-        </w:rPr>
-        <w:t>.</w:t>
+        <w:t>ROC chart as below:</w:t>
       </w:r>
     </w:p>
     <w:p>
@@ -4404,29 +4322,15 @@
       </w:pPr>
       <w:r>
         <w:rPr>
-          <w:sz w:val="28"/>
-          <w:szCs w:val="28"/>
-        </w:rPr>
-        <w:t>ROC chart as below:</w:t>
-      </w:r>
-      <w:r>
-        <w:rPr>
-          <w:sz w:val="28"/>
-          <w:szCs w:val="28"/>
-        </w:rPr>
-        <w:t xml:space="preserve"> </w:t>
-      </w:r>
-      <w:r>
-        <w:rPr>
           <w:noProof/>
           <w:sz w:val="28"/>
           <w:szCs w:val="28"/>
         </w:rPr>
         <w:drawing>
-          <wp:inline distT="0" distB="0" distL="0" distR="0" wp14:anchorId="4337082F" wp14:editId="3FD8B750">
-            <wp:extent cx="4155799" cy="2931459"/>
+          <wp:inline distT="0" distB="0" distL="0" distR="0" wp14:anchorId="1E65C427" wp14:editId="4C66B400">
+            <wp:extent cx="4113390" cy="2901297"/>
             <wp:effectExtent l="0" t="0" r="0" b="0"/>
-            <wp:docPr id="16" name="Picture 16" descr="C:\Users\gary\AppData\Local\Packages\Microsoft.Office.Desktop_8wekyb3d8bbwe\AC\INetCache\Content.MSO\5AF17254.tmp"/>
+            <wp:docPr id="8" name="Picture 8" descr="C:\Users\gary\AppData\Local\Packages\Microsoft.Office.Desktop_8wekyb3d8bbwe\AC\INetCache\Content.MSO\E57BAD91.tmp"/>
             <wp:cNvGraphicFramePr>
               <a:graphicFrameLocks xmlns:a="http://schemas.openxmlformats.org/drawingml/2006/main" noChangeAspect="1"/>
             </wp:cNvGraphicFramePr>
@@ -4434,7 +4338,7 @@
               <a:graphicData uri="http://schemas.openxmlformats.org/drawingml/2006/picture">
                 <pic:pic xmlns:pic="http://schemas.openxmlformats.org/drawingml/2006/picture">
                   <pic:nvPicPr>
-                    <pic:cNvPr id="0" name="Picture 3" descr="C:\Users\gary\AppData\Local\Packages\Microsoft.Office.Desktop_8wekyb3d8bbwe\AC\INetCache\Content.MSO\5AF17254.tmp"/>
+                    <pic:cNvPr id="0" name="Picture 1" descr="C:\Users\gary\AppData\Local\Packages\Microsoft.Office.Desktop_8wekyb3d8bbwe\AC\INetCache\Content.MSO\E57BAD91.tmp"/>
                     <pic:cNvPicPr>
                       <a:picLocks noChangeAspect="1" noChangeArrowheads="1"/>
                     </pic:cNvPicPr>
@@ -4455,7 +4359,7 @@
                   <pic:spPr bwMode="auto">
                     <a:xfrm>
                       <a:off x="0" y="0"/>
-                      <a:ext cx="4217991" cy="2975328"/>
+                      <a:ext cx="4134179" cy="2915960"/>
                     </a:xfrm>
                     <a:prstGeom prst="rect">
                       <a:avLst/>
@@ -4505,7 +4409,7 @@
           <w:szCs w:val="28"/>
         </w:rPr>
         <w:lastRenderedPageBreak/>
-        <w:t>Decision Tree</w:t>
+        <w:t>Neural Network</w:t>
       </w:r>
     </w:p>
     <w:p>
@@ -4544,42 +4448,14 @@
           <w:sz w:val="28"/>
           <w:szCs w:val="28"/>
         </w:rPr>
-        <w:t xml:space="preserve"> to improve the accuracy</w:t>
-      </w:r>
-      <w:r>
-        <w:rPr>
-          <w:sz w:val="28"/>
-          <w:szCs w:val="28"/>
-        </w:rPr>
-        <w:t>.</w:t>
-      </w:r>
-      <w:r>
-        <w:rPr>
-          <w:sz w:val="28"/>
-          <w:szCs w:val="28"/>
-        </w:rPr>
-        <w:t xml:space="preserve"> The final </w:t>
-      </w:r>
-      <w:r>
-        <w:rPr>
-          <w:sz w:val="28"/>
-          <w:szCs w:val="28"/>
-        </w:rPr>
-        <w:t xml:space="preserve">accuracy </w:t>
-      </w:r>
-      <w:r>
-        <w:rPr>
-          <w:sz w:val="28"/>
-          <w:szCs w:val="28"/>
-        </w:rPr>
-        <w:t xml:space="preserve">score reaches </w:t>
-      </w:r>
-      <w:r>
-        <w:rPr>
-          <w:sz w:val="28"/>
-          <w:szCs w:val="28"/>
-        </w:rPr>
-        <w:t>0.6887</w:t>
+        <w:t xml:space="preserve"> to improve the accuracy, and the average ROC AUC score is </w:t>
+      </w:r>
+      <w:r>
+        <w:rPr>
+          <w:sz w:val="28"/>
+          <w:szCs w:val="28"/>
+        </w:rPr>
+        <w:t>0.8903</w:t>
       </w:r>
       <w:r>
         <w:rPr>
@@ -4602,7 +4478,21 @@
           <w:sz w:val="28"/>
           <w:szCs w:val="28"/>
         </w:rPr>
-        <w:t xml:space="preserve"> optimization.</w:t>
+        <w:t xml:space="preserve"> optim</w:t>
+      </w:r>
+      <w:r>
+        <w:rPr>
+          <w:sz w:val="28"/>
+          <w:szCs w:val="28"/>
+        </w:rPr>
+        <w:t>iz</w:t>
+      </w:r>
+      <w:r>
+        <w:rPr>
+          <w:sz w:val="28"/>
+          <w:szCs w:val="28"/>
+        </w:rPr>
+        <w:t>ation.</w:t>
       </w:r>
     </w:p>
     <w:p>
@@ -4636,10 +4526,10 @@
           <w:szCs w:val="28"/>
         </w:rPr>
         <w:drawing>
-          <wp:inline distT="0" distB="0" distL="0" distR="0" wp14:anchorId="02B1576B" wp14:editId="5F6AD3A9">
-            <wp:extent cx="4063127" cy="2865422"/>
+          <wp:inline distT="0" distB="0" distL="0" distR="0" wp14:anchorId="7A7BC150" wp14:editId="60355EF0">
+            <wp:extent cx="3998288" cy="2820112"/>
             <wp:effectExtent l="0" t="0" r="0" b="0"/>
-            <wp:docPr id="27" name="Picture 27" descr="C:\Users\gary\AppData\Local\Packages\Microsoft.Office.Desktop_8wekyb3d8bbwe\AC\INetCache\Content.MSO\12A3151E.tmp"/>
+            <wp:docPr id="9" name="Picture 9" descr="C:\Users\gary\AppData\Local\Packages\Microsoft.Office.Desktop_8wekyb3d8bbwe\AC\INetCache\Content.MSO\EFD716C7.tmp"/>
             <wp:cNvGraphicFramePr>
               <a:graphicFrameLocks xmlns:a="http://schemas.openxmlformats.org/drawingml/2006/main" noChangeAspect="1"/>
             </wp:cNvGraphicFramePr>
@@ -4647,7 +4537,7 @@
               <a:graphicData uri="http://schemas.openxmlformats.org/drawingml/2006/picture">
                 <pic:pic xmlns:pic="http://schemas.openxmlformats.org/drawingml/2006/picture">
                   <pic:nvPicPr>
-                    <pic:cNvPr id="0" name="Picture 25" descr="C:\Users\gary\AppData\Local\Packages\Microsoft.Office.Desktop_8wekyb3d8bbwe\AC\INetCache\Content.MSO\12A3151E.tmp"/>
+                    <pic:cNvPr id="0" name="Picture 3" descr="C:\Users\gary\AppData\Local\Packages\Microsoft.Office.Desktop_8wekyb3d8bbwe\AC\INetCache\Content.MSO\EFD716C7.tmp"/>
                     <pic:cNvPicPr>
                       <a:picLocks noChangeAspect="1" noChangeArrowheads="1"/>
                     </pic:cNvPicPr>
@@ -4668,7 +4558,7 @@
                   <pic:spPr bwMode="auto">
                     <a:xfrm>
                       <a:off x="0" y="0"/>
-                      <a:ext cx="4111073" cy="2899235"/>
+                      <a:ext cx="4017009" cy="2833316"/>
                     </a:xfrm>
                     <a:prstGeom prst="rect">
                       <a:avLst/>
@@ -4718,7 +4608,7 @@
           <w:szCs w:val="28"/>
         </w:rPr>
         <w:lastRenderedPageBreak/>
-        <w:t>Linear SVC</w:t>
+        <w:t>Random Forest</w:t>
       </w:r>
     </w:p>
     <w:p>
@@ -4734,14 +4624,7 @@
           <w:sz w:val="28"/>
           <w:szCs w:val="28"/>
         </w:rPr>
-        <w:t xml:space="preserve">We </w:t>
-      </w:r>
-      <w:r>
-        <w:rPr>
-          <w:sz w:val="28"/>
-          <w:szCs w:val="28"/>
-        </w:rPr>
-        <w:t xml:space="preserve">also use </w:t>
+        <w:t xml:space="preserve">We also add </w:t>
       </w:r>
       <w:proofErr w:type="spellStart"/>
       <w:r>
@@ -4757,35 +4640,37 @@
           <w:sz w:val="28"/>
           <w:szCs w:val="28"/>
         </w:rPr>
-        <w:t>, the accuracy is</w:t>
-      </w:r>
-      <w:r>
-        <w:rPr>
-          <w:sz w:val="28"/>
-          <w:szCs w:val="28"/>
-        </w:rPr>
-        <w:t xml:space="preserve"> </w:t>
-      </w:r>
-      <w:r>
-        <w:rPr>
-          <w:sz w:val="28"/>
-          <w:szCs w:val="28"/>
-        </w:rPr>
-        <w:t>0.5589</w:t>
-      </w:r>
-      <w:r>
-        <w:rPr>
-          <w:sz w:val="28"/>
-          <w:szCs w:val="28"/>
-        </w:rPr>
-        <w:t>.</w:t>
-      </w:r>
-      <w:r>
-        <w:rPr>
-          <w:sz w:val="28"/>
-          <w:szCs w:val="28"/>
-        </w:rPr>
-        <w:t xml:space="preserve"> </w:t>
+        <w:t xml:space="preserve"> and the average ROC AUC score is </w:t>
+      </w:r>
+      <w:r>
+        <w:rPr>
+          <w:sz w:val="28"/>
+          <w:szCs w:val="28"/>
+        </w:rPr>
+        <w:t>0.9131</w:t>
+      </w:r>
+      <w:r>
+        <w:rPr>
+          <w:sz w:val="28"/>
+          <w:szCs w:val="28"/>
+        </w:rPr>
+        <w:t xml:space="preserve"> after </w:t>
+      </w:r>
+      <w:proofErr w:type="spellStart"/>
+      <w:r>
+        <w:rPr>
+          <w:sz w:val="28"/>
+          <w:szCs w:val="28"/>
+        </w:rPr>
+        <w:t>GridSearchCV</w:t>
+      </w:r>
+      <w:proofErr w:type="spellEnd"/>
+      <w:r>
+        <w:rPr>
+          <w:sz w:val="28"/>
+          <w:szCs w:val="28"/>
+        </w:rPr>
+        <w:t xml:space="preserve"> optimization.</w:t>
       </w:r>
     </w:p>
     <w:p>
@@ -4819,10 +4704,10 @@
           <w:szCs w:val="28"/>
         </w:rPr>
         <w:drawing>
-          <wp:inline distT="0" distB="0" distL="0" distR="0" wp14:anchorId="6048DBE7" wp14:editId="7A2BBB12">
-            <wp:extent cx="4273558" cy="3013824"/>
+          <wp:inline distT="0" distB="0" distL="0" distR="0" wp14:anchorId="2A2D84D7" wp14:editId="3B87DD5E">
+            <wp:extent cx="4217587" cy="2974790"/>
             <wp:effectExtent l="0" t="0" r="0" b="0"/>
-            <wp:docPr id="28" name="Picture 28" descr="C:\Users\gary\AppData\Local\Packages\Microsoft.Office.Desktop_8wekyb3d8bbwe\AC\INetCache\Content.MSO\39E91EDC.tmp"/>
+            <wp:docPr id="6" name="Picture 6" descr="C:\Users\gary\AppData\Local\Packages\Microsoft.Office.Desktop_8wekyb3d8bbwe\AC\INetCache\Content.MSO\38F0119F.tmp"/>
             <wp:cNvGraphicFramePr>
               <a:graphicFrameLocks xmlns:a="http://schemas.openxmlformats.org/drawingml/2006/main" noChangeAspect="1"/>
             </wp:cNvGraphicFramePr>
@@ -4830,7 +4715,7 @@
               <a:graphicData uri="http://schemas.openxmlformats.org/drawingml/2006/picture">
                 <pic:pic xmlns:pic="http://schemas.openxmlformats.org/drawingml/2006/picture">
                   <pic:nvPicPr>
-                    <pic:cNvPr id="0" name="Picture 27" descr="C:\Users\gary\AppData\Local\Packages\Microsoft.Office.Desktop_8wekyb3d8bbwe\AC\INetCache\Content.MSO\39E91EDC.tmp"/>
+                    <pic:cNvPr id="0" name="Picture 1" descr="C:\Users\gary\AppData\Local\Packages\Microsoft.Office.Desktop_8wekyb3d8bbwe\AC\INetCache\Content.MSO\38F0119F.tmp"/>
                     <pic:cNvPicPr>
                       <a:picLocks noChangeAspect="1" noChangeArrowheads="1"/>
                     </pic:cNvPicPr>
@@ -4851,7 +4736,7 @@
                   <pic:spPr bwMode="auto">
                     <a:xfrm>
                       <a:off x="0" y="0"/>
-                      <a:ext cx="4304036" cy="3035318"/>
+                      <a:ext cx="4236035" cy="2987802"/>
                     </a:xfrm>
                     <a:prstGeom prst="rect">
                       <a:avLst/>
@@ -4895,631 +4780,6 @@
           <w:szCs w:val="28"/>
         </w:rPr>
       </w:pPr>
-      <w:r>
-        <w:rPr>
-          <w:sz w:val="28"/>
-          <w:szCs w:val="28"/>
-        </w:rPr>
-        <w:lastRenderedPageBreak/>
-        <w:t>Neural Network</w:t>
-      </w:r>
-    </w:p>
-    <w:p>
-      <w:pPr>
-        <w:ind w:left="1800"/>
-        <w:rPr>
-          <w:sz w:val="28"/>
-          <w:szCs w:val="28"/>
-        </w:rPr>
-      </w:pPr>
-      <w:r>
-        <w:rPr>
-          <w:sz w:val="28"/>
-          <w:szCs w:val="28"/>
-        </w:rPr>
-        <w:t xml:space="preserve">We </w:t>
-      </w:r>
-      <w:r>
-        <w:rPr>
-          <w:sz w:val="28"/>
-          <w:szCs w:val="28"/>
-        </w:rPr>
-        <w:t xml:space="preserve">use </w:t>
-      </w:r>
-      <w:proofErr w:type="spellStart"/>
-      <w:r>
-        <w:rPr>
-          <w:sz w:val="28"/>
-          <w:szCs w:val="28"/>
-        </w:rPr>
-        <w:t>OneVsRestClassifier</w:t>
-      </w:r>
-      <w:proofErr w:type="spellEnd"/>
-      <w:r>
-        <w:rPr>
-          <w:sz w:val="28"/>
-          <w:szCs w:val="28"/>
-        </w:rPr>
-        <w:t xml:space="preserve"> to improve the accuracy, and the average ROC AUC score is </w:t>
-      </w:r>
-      <w:r>
-        <w:rPr>
-          <w:sz w:val="28"/>
-          <w:szCs w:val="28"/>
-        </w:rPr>
-        <w:t>0.7</w:t>
-      </w:r>
-      <w:r>
-        <w:rPr>
-          <w:sz w:val="28"/>
-          <w:szCs w:val="28"/>
-        </w:rPr>
-        <w:t>832</w:t>
-      </w:r>
-      <w:r>
-        <w:rPr>
-          <w:sz w:val="28"/>
-          <w:szCs w:val="28"/>
-        </w:rPr>
-        <w:t xml:space="preserve"> after </w:t>
-      </w:r>
-      <w:proofErr w:type="spellStart"/>
-      <w:r>
-        <w:rPr>
-          <w:sz w:val="28"/>
-          <w:szCs w:val="28"/>
-        </w:rPr>
-        <w:t>GridSearchCV</w:t>
-      </w:r>
-      <w:proofErr w:type="spellEnd"/>
-      <w:r>
-        <w:rPr>
-          <w:sz w:val="28"/>
-          <w:szCs w:val="28"/>
-        </w:rPr>
-        <w:t xml:space="preserve"> optim</w:t>
-      </w:r>
-      <w:r>
-        <w:rPr>
-          <w:sz w:val="28"/>
-          <w:szCs w:val="28"/>
-        </w:rPr>
-        <w:t>iz</w:t>
-      </w:r>
-      <w:r>
-        <w:rPr>
-          <w:sz w:val="28"/>
-          <w:szCs w:val="28"/>
-        </w:rPr>
-        <w:t>ation.</w:t>
-      </w:r>
-    </w:p>
-    <w:p>
-      <w:pPr>
-        <w:ind w:left="1800"/>
-        <w:rPr>
-          <w:sz w:val="28"/>
-          <w:szCs w:val="28"/>
-        </w:rPr>
-      </w:pPr>
-      <w:r>
-        <w:rPr>
-          <w:sz w:val="28"/>
-          <w:szCs w:val="28"/>
-        </w:rPr>
-        <w:t>ROC chart as below:</w:t>
-      </w:r>
-    </w:p>
-    <w:p>
-      <w:pPr>
-        <w:ind w:left="1800"/>
-        <w:rPr>
-          <w:sz w:val="28"/>
-          <w:szCs w:val="28"/>
-        </w:rPr>
-      </w:pPr>
-      <w:r>
-        <w:rPr>
-          <w:noProof/>
-          <w:sz w:val="28"/>
-          <w:szCs w:val="28"/>
-        </w:rPr>
-        <w:drawing>
-          <wp:inline distT="0" distB="0" distL="0" distR="0" wp14:anchorId="0E2C0147" wp14:editId="379F9F54">
-            <wp:extent cx="4078360" cy="2876165"/>
-            <wp:effectExtent l="0" t="0" r="0" b="0"/>
-            <wp:docPr id="30" name="Picture 30" descr="C:\Users\gary\AppData\Local\Packages\Microsoft.Office.Desktop_8wekyb3d8bbwe\AC\INetCache\Content.MSO\4079CBE8.tmp"/>
-            <wp:cNvGraphicFramePr>
-              <a:graphicFrameLocks xmlns:a="http://schemas.openxmlformats.org/drawingml/2006/main" noChangeAspect="1"/>
-            </wp:cNvGraphicFramePr>
-            <a:graphic xmlns:a="http://schemas.openxmlformats.org/drawingml/2006/main">
-              <a:graphicData uri="http://schemas.openxmlformats.org/drawingml/2006/picture">
-                <pic:pic xmlns:pic="http://schemas.openxmlformats.org/drawingml/2006/picture">
-                  <pic:nvPicPr>
-                    <pic:cNvPr id="0" name="Picture 34" descr="C:\Users\gary\AppData\Local\Packages\Microsoft.Office.Desktop_8wekyb3d8bbwe\AC\INetCache\Content.MSO\4079CBE8.tmp"/>
-                    <pic:cNvPicPr>
-                      <a:picLocks noChangeAspect="1" noChangeArrowheads="1"/>
-                    </pic:cNvPicPr>
-                  </pic:nvPicPr>
-                  <pic:blipFill>
-                    <a:blip r:embed="rId26">
-                      <a:extLst>
-                        <a:ext uri="{28A0092B-C50C-407E-A947-70E740481C1C}">
-                          <a14:useLocalDpi xmlns:a14="http://schemas.microsoft.com/office/drawing/2010/main" val="0"/>
-                        </a:ext>
-                      </a:extLst>
-                    </a:blip>
-                    <a:srcRect/>
-                    <a:stretch>
-                      <a:fillRect/>
-                    </a:stretch>
-                  </pic:blipFill>
-                  <pic:spPr bwMode="auto">
-                    <a:xfrm>
-                      <a:off x="0" y="0"/>
-                      <a:ext cx="4095489" cy="2888245"/>
-                    </a:xfrm>
-                    <a:prstGeom prst="rect">
-                      <a:avLst/>
-                    </a:prstGeom>
-                    <a:noFill/>
-                    <a:ln>
-                      <a:noFill/>
-                    </a:ln>
-                  </pic:spPr>
-                </pic:pic>
-              </a:graphicData>
-            </a:graphic>
-          </wp:inline>
-        </w:drawing>
-      </w:r>
-    </w:p>
-    <w:p>
-      <w:pPr>
-        <w:rPr>
-          <w:sz w:val="28"/>
-          <w:szCs w:val="28"/>
-        </w:rPr>
-      </w:pPr>
-      <w:r>
-        <w:rPr>
-          <w:sz w:val="28"/>
-          <w:szCs w:val="28"/>
-        </w:rPr>
-        <w:br w:type="page"/>
-      </w:r>
-    </w:p>
-    <w:p>
-      <w:pPr>
-        <w:pStyle w:val="ListParagraph"/>
-        <w:numPr>
-          <w:ilvl w:val="1"/>
-          <w:numId w:val="8"/>
-        </w:numPr>
-        <w:rPr>
-          <w:sz w:val="28"/>
-          <w:szCs w:val="28"/>
-        </w:rPr>
-      </w:pPr>
-      <w:r>
-        <w:rPr>
-          <w:sz w:val="28"/>
-          <w:szCs w:val="28"/>
-        </w:rPr>
-        <w:lastRenderedPageBreak/>
-        <w:t>Random Forest</w:t>
-      </w:r>
-    </w:p>
-    <w:p>
-      <w:pPr>
-        <w:ind w:left="1800"/>
-        <w:rPr>
-          <w:sz w:val="28"/>
-          <w:szCs w:val="28"/>
-        </w:rPr>
-      </w:pPr>
-      <w:r>
-        <w:rPr>
-          <w:sz w:val="28"/>
-          <w:szCs w:val="28"/>
-        </w:rPr>
-        <w:t xml:space="preserve">We also add </w:t>
-      </w:r>
-      <w:proofErr w:type="spellStart"/>
-      <w:r>
-        <w:rPr>
-          <w:sz w:val="28"/>
-          <w:szCs w:val="28"/>
-        </w:rPr>
-        <w:t>OneVsRestClassifier</w:t>
-      </w:r>
-      <w:proofErr w:type="spellEnd"/>
-      <w:r>
-        <w:rPr>
-          <w:sz w:val="28"/>
-          <w:szCs w:val="28"/>
-        </w:rPr>
-        <w:t xml:space="preserve"> and the average ROC AUC score is </w:t>
-      </w:r>
-      <w:r>
-        <w:rPr>
-          <w:sz w:val="28"/>
-          <w:szCs w:val="28"/>
-        </w:rPr>
-        <w:t>0.</w:t>
-      </w:r>
-      <w:r>
-        <w:rPr>
-          <w:sz w:val="28"/>
-          <w:szCs w:val="28"/>
-        </w:rPr>
-        <w:t>8020</w:t>
-      </w:r>
-      <w:r>
-        <w:rPr>
-          <w:sz w:val="28"/>
-          <w:szCs w:val="28"/>
-        </w:rPr>
-        <w:t xml:space="preserve"> after </w:t>
-      </w:r>
-      <w:proofErr w:type="spellStart"/>
-      <w:r>
-        <w:rPr>
-          <w:sz w:val="28"/>
-          <w:szCs w:val="28"/>
-        </w:rPr>
-        <w:t>GridSearchCV</w:t>
-      </w:r>
-      <w:proofErr w:type="spellEnd"/>
-      <w:r>
-        <w:rPr>
-          <w:sz w:val="28"/>
-          <w:szCs w:val="28"/>
-        </w:rPr>
-        <w:t xml:space="preserve"> optimization.</w:t>
-      </w:r>
-    </w:p>
-    <w:p>
-      <w:pPr>
-        <w:ind w:left="1800"/>
-        <w:rPr>
-          <w:sz w:val="28"/>
-          <w:szCs w:val="28"/>
-        </w:rPr>
-      </w:pPr>
-      <w:r>
-        <w:rPr>
-          <w:sz w:val="28"/>
-          <w:szCs w:val="28"/>
-        </w:rPr>
-        <w:t>ROC chart as below:</w:t>
-      </w:r>
-    </w:p>
-    <w:p>
-      <w:pPr>
-        <w:ind w:left="1800"/>
-        <w:rPr>
-          <w:sz w:val="28"/>
-          <w:szCs w:val="28"/>
-        </w:rPr>
-      </w:pPr>
-      <w:r>
-        <w:rPr>
-          <w:noProof/>
-          <w:sz w:val="28"/>
-          <w:szCs w:val="28"/>
-        </w:rPr>
-        <w:drawing>
-          <wp:inline distT="0" distB="0" distL="0" distR="0" wp14:anchorId="7CEDB363" wp14:editId="16654379">
-            <wp:extent cx="4249273" cy="2996697"/>
-            <wp:effectExtent l="0" t="0" r="0" b="0"/>
-            <wp:docPr id="31" name="Picture 31" descr="C:\Users\gary\AppData\Local\Packages\Microsoft.Office.Desktop_8wekyb3d8bbwe\AC\INetCache\Content.MSO\C8886236.tmp"/>
-            <wp:cNvGraphicFramePr>
-              <a:graphicFrameLocks xmlns:a="http://schemas.openxmlformats.org/drawingml/2006/main" noChangeAspect="1"/>
-            </wp:cNvGraphicFramePr>
-            <a:graphic xmlns:a="http://schemas.openxmlformats.org/drawingml/2006/main">
-              <a:graphicData uri="http://schemas.openxmlformats.org/drawingml/2006/picture">
-                <pic:pic xmlns:pic="http://schemas.openxmlformats.org/drawingml/2006/picture">
-                  <pic:nvPicPr>
-                    <pic:cNvPr id="0" name="Picture 36" descr="C:\Users\gary\AppData\Local\Packages\Microsoft.Office.Desktop_8wekyb3d8bbwe\AC\INetCache\Content.MSO\C8886236.tmp"/>
-                    <pic:cNvPicPr>
-                      <a:picLocks noChangeAspect="1" noChangeArrowheads="1"/>
-                    </pic:cNvPicPr>
-                  </pic:nvPicPr>
-                  <pic:blipFill>
-                    <a:blip r:embed="rId27">
-                      <a:extLst>
-                        <a:ext uri="{28A0092B-C50C-407E-A947-70E740481C1C}">
-                          <a14:useLocalDpi xmlns:a14="http://schemas.microsoft.com/office/drawing/2010/main" val="0"/>
-                        </a:ext>
-                      </a:extLst>
-                    </a:blip>
-                    <a:srcRect/>
-                    <a:stretch>
-                      <a:fillRect/>
-                    </a:stretch>
-                  </pic:blipFill>
-                  <pic:spPr bwMode="auto">
-                    <a:xfrm>
-                      <a:off x="0" y="0"/>
-                      <a:ext cx="4278327" cy="3017187"/>
-                    </a:xfrm>
-                    <a:prstGeom prst="rect">
-                      <a:avLst/>
-                    </a:prstGeom>
-                    <a:noFill/>
-                    <a:ln>
-                      <a:noFill/>
-                    </a:ln>
-                  </pic:spPr>
-                </pic:pic>
-              </a:graphicData>
-            </a:graphic>
-          </wp:inline>
-        </w:drawing>
-      </w:r>
-    </w:p>
-    <w:p>
-      <w:pPr>
-        <w:rPr>
-          <w:sz w:val="28"/>
-          <w:szCs w:val="28"/>
-        </w:rPr>
-      </w:pPr>
-      <w:r>
-        <w:rPr>
-          <w:sz w:val="28"/>
-          <w:szCs w:val="28"/>
-        </w:rPr>
-        <w:br w:type="page"/>
-      </w:r>
-    </w:p>
-    <w:p>
-      <w:pPr>
-        <w:pStyle w:val="ListParagraph"/>
-        <w:numPr>
-          <w:ilvl w:val="1"/>
-          <w:numId w:val="8"/>
-        </w:numPr>
-        <w:rPr>
-          <w:sz w:val="28"/>
-          <w:szCs w:val="28"/>
-        </w:rPr>
-      </w:pPr>
-      <w:proofErr w:type="spellStart"/>
-      <w:r>
-        <w:rPr>
-          <w:sz w:val="28"/>
-          <w:szCs w:val="28"/>
-        </w:rPr>
-        <w:lastRenderedPageBreak/>
-        <w:t>XGBoost</w:t>
-      </w:r>
-      <w:proofErr w:type="spellEnd"/>
-    </w:p>
-    <w:p>
-      <w:pPr>
-        <w:ind w:left="1800"/>
-        <w:rPr>
-          <w:sz w:val="28"/>
-          <w:szCs w:val="28"/>
-        </w:rPr>
-      </w:pPr>
-      <w:r>
-        <w:rPr>
-          <w:sz w:val="28"/>
-          <w:szCs w:val="28"/>
-        </w:rPr>
-        <w:t xml:space="preserve">We </w:t>
-      </w:r>
-      <w:r>
-        <w:rPr>
-          <w:sz w:val="28"/>
-          <w:szCs w:val="28"/>
-        </w:rPr>
-        <w:t>also</w:t>
-      </w:r>
-      <w:r>
-        <w:rPr>
-          <w:sz w:val="28"/>
-          <w:szCs w:val="28"/>
-        </w:rPr>
-        <w:t xml:space="preserve"> use</w:t>
-      </w:r>
-      <w:r>
-        <w:rPr>
-          <w:sz w:val="28"/>
-          <w:szCs w:val="28"/>
-        </w:rPr>
-        <w:t xml:space="preserve"> </w:t>
-      </w:r>
-      <w:proofErr w:type="spellStart"/>
-      <w:r>
-        <w:rPr>
-          <w:sz w:val="28"/>
-          <w:szCs w:val="28"/>
-        </w:rPr>
-        <w:t>OneVsRestClassifier</w:t>
-      </w:r>
-      <w:proofErr w:type="spellEnd"/>
-      <w:r>
-        <w:rPr>
-          <w:sz w:val="28"/>
-          <w:szCs w:val="28"/>
-        </w:rPr>
-        <w:t xml:space="preserve"> and the average ROC AUC score is </w:t>
-      </w:r>
-      <w:r>
-        <w:rPr>
-          <w:sz w:val="28"/>
-          <w:szCs w:val="28"/>
-        </w:rPr>
-        <w:t>0.7</w:t>
-      </w:r>
-      <w:r>
-        <w:rPr>
-          <w:sz w:val="28"/>
-          <w:szCs w:val="28"/>
-        </w:rPr>
-        <w:t>136</w:t>
-      </w:r>
-      <w:r>
-        <w:rPr>
-          <w:sz w:val="28"/>
-          <w:szCs w:val="28"/>
-        </w:rPr>
-        <w:t xml:space="preserve"> after </w:t>
-      </w:r>
-      <w:proofErr w:type="spellStart"/>
-      <w:r>
-        <w:rPr>
-          <w:sz w:val="28"/>
-          <w:szCs w:val="28"/>
-        </w:rPr>
-        <w:t>GridSearchCV</w:t>
-      </w:r>
-      <w:proofErr w:type="spellEnd"/>
-      <w:r>
-        <w:rPr>
-          <w:sz w:val="28"/>
-          <w:szCs w:val="28"/>
-        </w:rPr>
-        <w:t xml:space="preserve"> optimization.</w:t>
-      </w:r>
-    </w:p>
-    <w:p>
-      <w:pPr>
-        <w:ind w:left="1800"/>
-        <w:rPr>
-          <w:sz w:val="28"/>
-          <w:szCs w:val="28"/>
-        </w:rPr>
-      </w:pPr>
-      <w:r>
-        <w:rPr>
-          <w:sz w:val="28"/>
-          <w:szCs w:val="28"/>
-        </w:rPr>
-        <w:t>ROC chart as below:</w:t>
-      </w:r>
-      <w:r>
-        <w:rPr>
-          <w:sz w:val="28"/>
-          <w:szCs w:val="28"/>
-        </w:rPr>
-        <w:t xml:space="preserve"> </w:t>
-      </w:r>
-    </w:p>
-    <w:p>
-      <w:pPr>
-        <w:ind w:left="1800"/>
-        <w:rPr>
-          <w:sz w:val="28"/>
-          <w:szCs w:val="28"/>
-        </w:rPr>
-      </w:pPr>
-      <w:r>
-        <w:rPr>
-          <w:noProof/>
-          <w:sz w:val="28"/>
-          <w:szCs w:val="28"/>
-        </w:rPr>
-        <w:drawing>
-          <wp:inline distT="0" distB="0" distL="0" distR="0" wp14:anchorId="7DD0FEF5" wp14:editId="5408B2F2">
-            <wp:extent cx="4326300" cy="3051018"/>
-            <wp:effectExtent l="0" t="0" r="0" b="0"/>
-            <wp:docPr id="32" name="Picture 32" descr="C:\Users\gary\AppData\Local\Packages\Microsoft.Office.Desktop_8wekyb3d8bbwe\AC\INetCache\Content.MSO\BB3DA3B4.tmp"/>
-            <wp:cNvGraphicFramePr>
-              <a:graphicFrameLocks xmlns:a="http://schemas.openxmlformats.org/drawingml/2006/main" noChangeAspect="1"/>
-            </wp:cNvGraphicFramePr>
-            <a:graphic xmlns:a="http://schemas.openxmlformats.org/drawingml/2006/main">
-              <a:graphicData uri="http://schemas.openxmlformats.org/drawingml/2006/picture">
-                <pic:pic xmlns:pic="http://schemas.openxmlformats.org/drawingml/2006/picture">
-                  <pic:nvPicPr>
-                    <pic:cNvPr id="0" name="Picture 38" descr="C:\Users\gary\AppData\Local\Packages\Microsoft.Office.Desktop_8wekyb3d8bbwe\AC\INetCache\Content.MSO\BB3DA3B4.tmp"/>
-                    <pic:cNvPicPr>
-                      <a:picLocks noChangeAspect="1" noChangeArrowheads="1"/>
-                    </pic:cNvPicPr>
-                  </pic:nvPicPr>
-                  <pic:blipFill>
-                    <a:blip r:embed="rId28">
-                      <a:extLst>
-                        <a:ext uri="{28A0092B-C50C-407E-A947-70E740481C1C}">
-                          <a14:useLocalDpi xmlns:a14="http://schemas.microsoft.com/office/drawing/2010/main" val="0"/>
-                        </a:ext>
-                      </a:extLst>
-                    </a:blip>
-                    <a:srcRect/>
-                    <a:stretch>
-                      <a:fillRect/>
-                    </a:stretch>
-                  </pic:blipFill>
-                  <pic:spPr bwMode="auto">
-                    <a:xfrm>
-                      <a:off x="0" y="0"/>
-                      <a:ext cx="4354727" cy="3071065"/>
-                    </a:xfrm>
-                    <a:prstGeom prst="rect">
-                      <a:avLst/>
-                    </a:prstGeom>
-                    <a:noFill/>
-                    <a:ln>
-                      <a:noFill/>
-                    </a:ln>
-                  </pic:spPr>
-                </pic:pic>
-              </a:graphicData>
-            </a:graphic>
-          </wp:inline>
-        </w:drawing>
-      </w:r>
-    </w:p>
-    <w:p>
-      <w:pPr>
-        <w:ind w:left="1800"/>
-        <w:rPr>
-          <w:sz w:val="28"/>
-          <w:szCs w:val="28"/>
-        </w:rPr>
-      </w:pPr>
-    </w:p>
-    <w:p>
-      <w:pPr>
-        <w:pStyle w:val="ListParagraph"/>
-        <w:ind w:left="2552"/>
-        <w:rPr>
-          <w:sz w:val="28"/>
-          <w:szCs w:val="28"/>
-        </w:rPr>
-      </w:pPr>
-    </w:p>
-    <w:p>
-      <w:pPr>
-        <w:rPr>
-          <w:sz w:val="28"/>
-          <w:szCs w:val="28"/>
-        </w:rPr>
-      </w:pPr>
-      <w:r>
-        <w:rPr>
-          <w:sz w:val="28"/>
-          <w:szCs w:val="28"/>
-        </w:rPr>
-        <w:br w:type="page"/>
-      </w:r>
-    </w:p>
-    <w:p>
-      <w:pPr>
-        <w:pStyle w:val="ListParagraph"/>
-        <w:numPr>
-          <w:ilvl w:val="1"/>
-          <w:numId w:val="8"/>
-        </w:numPr>
-        <w:rPr>
-          <w:sz w:val="28"/>
-          <w:szCs w:val="28"/>
-        </w:rPr>
-      </w:pPr>
       <w:proofErr w:type="spellStart"/>
       <w:r>
         <w:rPr>
@@ -5570,7 +4830,6 @@
         <w:t xml:space="preserve">is not supported by </w:t>
       </w:r>
       <w:proofErr w:type="spellStart"/>
-      <w:proofErr w:type="gramStart"/>
       <w:r>
         <w:rPr>
           <w:sz w:val="28"/>
@@ -5578,7 +4837,6 @@
         </w:rPr>
         <w:t>sklearn.ensemble</w:t>
       </w:r>
-      <w:proofErr w:type="gramEnd"/>
       <w:r>
         <w:rPr>
           <w:sz w:val="28"/>
@@ -5733,7 +4991,7 @@
           <w:sz w:val="28"/>
           <w:szCs w:val="28"/>
         </w:rPr>
-        <w:t>0.8122</w:t>
+        <w:t>0.9166</w:t>
       </w:r>
       <w:r>
         <w:rPr>
@@ -5798,7 +5056,7 @@
                     </pic:cNvPicPr>
                   </pic:nvPicPr>
                   <pic:blipFill>
-                    <a:blip r:embed="rId29">
+                    <a:blip r:embed="rId26">
                       <a:extLst>
                         <a:ext uri="{28A0092B-C50C-407E-A947-70E740481C1C}">
                           <a14:useLocalDpi xmlns:a14="http://schemas.microsoft.com/office/drawing/2010/main" val="0"/>
@@ -5868,30 +5126,8 @@
     </w:p>
     <w:p>
       <w:pPr>
-        <w:rPr>
-          <w:sz w:val="28"/>
-          <w:szCs w:val="28"/>
-        </w:rPr>
-      </w:pPr>
-      <w:r>
-        <w:rPr>
-          <w:sz w:val="28"/>
-          <w:szCs w:val="28"/>
-        </w:rPr>
-        <w:br w:type="page"/>
-      </w:r>
-    </w:p>
-    <w:p>
-      <w:pPr>
-        <w:rPr>
-          <w:sz w:val="28"/>
-          <w:szCs w:val="28"/>
-        </w:rPr>
-      </w:pPr>
-    </w:p>
-    <w:p>
-      <w:pPr>
         <w:pStyle w:val="ListParagraph"/>
+        <w:ind w:left="1080"/>
         <w:rPr>
           <w:sz w:val="28"/>
           <w:szCs w:val="28"/>
@@ -5901,6 +5137,50 @@
     <w:p>
       <w:pPr>
         <w:pStyle w:val="ListParagraph"/>
+        <w:ind w:left="1080"/>
+        <w:rPr>
+          <w:sz w:val="28"/>
+          <w:szCs w:val="28"/>
+        </w:rPr>
+      </w:pPr>
+      <w:proofErr w:type="spellStart"/>
+      <w:r>
+        <w:rPr>
+          <w:sz w:val="28"/>
+          <w:szCs w:val="28"/>
+        </w:rPr>
+        <w:t>GridSearchCV</w:t>
+      </w:r>
+      <w:proofErr w:type="spellEnd"/>
+      <w:r>
+        <w:rPr>
+          <w:sz w:val="28"/>
+          <w:szCs w:val="28"/>
+        </w:rPr>
+        <w:t xml:space="preserve"> is being used regarding parameter tuning.</w:t>
+      </w:r>
+    </w:p>
+    <w:p>
+      <w:pPr>
+        <w:pStyle w:val="ListParagraph"/>
+        <w:ind w:left="1080"/>
+        <w:rPr>
+          <w:sz w:val="28"/>
+          <w:szCs w:val="28"/>
+        </w:rPr>
+      </w:pPr>
+      <w:r>
+        <w:rPr>
+          <w:sz w:val="28"/>
+          <w:szCs w:val="28"/>
+        </w:rPr>
+        <w:t>We are able to find the best parameters with that.</w:t>
+      </w:r>
+    </w:p>
+    <w:p>
+      <w:pPr>
+        <w:pStyle w:val="ListParagraph"/>
+        <w:ind w:left="1080"/>
         <w:rPr>
           <w:sz w:val="28"/>
           <w:szCs w:val="28"/>
@@ -5929,13 +5209,480 @@
     </w:p>
     <w:p>
       <w:pPr>
-        <w:rPr>
-          <w:sz w:val="28"/>
-          <w:szCs w:val="28"/>
-        </w:rPr>
-      </w:pPr>
-      <w:bookmarkStart w:id="15" w:name="_GoBack"/>
-      <w:bookmarkEnd w:id="15"/>
+        <w:ind w:left="1080"/>
+        <w:rPr>
+          <w:sz w:val="28"/>
+          <w:szCs w:val="28"/>
+        </w:rPr>
+      </w:pPr>
+      <w:r>
+        <w:rPr>
+          <w:sz w:val="28"/>
+          <w:szCs w:val="28"/>
+        </w:rPr>
+        <w:t>Foll</w:t>
+      </w:r>
+      <w:r>
+        <w:rPr>
+          <w:sz w:val="28"/>
+          <w:szCs w:val="28"/>
+        </w:rPr>
+        <w:t>o</w:t>
+      </w:r>
+      <w:r>
+        <w:rPr>
+          <w:sz w:val="28"/>
+          <w:szCs w:val="28"/>
+        </w:rPr>
+        <w:t>wings are the feature importance</w:t>
+      </w:r>
+      <w:r>
+        <w:rPr>
+          <w:sz w:val="28"/>
+          <w:szCs w:val="28"/>
+        </w:rPr>
+        <w:t xml:space="preserve"> for different ratings</w:t>
+      </w:r>
+      <w:r>
+        <w:rPr>
+          <w:sz w:val="28"/>
+          <w:szCs w:val="28"/>
+        </w:rPr>
+        <w:t xml:space="preserve">, </w:t>
+      </w:r>
+      <w:proofErr w:type="spellStart"/>
+      <w:r>
+        <w:rPr>
+          <w:sz w:val="28"/>
+          <w:szCs w:val="28"/>
+        </w:rPr>
+        <w:t>base</w:t>
+      </w:r>
+      <w:proofErr w:type="spellEnd"/>
+      <w:r>
+        <w:rPr>
+          <w:sz w:val="28"/>
+          <w:szCs w:val="28"/>
+        </w:rPr>
+        <w:t xml:space="preserve"> </w:t>
+      </w:r>
+      <w:r>
+        <w:rPr>
+          <w:sz w:val="28"/>
+          <w:szCs w:val="28"/>
+        </w:rPr>
+        <w:t>on those</w:t>
+      </w:r>
+      <w:r>
+        <w:rPr>
+          <w:sz w:val="28"/>
+          <w:szCs w:val="28"/>
+        </w:rPr>
+        <w:t xml:space="preserve"> fea</w:t>
+      </w:r>
+      <w:r>
+        <w:rPr>
+          <w:sz w:val="28"/>
+          <w:szCs w:val="28"/>
+        </w:rPr>
+        <w:t>tures we removed some unnecessary columns.</w:t>
+      </w:r>
+    </w:p>
+    <w:p>
+      <w:pPr>
+        <w:ind w:left="1080"/>
+        <w:rPr>
+          <w:sz w:val="28"/>
+          <w:szCs w:val="28"/>
+        </w:rPr>
+      </w:pPr>
+    </w:p>
+    <w:p>
+      <w:pPr>
+        <w:rPr>
+          <w:sz w:val="28"/>
+          <w:szCs w:val="28"/>
+        </w:rPr>
+      </w:pPr>
+      <w:r>
+        <w:rPr>
+          <w:noProof/>
+          <w:sz w:val="28"/>
+          <w:szCs w:val="28"/>
+        </w:rPr>
+        <w:drawing>
+          <wp:inline distT="0" distB="0" distL="0" distR="0" wp14:anchorId="24F03284" wp14:editId="527AE6B1">
+            <wp:extent cx="4802505" cy="3787140"/>
+            <wp:effectExtent l="0" t="0" r="0" b="0"/>
+            <wp:docPr id="10" name="Picture 10" descr="C:\Users\gary\AppData\Local\Packages\Microsoft.Office.Desktop_8wekyb3d8bbwe\AC\INetCache\Content.MSO\453E69FC.tmp"/>
+            <wp:cNvGraphicFramePr>
+              <a:graphicFrameLocks xmlns:a="http://schemas.openxmlformats.org/drawingml/2006/main" noChangeAspect="1"/>
+            </wp:cNvGraphicFramePr>
+            <a:graphic xmlns:a="http://schemas.openxmlformats.org/drawingml/2006/main">
+              <a:graphicData uri="http://schemas.openxmlformats.org/drawingml/2006/picture">
+                <pic:pic xmlns:pic="http://schemas.openxmlformats.org/drawingml/2006/picture">
+                  <pic:nvPicPr>
+                    <pic:cNvPr id="0" name="Picture 1" descr="C:\Users\gary\AppData\Local\Packages\Microsoft.Office.Desktop_8wekyb3d8bbwe\AC\INetCache\Content.MSO\453E69FC.tmp"/>
+                    <pic:cNvPicPr>
+                      <a:picLocks noChangeAspect="1" noChangeArrowheads="1"/>
+                    </pic:cNvPicPr>
+                  </pic:nvPicPr>
+                  <pic:blipFill>
+                    <a:blip r:embed="rId27">
+                      <a:extLst>
+                        <a:ext uri="{28A0092B-C50C-407E-A947-70E740481C1C}">
+                          <a14:useLocalDpi xmlns:a14="http://schemas.microsoft.com/office/drawing/2010/main" val="0"/>
+                        </a:ext>
+                      </a:extLst>
+                    </a:blip>
+                    <a:srcRect/>
+                    <a:stretch>
+                      <a:fillRect/>
+                    </a:stretch>
+                  </pic:blipFill>
+                  <pic:spPr bwMode="auto">
+                    <a:xfrm>
+                      <a:off x="0" y="0"/>
+                      <a:ext cx="4802505" cy="3787140"/>
+                    </a:xfrm>
+                    <a:prstGeom prst="rect">
+                      <a:avLst/>
+                    </a:prstGeom>
+                    <a:noFill/>
+                    <a:ln>
+                      <a:noFill/>
+                    </a:ln>
+                  </pic:spPr>
+                </pic:pic>
+              </a:graphicData>
+            </a:graphic>
+          </wp:inline>
+        </w:drawing>
+      </w:r>
+    </w:p>
+    <w:p>
+      <w:pPr>
+        <w:rPr>
+          <w:sz w:val="28"/>
+          <w:szCs w:val="28"/>
+        </w:rPr>
+      </w:pPr>
+      <w:r>
+        <w:rPr>
+          <w:noProof/>
+          <w:sz w:val="28"/>
+          <w:szCs w:val="28"/>
+        </w:rPr>
+        <w:lastRenderedPageBreak/>
+        <w:drawing>
+          <wp:inline distT="0" distB="0" distL="0" distR="0" wp14:anchorId="2F65E1E6" wp14:editId="40196C71">
+            <wp:extent cx="4725670" cy="3787140"/>
+            <wp:effectExtent l="0" t="0" r="0" b="0"/>
+            <wp:docPr id="11" name="Picture 11" descr="C:\Users\gary\AppData\Local\Packages\Microsoft.Office.Desktop_8wekyb3d8bbwe\AC\INetCache\Content.MSO\F783ED6A.tmp"/>
+            <wp:cNvGraphicFramePr>
+              <a:graphicFrameLocks xmlns:a="http://schemas.openxmlformats.org/drawingml/2006/main" noChangeAspect="1"/>
+            </wp:cNvGraphicFramePr>
+            <a:graphic xmlns:a="http://schemas.openxmlformats.org/drawingml/2006/main">
+              <a:graphicData uri="http://schemas.openxmlformats.org/drawingml/2006/picture">
+                <pic:pic xmlns:pic="http://schemas.openxmlformats.org/drawingml/2006/picture">
+                  <pic:nvPicPr>
+                    <pic:cNvPr id="0" name="Picture 3" descr="C:\Users\gary\AppData\Local\Packages\Microsoft.Office.Desktop_8wekyb3d8bbwe\AC\INetCache\Content.MSO\F783ED6A.tmp"/>
+                    <pic:cNvPicPr>
+                      <a:picLocks noChangeAspect="1" noChangeArrowheads="1"/>
+                    </pic:cNvPicPr>
+                  </pic:nvPicPr>
+                  <pic:blipFill>
+                    <a:blip r:embed="rId28">
+                      <a:extLst>
+                        <a:ext uri="{28A0092B-C50C-407E-A947-70E740481C1C}">
+                          <a14:useLocalDpi xmlns:a14="http://schemas.microsoft.com/office/drawing/2010/main" val="0"/>
+                        </a:ext>
+                      </a:extLst>
+                    </a:blip>
+                    <a:srcRect/>
+                    <a:stretch>
+                      <a:fillRect/>
+                    </a:stretch>
+                  </pic:blipFill>
+                  <pic:spPr bwMode="auto">
+                    <a:xfrm>
+                      <a:off x="0" y="0"/>
+                      <a:ext cx="4725670" cy="3787140"/>
+                    </a:xfrm>
+                    <a:prstGeom prst="rect">
+                      <a:avLst/>
+                    </a:prstGeom>
+                    <a:noFill/>
+                    <a:ln>
+                      <a:noFill/>
+                    </a:ln>
+                  </pic:spPr>
+                </pic:pic>
+              </a:graphicData>
+            </a:graphic>
+          </wp:inline>
+        </w:drawing>
+      </w:r>
+    </w:p>
+    <w:p>
+      <w:pPr>
+        <w:rPr>
+          <w:sz w:val="28"/>
+          <w:szCs w:val="28"/>
+        </w:rPr>
+      </w:pPr>
+      <w:r>
+        <w:rPr>
+          <w:noProof/>
+          <w:sz w:val="28"/>
+          <w:szCs w:val="28"/>
+        </w:rPr>
+        <w:lastRenderedPageBreak/>
+        <w:drawing>
+          <wp:inline distT="0" distB="0" distL="0" distR="0" wp14:anchorId="584C251F" wp14:editId="5D728B16">
+            <wp:extent cx="4672965" cy="3787140"/>
+            <wp:effectExtent l="0" t="0" r="1905" b="2540"/>
+            <wp:docPr id="15" name="Picture 15" descr="C:\Users\gary\AppData\Local\Packages\Microsoft.Office.Desktop_8wekyb3d8bbwe\AC\INetCache\Content.MSO\44B33908.tmp"/>
+            <wp:cNvGraphicFramePr>
+              <a:graphicFrameLocks xmlns:a="http://schemas.openxmlformats.org/drawingml/2006/main" noChangeAspect="1"/>
+            </wp:cNvGraphicFramePr>
+            <a:graphic xmlns:a="http://schemas.openxmlformats.org/drawingml/2006/main">
+              <a:graphicData uri="http://schemas.openxmlformats.org/drawingml/2006/picture">
+                <pic:pic xmlns:pic="http://schemas.openxmlformats.org/drawingml/2006/picture">
+                  <pic:nvPicPr>
+                    <pic:cNvPr id="0" name="Picture 5" descr="C:\Users\gary\AppData\Local\Packages\Microsoft.Office.Desktop_8wekyb3d8bbwe\AC\INetCache\Content.MSO\44B33908.tmp"/>
+                    <pic:cNvPicPr>
+                      <a:picLocks noChangeAspect="1" noChangeArrowheads="1"/>
+                    </pic:cNvPicPr>
+                  </pic:nvPicPr>
+                  <pic:blipFill>
+                    <a:blip r:embed="rId29">
+                      <a:extLst>
+                        <a:ext uri="{28A0092B-C50C-407E-A947-70E740481C1C}">
+                          <a14:useLocalDpi xmlns:a14="http://schemas.microsoft.com/office/drawing/2010/main" val="0"/>
+                        </a:ext>
+                      </a:extLst>
+                    </a:blip>
+                    <a:srcRect/>
+                    <a:stretch>
+                      <a:fillRect/>
+                    </a:stretch>
+                  </pic:blipFill>
+                  <pic:spPr bwMode="auto">
+                    <a:xfrm>
+                      <a:off x="0" y="0"/>
+                      <a:ext cx="4672965" cy="3787140"/>
+                    </a:xfrm>
+                    <a:prstGeom prst="rect">
+                      <a:avLst/>
+                    </a:prstGeom>
+                    <a:noFill/>
+                    <a:ln>
+                      <a:noFill/>
+                    </a:ln>
+                  </pic:spPr>
+                </pic:pic>
+              </a:graphicData>
+            </a:graphic>
+          </wp:inline>
+        </w:drawing>
+      </w:r>
+      <w:r>
+        <w:rPr>
+          <w:sz w:val="28"/>
+          <w:szCs w:val="28"/>
+        </w:rPr>
+        <w:t xml:space="preserve"> </w:t>
+      </w:r>
+      <w:r>
+        <w:rPr>
+          <w:noProof/>
+          <w:sz w:val="28"/>
+          <w:szCs w:val="28"/>
+        </w:rPr>
+        <w:drawing>
+          <wp:inline distT="0" distB="0" distL="0" distR="0" wp14:anchorId="50E8F1D9" wp14:editId="0DB51CB8">
+            <wp:extent cx="4802505" cy="3787140"/>
+            <wp:effectExtent l="0" t="0" r="0" b="0"/>
+            <wp:docPr id="16" name="Picture 16" descr="C:\Users\gary\AppData\Local\Packages\Microsoft.Office.Desktop_8wekyb3d8bbwe\AC\INetCache\Content.MSO\F4A8EC56.tmp"/>
+            <wp:cNvGraphicFramePr>
+              <a:graphicFrameLocks xmlns:a="http://schemas.openxmlformats.org/drawingml/2006/main" noChangeAspect="1"/>
+            </wp:cNvGraphicFramePr>
+            <a:graphic xmlns:a="http://schemas.openxmlformats.org/drawingml/2006/main">
+              <a:graphicData uri="http://schemas.openxmlformats.org/drawingml/2006/picture">
+                <pic:pic xmlns:pic="http://schemas.openxmlformats.org/drawingml/2006/picture">
+                  <pic:nvPicPr>
+                    <pic:cNvPr id="0" name="Picture 7" descr="C:\Users\gary\AppData\Local\Packages\Microsoft.Office.Desktop_8wekyb3d8bbwe\AC\INetCache\Content.MSO\F4A8EC56.tmp"/>
+                    <pic:cNvPicPr>
+                      <a:picLocks noChangeAspect="1" noChangeArrowheads="1"/>
+                    </pic:cNvPicPr>
+                  </pic:nvPicPr>
+                  <pic:blipFill>
+                    <a:blip r:embed="rId30">
+                      <a:extLst>
+                        <a:ext uri="{28A0092B-C50C-407E-A947-70E740481C1C}">
+                          <a14:useLocalDpi xmlns:a14="http://schemas.microsoft.com/office/drawing/2010/main" val="0"/>
+                        </a:ext>
+                      </a:extLst>
+                    </a:blip>
+                    <a:srcRect/>
+                    <a:stretch>
+                      <a:fillRect/>
+                    </a:stretch>
+                  </pic:blipFill>
+                  <pic:spPr bwMode="auto">
+                    <a:xfrm>
+                      <a:off x="0" y="0"/>
+                      <a:ext cx="4802505" cy="3787140"/>
+                    </a:xfrm>
+                    <a:prstGeom prst="rect">
+                      <a:avLst/>
+                    </a:prstGeom>
+                    <a:noFill/>
+                    <a:ln>
+                      <a:noFill/>
+                    </a:ln>
+                  </pic:spPr>
+                </pic:pic>
+              </a:graphicData>
+            </a:graphic>
+          </wp:inline>
+        </w:drawing>
+      </w:r>
+    </w:p>
+    <w:p>
+      <w:pPr>
+        <w:rPr>
+          <w:sz w:val="28"/>
+          <w:szCs w:val="28"/>
+        </w:rPr>
+      </w:pPr>
+      <w:r>
+        <w:rPr>
+          <w:noProof/>
+          <w:sz w:val="28"/>
+          <w:szCs w:val="28"/>
+        </w:rPr>
+        <w:lastRenderedPageBreak/>
+        <w:drawing>
+          <wp:inline distT="0" distB="0" distL="0" distR="0" wp14:anchorId="370D60CA" wp14:editId="40B71460">
+            <wp:extent cx="4672965" cy="3787140"/>
+            <wp:effectExtent l="0" t="0" r="0" b="0"/>
+            <wp:docPr id="17" name="Picture 17" descr="C:\Users\gary\AppData\Local\Packages\Microsoft.Office.Desktop_8wekyb3d8bbwe\AC\INetCache\Content.MSO\A55C52D4.tmp"/>
+            <wp:cNvGraphicFramePr>
+              <a:graphicFrameLocks xmlns:a="http://schemas.openxmlformats.org/drawingml/2006/main" noChangeAspect="1"/>
+            </wp:cNvGraphicFramePr>
+            <a:graphic xmlns:a="http://schemas.openxmlformats.org/drawingml/2006/main">
+              <a:graphicData uri="http://schemas.openxmlformats.org/drawingml/2006/picture">
+                <pic:pic xmlns:pic="http://schemas.openxmlformats.org/drawingml/2006/picture">
+                  <pic:nvPicPr>
+                    <pic:cNvPr id="0" name="Picture 9" descr="C:\Users\gary\AppData\Local\Packages\Microsoft.Office.Desktop_8wekyb3d8bbwe\AC\INetCache\Content.MSO\A55C52D4.tmp"/>
+                    <pic:cNvPicPr>
+                      <a:picLocks noChangeAspect="1" noChangeArrowheads="1"/>
+                    </pic:cNvPicPr>
+                  </pic:nvPicPr>
+                  <pic:blipFill>
+                    <a:blip r:embed="rId31">
+                      <a:extLst>
+                        <a:ext uri="{28A0092B-C50C-407E-A947-70E740481C1C}">
+                          <a14:useLocalDpi xmlns:a14="http://schemas.microsoft.com/office/drawing/2010/main" val="0"/>
+                        </a:ext>
+                      </a:extLst>
+                    </a:blip>
+                    <a:srcRect/>
+                    <a:stretch>
+                      <a:fillRect/>
+                    </a:stretch>
+                  </pic:blipFill>
+                  <pic:spPr bwMode="auto">
+                    <a:xfrm>
+                      <a:off x="0" y="0"/>
+                      <a:ext cx="4672965" cy="3787140"/>
+                    </a:xfrm>
+                    <a:prstGeom prst="rect">
+                      <a:avLst/>
+                    </a:prstGeom>
+                    <a:noFill/>
+                    <a:ln>
+                      <a:noFill/>
+                    </a:ln>
+                  </pic:spPr>
+                </pic:pic>
+              </a:graphicData>
+            </a:graphic>
+          </wp:inline>
+        </w:drawing>
+      </w:r>
+    </w:p>
+    <w:p>
+      <w:pPr>
+        <w:rPr>
+          <w:sz w:val="28"/>
+          <w:szCs w:val="28"/>
+        </w:rPr>
+      </w:pPr>
+      <w:r>
+        <w:rPr>
+          <w:noProof/>
+          <w:sz w:val="28"/>
+          <w:szCs w:val="28"/>
+        </w:rPr>
+        <w:drawing>
+          <wp:inline distT="0" distB="0" distL="0" distR="0" wp14:anchorId="50800C00" wp14:editId="3E83DF77">
+            <wp:extent cx="4802505" cy="3787140"/>
+            <wp:effectExtent l="0" t="0" r="0" b="0"/>
+            <wp:docPr id="18" name="Picture 18" descr="C:\Users\gary\AppData\Local\Packages\Microsoft.Office.Desktop_8wekyb3d8bbwe\AC\INetCache\Content.MSO\82304402.tmp"/>
+            <wp:cNvGraphicFramePr>
+              <a:graphicFrameLocks xmlns:a="http://schemas.openxmlformats.org/drawingml/2006/main" noChangeAspect="1"/>
+            </wp:cNvGraphicFramePr>
+            <a:graphic xmlns:a="http://schemas.openxmlformats.org/drawingml/2006/main">
+              <a:graphicData uri="http://schemas.openxmlformats.org/drawingml/2006/picture">
+                <pic:pic xmlns:pic="http://schemas.openxmlformats.org/drawingml/2006/picture">
+                  <pic:nvPicPr>
+                    <pic:cNvPr id="0" name="Picture 11" descr="C:\Users\gary\AppData\Local\Packages\Microsoft.Office.Desktop_8wekyb3d8bbwe\AC\INetCache\Content.MSO\82304402.tmp"/>
+                    <pic:cNvPicPr>
+                      <a:picLocks noChangeAspect="1" noChangeArrowheads="1"/>
+                    </pic:cNvPicPr>
+                  </pic:nvPicPr>
+                  <pic:blipFill>
+                    <a:blip r:embed="rId32">
+                      <a:extLst>
+                        <a:ext uri="{28A0092B-C50C-407E-A947-70E740481C1C}">
+                          <a14:useLocalDpi xmlns:a14="http://schemas.microsoft.com/office/drawing/2010/main" val="0"/>
+                        </a:ext>
+                      </a:extLst>
+                    </a:blip>
+                    <a:srcRect/>
+                    <a:stretch>
+                      <a:fillRect/>
+                    </a:stretch>
+                  </pic:blipFill>
+                  <pic:spPr bwMode="auto">
+                    <a:xfrm>
+                      <a:off x="0" y="0"/>
+                      <a:ext cx="4802505" cy="3787140"/>
+                    </a:xfrm>
+                    <a:prstGeom prst="rect">
+                      <a:avLst/>
+                    </a:prstGeom>
+                    <a:noFill/>
+                    <a:ln>
+                      <a:noFill/>
+                    </a:ln>
+                  </pic:spPr>
+                </pic:pic>
+              </a:graphicData>
+            </a:graphic>
+          </wp:inline>
+        </w:drawing>
+      </w:r>
+      <w:r>
+        <w:rPr>
+          <w:sz w:val="28"/>
+          <w:szCs w:val="28"/>
+        </w:rPr>
+        <w:t xml:space="preserve"> </w:t>
+      </w:r>
     </w:p>
     <w:p>
       <w:pPr>
@@ -5984,86 +5731,129 @@
     <w:p>
       <w:pPr>
         <w:ind w:left="1080"/>
-      </w:pPr>
-      <w:r>
-        <w:t>Below is the accuracy result summary for every model.</w:t>
+        <w:rPr>
+          <w:sz w:val="28"/>
+          <w:szCs w:val="28"/>
+        </w:rPr>
+      </w:pPr>
+      <w:r>
+        <w:rPr>
+          <w:sz w:val="28"/>
+          <w:szCs w:val="28"/>
+        </w:rPr>
+        <w:t>Followings are</w:t>
+      </w:r>
+      <w:r>
+        <w:rPr>
+          <w:sz w:val="28"/>
+          <w:szCs w:val="28"/>
+        </w:rPr>
+        <w:t xml:space="preserve"> the accuracy result summary for </w:t>
+      </w:r>
+      <w:r>
+        <w:rPr>
+          <w:sz w:val="28"/>
+          <w:szCs w:val="28"/>
+        </w:rPr>
+        <w:t>each</w:t>
+      </w:r>
+      <w:r>
+        <w:rPr>
+          <w:sz w:val="28"/>
+          <w:szCs w:val="28"/>
+        </w:rPr>
+        <w:t xml:space="preserve"> model.</w:t>
       </w:r>
     </w:p>
     <w:p>
       <w:pPr>
         <w:ind w:left="1080"/>
-      </w:pPr>
-      <w:r>
-        <w:t>We select the top 3 as the final models.</w:t>
-      </w:r>
+        <w:rPr>
+          <w:sz w:val="28"/>
+          <w:szCs w:val="28"/>
+        </w:rPr>
+      </w:pPr>
     </w:p>
     <w:p>
       <w:pPr>
         <w:ind w:left="1080"/>
-      </w:pPr>
+        <w:rPr>
+          <w:sz w:val="28"/>
+          <w:szCs w:val="28"/>
+        </w:rPr>
+      </w:pPr>
+      <w:r>
+        <w:rPr>
+          <w:sz w:val="28"/>
+          <w:szCs w:val="28"/>
+        </w:rPr>
+        <w:t>Voting, score: 0.9166</w:t>
+      </w:r>
     </w:p>
     <w:p>
       <w:pPr>
         <w:ind w:left="1080"/>
-      </w:pPr>
-      <w:r>
-        <w:t>Logistic Regression, score: 0.8224</w:t>
+        <w:rPr>
+          <w:sz w:val="28"/>
+          <w:szCs w:val="28"/>
+        </w:rPr>
+      </w:pPr>
+      <w:r>
+        <w:rPr>
+          <w:sz w:val="28"/>
+          <w:szCs w:val="28"/>
+        </w:rPr>
+        <w:t>Logistic Regression, score: 0.9153</w:t>
       </w:r>
     </w:p>
     <w:p>
       <w:pPr>
         <w:ind w:left="1080"/>
-      </w:pPr>
-      <w:r>
-        <w:t>Voting, score: 0.8122</w:t>
+        <w:rPr>
+          <w:sz w:val="28"/>
+          <w:szCs w:val="28"/>
+        </w:rPr>
+      </w:pPr>
+      <w:r>
+        <w:rPr>
+          <w:sz w:val="28"/>
+          <w:szCs w:val="28"/>
+        </w:rPr>
+        <w:t>Random Forest, score: 0.9131</w:t>
       </w:r>
     </w:p>
     <w:p>
       <w:pPr>
         <w:ind w:left="1080"/>
-      </w:pPr>
-      <w:r>
-        <w:t>Random Forest, score: 0.8020</w:t>
+        <w:rPr>
+          <w:sz w:val="28"/>
+          <w:szCs w:val="28"/>
+        </w:rPr>
+      </w:pPr>
+      <w:r>
+        <w:rPr>
+          <w:sz w:val="28"/>
+          <w:szCs w:val="28"/>
+        </w:rPr>
+        <w:t>Neural Network, score: 0.8903</w:t>
       </w:r>
     </w:p>
     <w:p>
       <w:pPr>
         <w:ind w:left="1080"/>
-      </w:pPr>
-      <w:r>
-        <w:t>Neural Network, score: 0.7832</w:t>
-      </w:r>
-    </w:p>
-    <w:p>
-      <w:pPr>
-        <w:ind w:left="1080"/>
-      </w:pPr>
-      <w:proofErr w:type="spellStart"/>
-      <w:r>
-        <w:t>XGBoost</w:t>
-      </w:r>
-      <w:proofErr w:type="spellEnd"/>
-      <w:r>
-        <w:t>, score: 0.7136</w:t>
-      </w:r>
-    </w:p>
-    <w:p>
-      <w:pPr>
-        <w:ind w:left="1080"/>
-      </w:pPr>
-      <w:r>
-        <w:t>Decision Tree, score: 0.6887</w:t>
-      </w:r>
-    </w:p>
-    <w:p>
-      <w:pPr>
-        <w:ind w:left="1080"/>
-      </w:pPr>
-      <w:r>
-        <w:t>Linear SVC, score: 0.5589</w:t>
-      </w:r>
-    </w:p>
-    <w:p/>
+        <w:rPr>
+          <w:sz w:val="28"/>
+          <w:szCs w:val="28"/>
+        </w:rPr>
+      </w:pPr>
+      <w:r>
+        <w:rPr>
+          <w:sz w:val="28"/>
+          <w:szCs w:val="28"/>
+        </w:rPr>
+        <w:t>Decision Tree, score: 0.8726</w:t>
+      </w:r>
+    </w:p>
     <w:p>
       <w:pPr>
         <w:rPr>
@@ -6080,7 +5870,7 @@
       <w:pPr>
         <w:pStyle w:val="Heading1"/>
       </w:pPr>
-      <w:bookmarkStart w:id="17" w:name="_Toc20043486"/>
+      <w:bookmarkStart w:id="17" w:name="_Toc20062212"/>
       <w:r>
         <w:lastRenderedPageBreak/>
         <w:t>Project Performance &amp; Validation</w:t>
@@ -6099,95 +5889,127 @@
     </w:p>
     <w:p>
       <w:pPr>
-        <w:spacing w:after="144" w:line="226" w:lineRule="auto"/>
-        <w:ind w:left="10" w:right="228" w:hanging="10"/>
-        <w:rPr>
-          <w:sz w:val="28"/>
-        </w:rPr>
-      </w:pPr>
-      <w:r>
-        <w:rPr>
-          <w:sz w:val="28"/>
+        <w:ind w:left="720"/>
+        <w:rPr>
+          <w:sz w:val="28"/>
+          <w:szCs w:val="28"/>
+        </w:rPr>
+      </w:pPr>
+      <w:r>
+        <w:rPr>
+          <w:sz w:val="28"/>
+          <w:szCs w:val="28"/>
         </w:rPr>
         <w:t xml:space="preserve">The project performance is measured as the time required for the validation process. The required time for processing </w:t>
       </w:r>
       <w:r>
         <w:rPr>
           <w:sz w:val="28"/>
+          <w:szCs w:val="28"/>
         </w:rPr>
         <w:t>1188</w:t>
       </w:r>
       <w:r>
         <w:rPr>
           <w:sz w:val="28"/>
+          <w:szCs w:val="28"/>
         </w:rPr>
         <w:t xml:space="preserve"> records takes </w:t>
       </w:r>
       <w:r>
         <w:rPr>
           <w:sz w:val="28"/>
+          <w:szCs w:val="28"/>
         </w:rPr>
         <w:t xml:space="preserve">less than 1 </w:t>
       </w:r>
       <w:r>
         <w:rPr>
           <w:sz w:val="28"/>
+          <w:szCs w:val="28"/>
         </w:rPr>
         <w:t>second, so this is acceptable for the project requirement.</w:t>
       </w:r>
     </w:p>
     <w:p>
       <w:pPr>
-        <w:spacing w:after="144" w:line="226" w:lineRule="auto"/>
-        <w:ind w:left="10" w:right="228" w:hanging="10"/>
-        <w:rPr>
-          <w:sz w:val="28"/>
-        </w:rPr>
-      </w:pPr>
-    </w:p>
-    <w:p>
-      <w:pPr>
-        <w:spacing w:after="144" w:line="226" w:lineRule="auto"/>
-        <w:ind w:left="10" w:right="228" w:hanging="10"/>
-        <w:rPr>
-          <w:sz w:val="28"/>
-        </w:rPr>
-      </w:pPr>
-      <w:r>
-        <w:rPr>
-          <w:sz w:val="28"/>
-        </w:rPr>
-        <w:t>The average accuracy is 82</w:t>
-      </w:r>
-      <w:r>
-        <w:rPr>
-          <w:sz w:val="28"/>
-        </w:rPr>
-        <w:t>.</w:t>
-      </w:r>
-      <w:r>
-        <w:rPr>
-          <w:sz w:val="28"/>
-        </w:rPr>
-        <w:t>29</w:t>
-      </w:r>
-      <w:r>
-        <w:rPr>
-          <w:sz w:val="28"/>
-        </w:rPr>
-        <w:t xml:space="preserve">% which is much better than the project success target </w:t>
-      </w:r>
-      <w:r>
-        <w:rPr>
-          <w:sz w:val="28"/>
-        </w:rPr>
-        <w:t>80</w:t>
-      </w:r>
-      <w:r>
-        <w:rPr>
-          <w:sz w:val="28"/>
-        </w:rPr>
-        <w:t>%, so the project target achieves the project goal.</w:t>
+        <w:ind w:left="720"/>
+        <w:rPr>
+          <w:sz w:val="28"/>
+          <w:szCs w:val="28"/>
+        </w:rPr>
+      </w:pPr>
+    </w:p>
+    <w:p>
+      <w:pPr>
+        <w:ind w:left="720"/>
+        <w:rPr>
+          <w:sz w:val="28"/>
+          <w:szCs w:val="28"/>
+        </w:rPr>
+      </w:pPr>
+      <w:r>
+        <w:rPr>
+          <w:sz w:val="28"/>
+          <w:szCs w:val="28"/>
+        </w:rPr>
+        <w:t xml:space="preserve">Base on the accuracy from different models, the best </w:t>
+      </w:r>
+      <w:r>
+        <w:rPr>
+          <w:sz w:val="28"/>
+          <w:szCs w:val="28"/>
+        </w:rPr>
+        <w:t xml:space="preserve">accuracy </w:t>
+      </w:r>
+      <w:r>
+        <w:rPr>
+          <w:sz w:val="28"/>
+          <w:szCs w:val="28"/>
+        </w:rPr>
+        <w:t xml:space="preserve">we can get </w:t>
+      </w:r>
+      <w:r>
+        <w:rPr>
+          <w:sz w:val="28"/>
+          <w:szCs w:val="28"/>
+        </w:rPr>
+        <w:t xml:space="preserve">is </w:t>
+      </w:r>
+      <w:r>
+        <w:rPr>
+          <w:sz w:val="28"/>
+          <w:szCs w:val="28"/>
+        </w:rPr>
+        <w:t>91.66</w:t>
+      </w:r>
+      <w:r>
+        <w:rPr>
+          <w:sz w:val="28"/>
+          <w:szCs w:val="28"/>
+        </w:rPr>
+        <w:t>%</w:t>
+      </w:r>
+      <w:r>
+        <w:rPr>
+          <w:sz w:val="28"/>
+          <w:szCs w:val="28"/>
+        </w:rPr>
+        <w:t xml:space="preserve"> from </w:t>
+      </w:r>
+      <w:r>
+        <w:rPr>
+          <w:sz w:val="28"/>
+          <w:szCs w:val="28"/>
+        </w:rPr>
+        <w:t>voting.</w:t>
+      </w:r>
+      <w:r>
+        <w:rPr>
+          <w:sz w:val="28"/>
+          <w:szCs w:val="28"/>
+        </w:rPr>
+        <w:t xml:space="preserve"> </w:t>
       </w:r>
     </w:p>
     <w:p/>
@@ -6206,7 +6028,7 @@
       <w:pPr>
         <w:pStyle w:val="Heading1"/>
       </w:pPr>
-      <w:bookmarkStart w:id="18" w:name="_Toc20043487"/>
+      <w:bookmarkStart w:id="18" w:name="_Toc20062213"/>
       <w:r>
         <w:lastRenderedPageBreak/>
         <w:t>Project Conclusions: Findings &amp; Recommendation</w:t>
@@ -6221,96 +6043,196 @@
     </w:p>
     <w:p>
       <w:pPr>
-        <w:spacing w:after="200" w:line="226" w:lineRule="auto"/>
-        <w:ind w:right="164"/>
-      </w:pPr>
-      <w:r>
+        <w:ind w:left="720"/>
+        <w:rPr>
+          <w:sz w:val="28"/>
+          <w:szCs w:val="28"/>
+        </w:rPr>
+      </w:pPr>
+      <w:r>
+        <w:rPr>
+          <w:sz w:val="28"/>
+          <w:szCs w:val="28"/>
+        </w:rPr>
         <w:t xml:space="preserve">For the players with </w:t>
       </w:r>
       <w:r>
+        <w:rPr>
+          <w:sz w:val="28"/>
+          <w:szCs w:val="28"/>
+        </w:rPr>
         <w:t xml:space="preserve">international reputation which are 2 and 3, </w:t>
       </w:r>
       <w:r>
-        <w:t>the results are not very good d</w:t>
-      </w:r>
-      <w:r>
-        <w:t>ue to insufficient data</w:t>
-      </w:r>
-      <w:r>
-        <w:t>.</w:t>
-      </w:r>
-      <w:r>
-        <w:t xml:space="preserve"> But we practiced with other </w:t>
+        <w:rPr>
+          <w:sz w:val="28"/>
+          <w:szCs w:val="28"/>
+        </w:rPr>
+        <w:t>the results are not very good due to insufficient data.</w:t>
+      </w:r>
+      <w:r>
+        <w:rPr>
+          <w:sz w:val="28"/>
+          <w:szCs w:val="28"/>
+        </w:rPr>
+        <w:t xml:space="preserve"> </w:t>
+      </w:r>
+      <w:r>
+        <w:rPr>
+          <w:sz w:val="28"/>
+          <w:szCs w:val="28"/>
+        </w:rPr>
+        <w:t>W</w:t>
+      </w:r>
+      <w:r>
+        <w:rPr>
+          <w:sz w:val="28"/>
+          <w:szCs w:val="28"/>
+        </w:rPr>
+        <w:t xml:space="preserve">e practiced with other </w:t>
       </w:r>
       <w:proofErr w:type="spellStart"/>
       <w:r>
+        <w:rPr>
+          <w:sz w:val="28"/>
+          <w:szCs w:val="28"/>
+        </w:rPr>
         <w:t>scikit</w:t>
       </w:r>
       <w:proofErr w:type="spellEnd"/>
       <w:r>
+        <w:rPr>
+          <w:sz w:val="28"/>
+          <w:szCs w:val="28"/>
+        </w:rPr>
         <w:t xml:space="preserve"> learn classes and some other ways to approach the accuracy, not just the classes in workshops.</w:t>
       </w:r>
     </w:p>
     <w:p>
       <w:pPr>
-        <w:spacing w:after="200" w:line="226" w:lineRule="auto"/>
-        <w:ind w:right="164"/>
-      </w:pPr>
-      <w:r>
+        <w:ind w:left="720"/>
+        <w:rPr>
+          <w:sz w:val="28"/>
+          <w:szCs w:val="28"/>
+        </w:rPr>
+      </w:pPr>
+      <w:r>
+        <w:rPr>
+          <w:sz w:val="28"/>
+          <w:szCs w:val="28"/>
+        </w:rPr>
         <w:t xml:space="preserve">In the future, we will try to </w:t>
       </w:r>
       <w:r>
+        <w:rPr>
+          <w:sz w:val="28"/>
+          <w:szCs w:val="28"/>
+        </w:rPr>
         <w:t>grab</w:t>
       </w:r>
       <w:r>
+        <w:rPr>
+          <w:sz w:val="28"/>
+          <w:szCs w:val="28"/>
+        </w:rPr>
         <w:t xml:space="preserve"> more data from </w:t>
       </w:r>
       <w:r>
+        <w:rPr>
+          <w:sz w:val="28"/>
+          <w:szCs w:val="28"/>
+        </w:rPr>
         <w:t>FIFA</w:t>
       </w:r>
       <w:r>
+        <w:rPr>
+          <w:sz w:val="28"/>
+          <w:szCs w:val="28"/>
+        </w:rPr>
         <w:t xml:space="preserve"> rega</w:t>
       </w:r>
       <w:r>
+        <w:rPr>
+          <w:sz w:val="28"/>
+          <w:szCs w:val="28"/>
+        </w:rPr>
         <w:t>r</w:t>
       </w:r>
       <w:r>
+        <w:rPr>
+          <w:sz w:val="28"/>
+          <w:szCs w:val="28"/>
+        </w:rPr>
         <w:t xml:space="preserve">ding the players which </w:t>
       </w:r>
       <w:r>
-        <w:t xml:space="preserve">international reputation </w:t>
-      </w:r>
-      <w:r>
-        <w:t xml:space="preserve">rating </w:t>
-      </w:r>
-      <w:r>
-        <w:t xml:space="preserve">are </w:t>
-      </w:r>
-      <w:r>
-        <w:t>2 and 3</w:t>
-      </w:r>
-      <w:r>
+        <w:rPr>
+          <w:sz w:val="28"/>
+          <w:szCs w:val="28"/>
+        </w:rPr>
+        <w:t xml:space="preserve">international reputation rating </w:t>
+      </w:r>
+      <w:r>
+        <w:rPr>
+          <w:sz w:val="28"/>
+          <w:szCs w:val="28"/>
+        </w:rPr>
+        <w:t>are 2 and 3</w:t>
+      </w:r>
+      <w:r>
+        <w:rPr>
+          <w:sz w:val="28"/>
+          <w:szCs w:val="28"/>
+        </w:rPr>
         <w:t xml:space="preserve">, </w:t>
       </w:r>
       <w:r>
+        <w:rPr>
+          <w:sz w:val="28"/>
+          <w:szCs w:val="28"/>
+        </w:rPr>
         <w:t>that</w:t>
       </w:r>
       <w:r>
+        <w:rPr>
+          <w:sz w:val="28"/>
+          <w:szCs w:val="28"/>
+        </w:rPr>
         <w:t xml:space="preserve"> would help</w:t>
       </w:r>
       <w:r>
+        <w:rPr>
+          <w:sz w:val="28"/>
+          <w:szCs w:val="28"/>
+        </w:rPr>
         <w:t xml:space="preserve"> </w:t>
       </w:r>
       <w:r>
+        <w:rPr>
+          <w:sz w:val="28"/>
+          <w:szCs w:val="28"/>
+        </w:rPr>
         <w:t xml:space="preserve">increase </w:t>
       </w:r>
       <w:r>
+        <w:rPr>
+          <w:sz w:val="28"/>
+          <w:szCs w:val="28"/>
+        </w:rPr>
         <w:t>our prediction</w:t>
       </w:r>
       <w:r>
+        <w:rPr>
+          <w:sz w:val="28"/>
+          <w:szCs w:val="28"/>
+        </w:rPr>
         <w:t xml:space="preserve"> accuracy</w:t>
       </w:r>
       <w:r>
+        <w:rPr>
+          <w:sz w:val="28"/>
+          <w:szCs w:val="28"/>
+        </w:rPr>
         <w:t>.</w:t>
       </w:r>
     </w:p>
@@ -6321,12 +6243,12 @@
       </w:pPr>
     </w:p>
     <w:sectPr>
-      <w:headerReference w:type="even" r:id="rId30"/>
-      <w:headerReference w:type="default" r:id="rId31"/>
-      <w:footerReference w:type="even" r:id="rId32"/>
-      <w:footerReference w:type="default" r:id="rId33"/>
-      <w:headerReference w:type="first" r:id="rId34"/>
-      <w:footerReference w:type="first" r:id="rId35"/>
+      <w:headerReference w:type="even" r:id="rId33"/>
+      <w:headerReference w:type="default" r:id="rId34"/>
+      <w:footerReference w:type="even" r:id="rId35"/>
+      <w:footerReference w:type="default" r:id="rId36"/>
+      <w:headerReference w:type="first" r:id="rId37"/>
+      <w:footerReference w:type="first" r:id="rId38"/>
       <w:footnotePr>
         <w:numRestart w:val="eachPage"/>
       </w:footnotePr>
@@ -12433,7 +12355,7 @@
 </file>
 
 <file path=customXml/itemProps1.xml><?xml version="1.0" encoding="utf-8"?>
-<ds:datastoreItem xmlns:ds="http://schemas.openxmlformats.org/officeDocument/2006/customXml" ds:itemID="{E1208F58-6E34-4B82-9459-77D7DE721E71}">
+<ds:datastoreItem xmlns:ds="http://schemas.openxmlformats.org/officeDocument/2006/customXml" ds:itemID="{A4279BA6-6617-4AC4-944A-C7250C884842}">
   <ds:schemaRefs>
     <ds:schemaRef ds:uri="http://schemas.openxmlformats.org/officeDocument/2006/bibliography"/>
   </ds:schemaRefs>

</xml_diff>

<commit_message>
1. rename some files 2. udpate doc 3. py src voting update
</commit_message>
<xml_diff>
--- a/Project Report - PSUPR CA1 Fifa2019 -v2.docx
+++ b/Project Report - PSUPR CA1 Fifa2019 -v2.docx
@@ -324,8 +324,6 @@
             <w:t>Contents</w:t>
           </w:r>
         </w:p>
-        <w:bookmarkStart w:id="0" w:name="_GoBack"/>
-        <w:bookmarkEnd w:id="0"/>
         <w:p>
           <w:pPr>
             <w:pStyle w:val="TOC1"/>
@@ -348,7 +346,7 @@
           <w:r>
             <w:fldChar w:fldCharType="separate"/>
           </w:r>
-          <w:hyperlink w:anchor="_Toc20062202" w:history="1">
+          <w:hyperlink w:anchor="_Toc20067869" w:history="1">
             <w:r>
               <w:rPr>
                 <w:rStyle w:val="Hyperlink"/>
@@ -375,7 +373,7 @@
                 <w:noProof/>
                 <w:webHidden/>
               </w:rPr>
-              <w:instrText xml:space="preserve"> PAGEREF _Toc20062202 \h </w:instrText>
+              <w:instrText xml:space="preserve"> PAGEREF _Toc20067869 \h </w:instrText>
             </w:r>
             <w:r>
               <w:rPr>
@@ -419,7 +417,7 @@
               <w:lang w:val="en-US"/>
             </w:rPr>
           </w:pPr>
-          <w:hyperlink w:anchor="_Toc20062203" w:history="1">
+          <w:hyperlink w:anchor="_Toc20067870" w:history="1">
             <w:r>
               <w:rPr>
                 <w:rStyle w:val="Hyperlink"/>
@@ -446,7 +444,7 @@
                 <w:noProof/>
                 <w:webHidden/>
               </w:rPr>
-              <w:instrText xml:space="preserve"> PAGEREF _Toc20062203 \h </w:instrText>
+              <w:instrText xml:space="preserve"> PAGEREF _Toc20067870 \h </w:instrText>
             </w:r>
             <w:r>
               <w:rPr>
@@ -490,7 +488,7 @@
               <w:lang w:val="en-US"/>
             </w:rPr>
           </w:pPr>
-          <w:hyperlink w:anchor="_Toc20062204" w:history="1">
+          <w:hyperlink w:anchor="_Toc20067871" w:history="1">
             <w:r>
               <w:rPr>
                 <w:rStyle w:val="Hyperlink"/>
@@ -517,7 +515,7 @@
                 <w:noProof/>
                 <w:webHidden/>
               </w:rPr>
-              <w:instrText xml:space="preserve"> PAGEREF _Toc20062204 \h </w:instrText>
+              <w:instrText xml:space="preserve"> PAGEREF _Toc20067871 \h </w:instrText>
             </w:r>
             <w:r>
               <w:rPr>
@@ -561,7 +559,7 @@
               <w:lang w:val="en-US"/>
             </w:rPr>
           </w:pPr>
-          <w:hyperlink w:anchor="_Toc20062205" w:history="1">
+          <w:hyperlink w:anchor="_Toc20067872" w:history="1">
             <w:r>
               <w:rPr>
                 <w:rStyle w:val="Hyperlink"/>
@@ -588,7 +586,7 @@
                 <w:noProof/>
                 <w:webHidden/>
               </w:rPr>
-              <w:instrText xml:space="preserve"> PAGEREF _Toc20062205 \h </w:instrText>
+              <w:instrText xml:space="preserve"> PAGEREF _Toc20067872 \h </w:instrText>
             </w:r>
             <w:r>
               <w:rPr>
@@ -632,7 +630,7 @@
               <w:lang w:val="en-US"/>
             </w:rPr>
           </w:pPr>
-          <w:hyperlink w:anchor="_Toc20062206" w:history="1">
+          <w:hyperlink w:anchor="_Toc20067873" w:history="1">
             <w:r>
               <w:rPr>
                 <w:rStyle w:val="Hyperlink"/>
@@ -659,7 +657,7 @@
                 <w:noProof/>
                 <w:webHidden/>
               </w:rPr>
-              <w:instrText xml:space="preserve"> PAGEREF _Toc20062206 \h </w:instrText>
+              <w:instrText xml:space="preserve"> PAGEREF _Toc20067873 \h </w:instrText>
             </w:r>
             <w:r>
               <w:rPr>
@@ -703,7 +701,7 @@
               <w:lang w:val="en-US"/>
             </w:rPr>
           </w:pPr>
-          <w:hyperlink w:anchor="_Toc20062207" w:history="1">
+          <w:hyperlink w:anchor="_Toc20067874" w:history="1">
             <w:r>
               <w:rPr>
                 <w:rStyle w:val="Hyperlink"/>
@@ -730,7 +728,7 @@
                 <w:noProof/>
                 <w:webHidden/>
               </w:rPr>
-              <w:instrText xml:space="preserve"> PAGEREF _Toc20062207 \h </w:instrText>
+              <w:instrText xml:space="preserve"> PAGEREF _Toc20067874 \h </w:instrText>
             </w:r>
             <w:r>
               <w:rPr>
@@ -775,7 +773,7 @@
               <w:lang w:val="en-US"/>
             </w:rPr>
           </w:pPr>
-          <w:hyperlink w:anchor="_Toc20062208" w:history="1">
+          <w:hyperlink w:anchor="_Toc20067875" w:history="1">
             <w:r>
               <w:rPr>
                 <w:rStyle w:val="Hyperlink"/>
@@ -818,7 +816,7 @@
                 <w:noProof/>
                 <w:webHidden/>
               </w:rPr>
-              <w:instrText xml:space="preserve"> PAGEREF _Toc20062208 \h </w:instrText>
+              <w:instrText xml:space="preserve"> PAGEREF _Toc20067875 \h </w:instrText>
             </w:r>
             <w:r>
               <w:rPr>
@@ -863,7 +861,7 @@
               <w:lang w:val="en-US"/>
             </w:rPr>
           </w:pPr>
-          <w:hyperlink w:anchor="_Toc20062209" w:history="1">
+          <w:hyperlink w:anchor="_Toc20067876" w:history="1">
             <w:r>
               <w:rPr>
                 <w:rStyle w:val="Hyperlink"/>
@@ -906,7 +904,7 @@
                 <w:noProof/>
                 <w:webHidden/>
               </w:rPr>
-              <w:instrText xml:space="preserve"> PAGEREF _Toc20062209 \h </w:instrText>
+              <w:instrText xml:space="preserve"> PAGEREF _Toc20067876 \h </w:instrText>
             </w:r>
             <w:r>
               <w:rPr>
@@ -951,7 +949,7 @@
               <w:lang w:val="en-US"/>
             </w:rPr>
           </w:pPr>
-          <w:hyperlink w:anchor="_Toc20062210" w:history="1">
+          <w:hyperlink w:anchor="_Toc20067877" w:history="1">
             <w:r>
               <w:rPr>
                 <w:rStyle w:val="Hyperlink"/>
@@ -994,7 +992,7 @@
                 <w:noProof/>
                 <w:webHidden/>
               </w:rPr>
-              <w:instrText xml:space="preserve"> PAGEREF _Toc20062210 \h </w:instrText>
+              <w:instrText xml:space="preserve"> PAGEREF _Toc20067877 \h </w:instrText>
             </w:r>
             <w:r>
               <w:rPr>
@@ -1039,7 +1037,7 @@
               <w:lang w:val="en-US"/>
             </w:rPr>
           </w:pPr>
-          <w:hyperlink w:anchor="_Toc20062211" w:history="1">
+          <w:hyperlink w:anchor="_Toc20067878" w:history="1">
             <w:r>
               <w:rPr>
                 <w:rStyle w:val="Hyperlink"/>
@@ -1082,7 +1080,7 @@
                 <w:noProof/>
                 <w:webHidden/>
               </w:rPr>
-              <w:instrText xml:space="preserve"> PAGEREF _Toc20062211 \h </w:instrText>
+              <w:instrText xml:space="preserve"> PAGEREF _Toc20067878 \h </w:instrText>
             </w:r>
             <w:r>
               <w:rPr>
@@ -1103,6 +1101,798 @@
                 <w:webHidden/>
               </w:rPr>
               <w:t>11</w:t>
+            </w:r>
+            <w:r>
+              <w:rPr>
+                <w:noProof/>
+                <w:webHidden/>
+              </w:rPr>
+              <w:fldChar w:fldCharType="end"/>
+            </w:r>
+          </w:hyperlink>
+        </w:p>
+        <w:p>
+          <w:pPr>
+            <w:pStyle w:val="TOC2"/>
+            <w:tabs>
+              <w:tab w:val="left" w:pos="880"/>
+              <w:tab w:val="right" w:leader="dot" w:pos="8630"/>
+            </w:tabs>
+            <w:rPr>
+              <w:rFonts w:asciiTheme="minorHAnsi" w:eastAsiaTheme="minorEastAsia" w:hAnsiTheme="minorHAnsi" w:cstheme="minorBidi"/>
+              <w:noProof/>
+              <w:color w:val="auto"/>
+              <w:lang w:val="en-US"/>
+            </w:rPr>
+          </w:pPr>
+          <w:hyperlink w:anchor="_Toc20067879" w:history="1">
+            <w:r>
+              <w:rPr>
+                <w:rStyle w:val="Hyperlink"/>
+                <w:noProof/>
+              </w:rPr>
+              <w:t>4.1</w:t>
+            </w:r>
+            <w:r>
+              <w:rPr>
+                <w:rFonts w:asciiTheme="minorHAnsi" w:eastAsiaTheme="minorEastAsia" w:hAnsiTheme="minorHAnsi" w:cstheme="minorBidi"/>
+                <w:noProof/>
+                <w:color w:val="auto"/>
+                <w:lang w:val="en-US"/>
+              </w:rPr>
+              <w:tab/>
+            </w:r>
+            <w:r>
+              <w:rPr>
+                <w:rStyle w:val="Hyperlink"/>
+                <w:noProof/>
+              </w:rPr>
+              <w:t>Logistic Regression</w:t>
+            </w:r>
+            <w:r>
+              <w:rPr>
+                <w:noProof/>
+                <w:webHidden/>
+              </w:rPr>
+              <w:tab/>
+            </w:r>
+            <w:r>
+              <w:rPr>
+                <w:noProof/>
+                <w:webHidden/>
+              </w:rPr>
+              <w:fldChar w:fldCharType="begin"/>
+            </w:r>
+            <w:r>
+              <w:rPr>
+                <w:noProof/>
+                <w:webHidden/>
+              </w:rPr>
+              <w:instrText xml:space="preserve"> PAGEREF _Toc20067879 \h </w:instrText>
+            </w:r>
+            <w:r>
+              <w:rPr>
+                <w:noProof/>
+                <w:webHidden/>
+              </w:rPr>
+            </w:r>
+            <w:r>
+              <w:rPr>
+                <w:noProof/>
+                <w:webHidden/>
+              </w:rPr>
+              <w:fldChar w:fldCharType="separate"/>
+            </w:r>
+            <w:r>
+              <w:rPr>
+                <w:noProof/>
+                <w:webHidden/>
+              </w:rPr>
+              <w:t>11</w:t>
+            </w:r>
+            <w:r>
+              <w:rPr>
+                <w:noProof/>
+                <w:webHidden/>
+              </w:rPr>
+              <w:fldChar w:fldCharType="end"/>
+            </w:r>
+          </w:hyperlink>
+        </w:p>
+        <w:p>
+          <w:pPr>
+            <w:pStyle w:val="TOC2"/>
+            <w:tabs>
+              <w:tab w:val="left" w:pos="880"/>
+              <w:tab w:val="right" w:leader="dot" w:pos="8630"/>
+            </w:tabs>
+            <w:rPr>
+              <w:rFonts w:asciiTheme="minorHAnsi" w:eastAsiaTheme="minorEastAsia" w:hAnsiTheme="minorHAnsi" w:cstheme="minorBidi"/>
+              <w:noProof/>
+              <w:color w:val="auto"/>
+              <w:lang w:val="en-US"/>
+            </w:rPr>
+          </w:pPr>
+          <w:hyperlink w:anchor="_Toc20067880" w:history="1">
+            <w:r>
+              <w:rPr>
+                <w:rStyle w:val="Hyperlink"/>
+                <w:noProof/>
+              </w:rPr>
+              <w:t>4.2</w:t>
+            </w:r>
+            <w:r>
+              <w:rPr>
+                <w:rFonts w:asciiTheme="minorHAnsi" w:eastAsiaTheme="minorEastAsia" w:hAnsiTheme="minorHAnsi" w:cstheme="minorBidi"/>
+                <w:noProof/>
+                <w:color w:val="auto"/>
+                <w:lang w:val="en-US"/>
+              </w:rPr>
+              <w:tab/>
+            </w:r>
+            <w:r>
+              <w:rPr>
+                <w:rStyle w:val="Hyperlink"/>
+                <w:noProof/>
+              </w:rPr>
+              <w:t>Decision Tree</w:t>
+            </w:r>
+            <w:r>
+              <w:rPr>
+                <w:noProof/>
+                <w:webHidden/>
+              </w:rPr>
+              <w:tab/>
+            </w:r>
+            <w:r>
+              <w:rPr>
+                <w:noProof/>
+                <w:webHidden/>
+              </w:rPr>
+              <w:fldChar w:fldCharType="begin"/>
+            </w:r>
+            <w:r>
+              <w:rPr>
+                <w:noProof/>
+                <w:webHidden/>
+              </w:rPr>
+              <w:instrText xml:space="preserve"> PAGEREF _Toc20067880 \h </w:instrText>
+            </w:r>
+            <w:r>
+              <w:rPr>
+                <w:noProof/>
+                <w:webHidden/>
+              </w:rPr>
+            </w:r>
+            <w:r>
+              <w:rPr>
+                <w:noProof/>
+                <w:webHidden/>
+              </w:rPr>
+              <w:fldChar w:fldCharType="separate"/>
+            </w:r>
+            <w:r>
+              <w:rPr>
+                <w:noProof/>
+                <w:webHidden/>
+              </w:rPr>
+              <w:t>12</w:t>
+            </w:r>
+            <w:r>
+              <w:rPr>
+                <w:noProof/>
+                <w:webHidden/>
+              </w:rPr>
+              <w:fldChar w:fldCharType="end"/>
+            </w:r>
+          </w:hyperlink>
+        </w:p>
+        <w:p>
+          <w:pPr>
+            <w:pStyle w:val="TOC2"/>
+            <w:tabs>
+              <w:tab w:val="left" w:pos="880"/>
+              <w:tab w:val="right" w:leader="dot" w:pos="8630"/>
+            </w:tabs>
+            <w:rPr>
+              <w:rFonts w:asciiTheme="minorHAnsi" w:eastAsiaTheme="minorEastAsia" w:hAnsiTheme="minorHAnsi" w:cstheme="minorBidi"/>
+              <w:noProof/>
+              <w:color w:val="auto"/>
+              <w:lang w:val="en-US"/>
+            </w:rPr>
+          </w:pPr>
+          <w:hyperlink w:anchor="_Toc20067881" w:history="1">
+            <w:r>
+              <w:rPr>
+                <w:rStyle w:val="Hyperlink"/>
+                <w:noProof/>
+              </w:rPr>
+              <w:t>4.3</w:t>
+            </w:r>
+            <w:r>
+              <w:rPr>
+                <w:rFonts w:asciiTheme="minorHAnsi" w:eastAsiaTheme="minorEastAsia" w:hAnsiTheme="minorHAnsi" w:cstheme="minorBidi"/>
+                <w:noProof/>
+                <w:color w:val="auto"/>
+                <w:lang w:val="en-US"/>
+              </w:rPr>
+              <w:tab/>
+            </w:r>
+            <w:r>
+              <w:rPr>
+                <w:rStyle w:val="Hyperlink"/>
+                <w:noProof/>
+              </w:rPr>
+              <w:t>Neural Network</w:t>
+            </w:r>
+            <w:r>
+              <w:rPr>
+                <w:noProof/>
+                <w:webHidden/>
+              </w:rPr>
+              <w:tab/>
+            </w:r>
+            <w:r>
+              <w:rPr>
+                <w:noProof/>
+                <w:webHidden/>
+              </w:rPr>
+              <w:fldChar w:fldCharType="begin"/>
+            </w:r>
+            <w:r>
+              <w:rPr>
+                <w:noProof/>
+                <w:webHidden/>
+              </w:rPr>
+              <w:instrText xml:space="preserve"> PAGEREF _Toc20067881 \h </w:instrText>
+            </w:r>
+            <w:r>
+              <w:rPr>
+                <w:noProof/>
+                <w:webHidden/>
+              </w:rPr>
+            </w:r>
+            <w:r>
+              <w:rPr>
+                <w:noProof/>
+                <w:webHidden/>
+              </w:rPr>
+              <w:fldChar w:fldCharType="separate"/>
+            </w:r>
+            <w:r>
+              <w:rPr>
+                <w:noProof/>
+                <w:webHidden/>
+              </w:rPr>
+              <w:t>13</w:t>
+            </w:r>
+            <w:r>
+              <w:rPr>
+                <w:noProof/>
+                <w:webHidden/>
+              </w:rPr>
+              <w:fldChar w:fldCharType="end"/>
+            </w:r>
+          </w:hyperlink>
+        </w:p>
+        <w:p>
+          <w:pPr>
+            <w:pStyle w:val="TOC2"/>
+            <w:tabs>
+              <w:tab w:val="left" w:pos="880"/>
+              <w:tab w:val="right" w:leader="dot" w:pos="8630"/>
+            </w:tabs>
+            <w:rPr>
+              <w:rFonts w:asciiTheme="minorHAnsi" w:eastAsiaTheme="minorEastAsia" w:hAnsiTheme="minorHAnsi" w:cstheme="minorBidi"/>
+              <w:noProof/>
+              <w:color w:val="auto"/>
+              <w:lang w:val="en-US"/>
+            </w:rPr>
+          </w:pPr>
+          <w:hyperlink w:anchor="_Toc20067882" w:history="1">
+            <w:r>
+              <w:rPr>
+                <w:rStyle w:val="Hyperlink"/>
+                <w:noProof/>
+              </w:rPr>
+              <w:t>4.4</w:t>
+            </w:r>
+            <w:r>
+              <w:rPr>
+                <w:rFonts w:asciiTheme="minorHAnsi" w:eastAsiaTheme="minorEastAsia" w:hAnsiTheme="minorHAnsi" w:cstheme="minorBidi"/>
+                <w:noProof/>
+                <w:color w:val="auto"/>
+                <w:lang w:val="en-US"/>
+              </w:rPr>
+              <w:tab/>
+            </w:r>
+            <w:r>
+              <w:rPr>
+                <w:rStyle w:val="Hyperlink"/>
+                <w:noProof/>
+              </w:rPr>
+              <w:t>Random Forest</w:t>
+            </w:r>
+            <w:r>
+              <w:rPr>
+                <w:noProof/>
+                <w:webHidden/>
+              </w:rPr>
+              <w:tab/>
+            </w:r>
+            <w:r>
+              <w:rPr>
+                <w:noProof/>
+                <w:webHidden/>
+              </w:rPr>
+              <w:fldChar w:fldCharType="begin"/>
+            </w:r>
+            <w:r>
+              <w:rPr>
+                <w:noProof/>
+                <w:webHidden/>
+              </w:rPr>
+              <w:instrText xml:space="preserve"> PAGEREF _Toc20067882 \h </w:instrText>
+            </w:r>
+            <w:r>
+              <w:rPr>
+                <w:noProof/>
+                <w:webHidden/>
+              </w:rPr>
+            </w:r>
+            <w:r>
+              <w:rPr>
+                <w:noProof/>
+                <w:webHidden/>
+              </w:rPr>
+              <w:fldChar w:fldCharType="separate"/>
+            </w:r>
+            <w:r>
+              <w:rPr>
+                <w:noProof/>
+                <w:webHidden/>
+              </w:rPr>
+              <w:t>14</w:t>
+            </w:r>
+            <w:r>
+              <w:rPr>
+                <w:noProof/>
+                <w:webHidden/>
+              </w:rPr>
+              <w:fldChar w:fldCharType="end"/>
+            </w:r>
+          </w:hyperlink>
+        </w:p>
+        <w:p>
+          <w:pPr>
+            <w:pStyle w:val="TOC2"/>
+            <w:tabs>
+              <w:tab w:val="left" w:pos="880"/>
+              <w:tab w:val="right" w:leader="dot" w:pos="8630"/>
+            </w:tabs>
+            <w:rPr>
+              <w:rFonts w:asciiTheme="minorHAnsi" w:eastAsiaTheme="minorEastAsia" w:hAnsiTheme="minorHAnsi" w:cstheme="minorBidi"/>
+              <w:noProof/>
+              <w:color w:val="auto"/>
+              <w:lang w:val="en-US"/>
+            </w:rPr>
+          </w:pPr>
+          <w:hyperlink w:anchor="_Toc20067883" w:history="1">
+            <w:r>
+              <w:rPr>
+                <w:rStyle w:val="Hyperlink"/>
+                <w:noProof/>
+              </w:rPr>
+              <w:t>4.5</w:t>
+            </w:r>
+            <w:r>
+              <w:rPr>
+                <w:rFonts w:asciiTheme="minorHAnsi" w:eastAsiaTheme="minorEastAsia" w:hAnsiTheme="minorHAnsi" w:cstheme="minorBidi"/>
+                <w:noProof/>
+                <w:color w:val="auto"/>
+                <w:lang w:val="en-US"/>
+              </w:rPr>
+              <w:tab/>
+            </w:r>
+            <w:r>
+              <w:rPr>
+                <w:rStyle w:val="Hyperlink"/>
+                <w:noProof/>
+              </w:rPr>
+              <w:t>Hybrid Classifier</w:t>
+            </w:r>
+            <w:r>
+              <w:rPr>
+                <w:noProof/>
+                <w:webHidden/>
+              </w:rPr>
+              <w:tab/>
+            </w:r>
+            <w:r>
+              <w:rPr>
+                <w:noProof/>
+                <w:webHidden/>
+              </w:rPr>
+              <w:fldChar w:fldCharType="begin"/>
+            </w:r>
+            <w:r>
+              <w:rPr>
+                <w:noProof/>
+                <w:webHidden/>
+              </w:rPr>
+              <w:instrText xml:space="preserve"> PAGEREF _Toc20067883 \h </w:instrText>
+            </w:r>
+            <w:r>
+              <w:rPr>
+                <w:noProof/>
+                <w:webHidden/>
+              </w:rPr>
+            </w:r>
+            <w:r>
+              <w:rPr>
+                <w:noProof/>
+                <w:webHidden/>
+              </w:rPr>
+              <w:fldChar w:fldCharType="separate"/>
+            </w:r>
+            <w:r>
+              <w:rPr>
+                <w:noProof/>
+                <w:webHidden/>
+              </w:rPr>
+              <w:t>15</w:t>
+            </w:r>
+            <w:r>
+              <w:rPr>
+                <w:noProof/>
+                <w:webHidden/>
+              </w:rPr>
+              <w:fldChar w:fldCharType="end"/>
+            </w:r>
+          </w:hyperlink>
+        </w:p>
+        <w:p>
+          <w:pPr>
+            <w:pStyle w:val="TOC2"/>
+            <w:tabs>
+              <w:tab w:val="left" w:pos="880"/>
+              <w:tab w:val="right" w:leader="dot" w:pos="8630"/>
+            </w:tabs>
+            <w:rPr>
+              <w:rFonts w:asciiTheme="minorHAnsi" w:eastAsiaTheme="minorEastAsia" w:hAnsiTheme="minorHAnsi" w:cstheme="minorBidi"/>
+              <w:noProof/>
+              <w:color w:val="auto"/>
+              <w:lang w:val="en-US"/>
+            </w:rPr>
+          </w:pPr>
+          <w:hyperlink w:anchor="_Toc20067884" w:history="1">
+            <w:r>
+              <w:rPr>
+                <w:rStyle w:val="Hyperlink"/>
+                <w:noProof/>
+              </w:rPr>
+              <w:t>4.6</w:t>
+            </w:r>
+            <w:r>
+              <w:rPr>
+                <w:rFonts w:asciiTheme="minorHAnsi" w:eastAsiaTheme="minorEastAsia" w:hAnsiTheme="minorHAnsi" w:cstheme="minorBidi"/>
+                <w:noProof/>
+                <w:color w:val="auto"/>
+                <w:lang w:val="en-US"/>
+              </w:rPr>
+              <w:tab/>
+            </w:r>
+            <w:r>
+              <w:rPr>
+                <w:rStyle w:val="Hyperlink"/>
+                <w:noProof/>
+              </w:rPr>
+              <w:t>Additional Approach</w:t>
+            </w:r>
+            <w:r>
+              <w:rPr>
+                <w:noProof/>
+                <w:webHidden/>
+              </w:rPr>
+              <w:tab/>
+            </w:r>
+            <w:r>
+              <w:rPr>
+                <w:noProof/>
+                <w:webHidden/>
+              </w:rPr>
+              <w:fldChar w:fldCharType="begin"/>
+            </w:r>
+            <w:r>
+              <w:rPr>
+                <w:noProof/>
+                <w:webHidden/>
+              </w:rPr>
+              <w:instrText xml:space="preserve"> PAGEREF _Toc20067884 \h </w:instrText>
+            </w:r>
+            <w:r>
+              <w:rPr>
+                <w:noProof/>
+                <w:webHidden/>
+              </w:rPr>
+            </w:r>
+            <w:r>
+              <w:rPr>
+                <w:noProof/>
+                <w:webHidden/>
+              </w:rPr>
+              <w:fldChar w:fldCharType="separate"/>
+            </w:r>
+            <w:r>
+              <w:rPr>
+                <w:noProof/>
+                <w:webHidden/>
+              </w:rPr>
+              <w:t>16</w:t>
+            </w:r>
+            <w:r>
+              <w:rPr>
+                <w:noProof/>
+                <w:webHidden/>
+              </w:rPr>
+              <w:fldChar w:fldCharType="end"/>
+            </w:r>
+          </w:hyperlink>
+        </w:p>
+        <w:p>
+          <w:pPr>
+            <w:pStyle w:val="TOC2"/>
+            <w:tabs>
+              <w:tab w:val="left" w:pos="660"/>
+              <w:tab w:val="right" w:leader="dot" w:pos="8630"/>
+            </w:tabs>
+            <w:rPr>
+              <w:rFonts w:asciiTheme="minorHAnsi" w:eastAsiaTheme="minorEastAsia" w:hAnsiTheme="minorHAnsi" w:cstheme="minorBidi"/>
+              <w:noProof/>
+              <w:color w:val="auto"/>
+              <w:lang w:val="en-US"/>
+            </w:rPr>
+          </w:pPr>
+          <w:hyperlink w:anchor="_Toc20067885" w:history="1">
+            <w:r>
+              <w:rPr>
+                <w:rStyle w:val="Hyperlink"/>
+                <w:noProof/>
+              </w:rPr>
+              <w:t>5.</w:t>
+            </w:r>
+            <w:r>
+              <w:rPr>
+                <w:rFonts w:asciiTheme="minorHAnsi" w:eastAsiaTheme="minorEastAsia" w:hAnsiTheme="minorHAnsi" w:cstheme="minorBidi"/>
+                <w:noProof/>
+                <w:color w:val="auto"/>
+                <w:lang w:val="en-US"/>
+              </w:rPr>
+              <w:tab/>
+            </w:r>
+            <w:r>
+              <w:rPr>
+                <w:rStyle w:val="Hyperlink"/>
+                <w:noProof/>
+              </w:rPr>
+              <w:t>Hyper-parameter Optimization</w:t>
+            </w:r>
+            <w:r>
+              <w:rPr>
+                <w:noProof/>
+                <w:webHidden/>
+              </w:rPr>
+              <w:tab/>
+            </w:r>
+            <w:r>
+              <w:rPr>
+                <w:noProof/>
+                <w:webHidden/>
+              </w:rPr>
+              <w:fldChar w:fldCharType="begin"/>
+            </w:r>
+            <w:r>
+              <w:rPr>
+                <w:noProof/>
+                <w:webHidden/>
+              </w:rPr>
+              <w:instrText xml:space="preserve"> PAGEREF _Toc20067885 \h </w:instrText>
+            </w:r>
+            <w:r>
+              <w:rPr>
+                <w:noProof/>
+                <w:webHidden/>
+              </w:rPr>
+            </w:r>
+            <w:r>
+              <w:rPr>
+                <w:noProof/>
+                <w:webHidden/>
+              </w:rPr>
+              <w:fldChar w:fldCharType="separate"/>
+            </w:r>
+            <w:r>
+              <w:rPr>
+                <w:noProof/>
+                <w:webHidden/>
+              </w:rPr>
+              <w:t>17</w:t>
+            </w:r>
+            <w:r>
+              <w:rPr>
+                <w:noProof/>
+                <w:webHidden/>
+              </w:rPr>
+              <w:fldChar w:fldCharType="end"/>
+            </w:r>
+          </w:hyperlink>
+        </w:p>
+        <w:p>
+          <w:pPr>
+            <w:pStyle w:val="TOC2"/>
+            <w:tabs>
+              <w:tab w:val="left" w:pos="660"/>
+              <w:tab w:val="right" w:leader="dot" w:pos="8630"/>
+            </w:tabs>
+            <w:rPr>
+              <w:rFonts w:asciiTheme="minorHAnsi" w:eastAsiaTheme="minorEastAsia" w:hAnsiTheme="minorHAnsi" w:cstheme="minorBidi"/>
+              <w:noProof/>
+              <w:color w:val="auto"/>
+              <w:lang w:val="en-US"/>
+            </w:rPr>
+          </w:pPr>
+          <w:hyperlink w:anchor="_Toc20067886" w:history="1">
+            <w:r>
+              <w:rPr>
+                <w:rStyle w:val="Hyperlink"/>
+                <w:noProof/>
+              </w:rPr>
+              <w:t>6.</w:t>
+            </w:r>
+            <w:r>
+              <w:rPr>
+                <w:rFonts w:asciiTheme="minorHAnsi" w:eastAsiaTheme="minorEastAsia" w:hAnsiTheme="minorHAnsi" w:cstheme="minorBidi"/>
+                <w:noProof/>
+                <w:color w:val="auto"/>
+                <w:lang w:val="en-US"/>
+              </w:rPr>
+              <w:tab/>
+            </w:r>
+            <w:r>
+              <w:rPr>
+                <w:rStyle w:val="Hyperlink"/>
+                <w:noProof/>
+              </w:rPr>
+              <w:t>Post-Processing</w:t>
+            </w:r>
+            <w:r>
+              <w:rPr>
+                <w:noProof/>
+                <w:webHidden/>
+              </w:rPr>
+              <w:tab/>
+            </w:r>
+            <w:r>
+              <w:rPr>
+                <w:noProof/>
+                <w:webHidden/>
+              </w:rPr>
+              <w:fldChar w:fldCharType="begin"/>
+            </w:r>
+            <w:r>
+              <w:rPr>
+                <w:noProof/>
+                <w:webHidden/>
+              </w:rPr>
+              <w:instrText xml:space="preserve"> PAGEREF _Toc20067886 \h </w:instrText>
+            </w:r>
+            <w:r>
+              <w:rPr>
+                <w:noProof/>
+                <w:webHidden/>
+              </w:rPr>
+            </w:r>
+            <w:r>
+              <w:rPr>
+                <w:noProof/>
+                <w:webHidden/>
+              </w:rPr>
+              <w:fldChar w:fldCharType="separate"/>
+            </w:r>
+            <w:r>
+              <w:rPr>
+                <w:noProof/>
+                <w:webHidden/>
+              </w:rPr>
+              <w:t>17</w:t>
+            </w:r>
+            <w:r>
+              <w:rPr>
+                <w:noProof/>
+                <w:webHidden/>
+              </w:rPr>
+              <w:fldChar w:fldCharType="end"/>
+            </w:r>
+          </w:hyperlink>
+        </w:p>
+        <w:p>
+          <w:pPr>
+            <w:pStyle w:val="TOC2"/>
+            <w:tabs>
+              <w:tab w:val="left" w:pos="660"/>
+              <w:tab w:val="right" w:leader="dot" w:pos="8630"/>
+            </w:tabs>
+            <w:rPr>
+              <w:rFonts w:asciiTheme="minorHAnsi" w:eastAsiaTheme="minorEastAsia" w:hAnsiTheme="minorHAnsi" w:cstheme="minorBidi"/>
+              <w:noProof/>
+              <w:color w:val="auto"/>
+              <w:lang w:val="en-US"/>
+            </w:rPr>
+          </w:pPr>
+          <w:hyperlink w:anchor="_Toc20067887" w:history="1">
+            <w:r>
+              <w:rPr>
+                <w:rStyle w:val="Hyperlink"/>
+                <w:noProof/>
+              </w:rPr>
+              <w:t>7.</w:t>
+            </w:r>
+            <w:r>
+              <w:rPr>
+                <w:rFonts w:asciiTheme="minorHAnsi" w:eastAsiaTheme="minorEastAsia" w:hAnsiTheme="minorHAnsi" w:cstheme="minorBidi"/>
+                <w:noProof/>
+                <w:color w:val="auto"/>
+                <w:lang w:val="en-US"/>
+              </w:rPr>
+              <w:tab/>
+            </w:r>
+            <w:r>
+              <w:rPr>
+                <w:rStyle w:val="Hyperlink"/>
+                <w:noProof/>
+              </w:rPr>
+              <w:t>Final Classification Model</w:t>
+            </w:r>
+            <w:r>
+              <w:rPr>
+                <w:noProof/>
+                <w:webHidden/>
+              </w:rPr>
+              <w:tab/>
+            </w:r>
+            <w:r>
+              <w:rPr>
+                <w:noProof/>
+                <w:webHidden/>
+              </w:rPr>
+              <w:fldChar w:fldCharType="begin"/>
+            </w:r>
+            <w:r>
+              <w:rPr>
+                <w:noProof/>
+                <w:webHidden/>
+              </w:rPr>
+              <w:instrText xml:space="preserve"> PAGEREF _Toc20067887 \h </w:instrText>
+            </w:r>
+            <w:r>
+              <w:rPr>
+                <w:noProof/>
+                <w:webHidden/>
+              </w:rPr>
+            </w:r>
+            <w:r>
+              <w:rPr>
+                <w:noProof/>
+                <w:webHidden/>
+              </w:rPr>
+              <w:fldChar w:fldCharType="separate"/>
+            </w:r>
+            <w:r>
+              <w:rPr>
+                <w:noProof/>
+                <w:webHidden/>
+              </w:rPr>
+              <w:t>21</w:t>
             </w:r>
             <w:r>
               <w:rPr>
@@ -1126,7 +1916,7 @@
               <w:lang w:val="en-US"/>
             </w:rPr>
           </w:pPr>
-          <w:hyperlink w:anchor="_Toc20062212" w:history="1">
+          <w:hyperlink w:anchor="_Toc20067888" w:history="1">
             <w:r>
               <w:rPr>
                 <w:rStyle w:val="Hyperlink"/>
@@ -1153,7 +1943,7 @@
                 <w:noProof/>
                 <w:webHidden/>
               </w:rPr>
-              <w:instrText xml:space="preserve"> PAGEREF _Toc20062212 \h </w:instrText>
+              <w:instrText xml:space="preserve"> PAGEREF _Toc20067888 \h </w:instrText>
             </w:r>
             <w:r>
               <w:rPr>
@@ -1173,7 +1963,7 @@
                 <w:noProof/>
                 <w:webHidden/>
               </w:rPr>
-              <w:t>21</w:t>
+              <w:t>22</w:t>
             </w:r>
             <w:r>
               <w:rPr>
@@ -1197,7 +1987,7 @@
               <w:lang w:val="en-US"/>
             </w:rPr>
           </w:pPr>
-          <w:hyperlink w:anchor="_Toc20062213" w:history="1">
+          <w:hyperlink w:anchor="_Toc20067889" w:history="1">
             <w:r>
               <w:rPr>
                 <w:rStyle w:val="Hyperlink"/>
@@ -1224,7 +2014,7 @@
                 <w:noProof/>
                 <w:webHidden/>
               </w:rPr>
-              <w:instrText xml:space="preserve"> PAGEREF _Toc20062213 \h </w:instrText>
+              <w:instrText xml:space="preserve"> PAGEREF _Toc20067889 \h </w:instrText>
             </w:r>
             <w:r>
               <w:rPr>
@@ -1244,7 +2034,7 @@
                 <w:noProof/>
                 <w:webHidden/>
               </w:rPr>
-              <w:t>22</w:t>
+              <w:t>23</w:t>
             </w:r>
             <w:r>
               <w:rPr>
@@ -1286,14 +2076,14 @@
         <w:pStyle w:val="Heading1"/>
         <w:ind w:left="426"/>
       </w:pPr>
-      <w:bookmarkStart w:id="1" w:name="_Toc17657749"/>
-      <w:bookmarkStart w:id="2" w:name="_Toc20062202"/>
+      <w:bookmarkStart w:id="0" w:name="_Toc17657749"/>
+      <w:bookmarkStart w:id="1" w:name="_Toc20067869"/>
       <w:r>
         <w:lastRenderedPageBreak/>
         <w:t>Executive Summary</w:t>
       </w:r>
+      <w:bookmarkEnd w:id="0"/>
       <w:bookmarkEnd w:id="1"/>
-      <w:bookmarkEnd w:id="2"/>
     </w:p>
     <w:p>
       <w:pPr>
@@ -1367,21 +2157,7 @@
         <w:rPr>
           <w:sz w:val="28"/>
         </w:rPr>
-        <w:t xml:space="preserve">utilizes the several </w:t>
-      </w:r>
-      <w:proofErr w:type="spellStart"/>
-      <w:r>
-        <w:rPr>
-          <w:sz w:val="28"/>
-        </w:rPr>
-        <w:t>sklearn</w:t>
-      </w:r>
-      <w:proofErr w:type="spellEnd"/>
-      <w:r>
-        <w:rPr>
-          <w:sz w:val="28"/>
-        </w:rPr>
-        <w:t xml:space="preserve"> classifier</w:t>
+        <w:t>utilizes the several sklearn classifier</w:t>
       </w:r>
       <w:r>
         <w:rPr>
@@ -1403,13 +2179,13 @@
         <w:pStyle w:val="Heading1"/>
         <w:ind w:left="426"/>
       </w:pPr>
-      <w:bookmarkStart w:id="3" w:name="_Toc17657750"/>
-      <w:bookmarkStart w:id="4" w:name="_Toc20062203"/>
+      <w:bookmarkStart w:id="2" w:name="_Toc17657750"/>
+      <w:bookmarkStart w:id="3" w:name="_Toc20067870"/>
       <w:r>
         <w:t>Business Problem Background</w:t>
       </w:r>
+      <w:bookmarkEnd w:id="2"/>
       <w:bookmarkEnd w:id="3"/>
-      <w:bookmarkEnd w:id="4"/>
     </w:p>
     <w:p>
       <w:pPr>
@@ -1466,15 +2242,15 @@
         <w:pStyle w:val="Heading1"/>
         <w:ind w:left="426"/>
       </w:pPr>
-      <w:bookmarkStart w:id="5" w:name="_Toc17657751"/>
-      <w:bookmarkStart w:id="6" w:name="_Toc20062204"/>
+      <w:bookmarkStart w:id="4" w:name="_Toc17657751"/>
+      <w:bookmarkStart w:id="5" w:name="_Toc20067871"/>
       <w:r>
         <w:t>Project Objectives &amp; Success</w:t>
       </w:r>
       <w:r>
         <w:t xml:space="preserve"> Measurement</w:t>
       </w:r>
-      <w:bookmarkEnd w:id="6"/>
+      <w:bookmarkEnd w:id="5"/>
     </w:p>
     <w:p>
       <w:pPr>
@@ -1521,18 +2297,18 @@
         <w:pStyle w:val="Heading1"/>
         <w:ind w:left="426"/>
       </w:pPr>
-      <w:bookmarkStart w:id="7" w:name="_Toc17657752"/>
-      <w:bookmarkStart w:id="8" w:name="_Toc20062205"/>
-      <w:bookmarkEnd w:id="5"/>
+      <w:bookmarkStart w:id="6" w:name="_Toc17657752"/>
+      <w:bookmarkStart w:id="7" w:name="_Toc20067872"/>
+      <w:bookmarkEnd w:id="4"/>
       <w:r>
         <w:lastRenderedPageBreak/>
         <w:t>Project Solution</w:t>
       </w:r>
+      <w:bookmarkEnd w:id="6"/>
+      <w:r>
+        <w:t xml:space="preserve"> Design</w:t>
+      </w:r>
       <w:bookmarkEnd w:id="7"/>
-      <w:r>
-        <w:t xml:space="preserve"> Design</w:t>
-      </w:r>
-      <w:bookmarkEnd w:id="8"/>
     </w:p>
     <w:p>
       <w:pPr>
@@ -1552,21 +2328,7 @@
         <w:rPr>
           <w:sz w:val="28"/>
         </w:rPr>
-        <w:t xml:space="preserve">select the </w:t>
-      </w:r>
-      <w:proofErr w:type="spellStart"/>
-      <w:r>
-        <w:rPr>
-          <w:sz w:val="28"/>
-        </w:rPr>
-        <w:t>sklearn</w:t>
-      </w:r>
-      <w:proofErr w:type="spellEnd"/>
-      <w:r>
-        <w:rPr>
-          <w:sz w:val="28"/>
-        </w:rPr>
-        <w:t xml:space="preserve"> classifiers and conduct the training, finally perform the verification of the training result according to average accuracy</w:t>
+        <w:t>select the sklearn classifiers and conduct the training, finally perform the verification of the training result according to average accuracy</w:t>
       </w:r>
       <w:r>
         <w:rPr>
@@ -1628,7 +2390,7 @@
           <w:sz w:val="64"/>
         </w:rPr>
       </w:pPr>
-      <w:bookmarkStart w:id="9" w:name="_Toc17657753"/>
+      <w:bookmarkStart w:id="8" w:name="_Toc17657753"/>
       <w:r>
         <w:br w:type="page"/>
       </w:r>
@@ -1638,7 +2400,7 @@
         <w:pStyle w:val="Heading1"/>
         <w:ind w:left="426"/>
       </w:pPr>
-      <w:bookmarkStart w:id="10" w:name="_Toc20062206"/>
+      <w:bookmarkStart w:id="9" w:name="_Toc20067873"/>
       <w:r>
         <w:lastRenderedPageBreak/>
         <w:t xml:space="preserve">Project </w:t>
@@ -1652,7 +2414,7 @@
       <w:r>
         <w:t>s</w:t>
       </w:r>
-      <w:bookmarkEnd w:id="10"/>
+      <w:bookmarkEnd w:id="9"/>
     </w:p>
     <w:p>
       <w:pPr>
@@ -1706,21 +2468,20 @@
       <w:r>
         <w:t>classification-</w:t>
       </w:r>
-      <w:proofErr w:type="spellStart"/>
-      <w:r>
-        <w:t>data.ipynb</w:t>
-      </w:r>
-      <w:proofErr w:type="spellEnd"/>
-      <w:r>
-        <w:t xml:space="preserve">, </w:t>
-      </w:r>
-      <w:proofErr w:type="spellStart"/>
-      <w:r>
-        <w:t>jupyter</w:t>
-      </w:r>
-      <w:proofErr w:type="spellEnd"/>
-      <w:r>
-        <w:t xml:space="preserve"> file which contains all the algorithms</w:t>
+      <w:r>
+        <w:t>overall</w:t>
+      </w:r>
+      <w:r>
+        <w:t>.ipynb</w:t>
+      </w:r>
+      <w:r>
+        <w:t>,</w:t>
+      </w:r>
+      <w:r>
+        <w:t xml:space="preserve"> </w:t>
+      </w:r>
+      <w:r>
+        <w:t>file which contains all the algorithms</w:t>
       </w:r>
       <w:r>
         <w:t xml:space="preserve"> being used</w:t>
@@ -1743,18 +2504,19 @@
         </w:numPr>
       </w:pPr>
       <w:r>
-        <w:t>prepare-</w:t>
-      </w:r>
-      <w:proofErr w:type="spellStart"/>
-      <w:r>
-        <w:t>data.ipynb</w:t>
-      </w:r>
-      <w:proofErr w:type="spellEnd"/>
-      <w:r>
-        <w:t xml:space="preserve">, the code we used to clean up and prepare the </w:t>
-      </w:r>
-      <w:r>
-        <w:t>ready-to-use data.</w:t>
+        <w:t>classification-eli5_hyperopt</w:t>
+      </w:r>
+      <w:r>
+        <w:t>.ipynb, an addi</w:t>
+      </w:r>
+      <w:r>
+        <w:t xml:space="preserve">tional approach based on eli5 and </w:t>
+      </w:r>
+      <w:r>
+        <w:t>h</w:t>
+      </w:r>
+      <w:r>
+        <w:t>yperopt.</w:t>
       </w:r>
     </w:p>
     <w:p>
@@ -1771,32 +2533,13 @@
         </w:numPr>
       </w:pPr>
       <w:r>
-        <w:t>/</w:t>
-      </w:r>
-      <w:proofErr w:type="spellStart"/>
-      <w:r>
-        <w:t>py_src</w:t>
-      </w:r>
-      <w:proofErr w:type="spellEnd"/>
-      <w:r>
-        <w:t xml:space="preserve">, contains all the python source files, which can be run from PyCharm or Spyder, </w:t>
-      </w:r>
-      <w:r>
-        <w:t>common_functions.py</w:t>
-      </w:r>
-      <w:r>
-        <w:t xml:space="preserve"> contains the functions which are shared by all the other files.</w:t>
-      </w:r>
-    </w:p>
-    <w:p>
-      <w:pPr>
-        <w:ind w:firstLine="720"/>
-      </w:pPr>
-      <w:r>
-        <w:t>The other files are named by according algorithms used inside</w:t>
-      </w:r>
-      <w:r>
-        <w:t>.</w:t>
+        <w:t>prepare-data.ipynb</w:t>
+      </w:r>
+      <w:r>
+        <w:t xml:space="preserve">, the code we used to clean up and prepare the </w:t>
+      </w:r>
+      <w:r>
+        <w:t>ready-to-use data.</w:t>
       </w:r>
     </w:p>
     <w:p>
@@ -1813,10 +2556,16 @@
         </w:numPr>
       </w:pPr>
       <w:r>
-        <w:t>fifa19_ready_data.csv</w:t>
-      </w:r>
-      <w:r>
-        <w:t xml:space="preserve">, processed data which is being used by all the algorithms. </w:t>
+        <w:t>features-elimination.ipynb</w:t>
+      </w:r>
+      <w:r>
+        <w:t>, code used to eliminate</w:t>
+      </w:r>
+      <w:r>
+        <w:t xml:space="preserve"> unnecessary features</w:t>
+      </w:r>
+      <w:r>
+        <w:t>.</w:t>
       </w:r>
     </w:p>
     <w:p>
@@ -1833,7 +2582,70 @@
         </w:numPr>
       </w:pPr>
       <w:r>
-        <w:t>fifa19_data.csv</w:t>
+        <w:t>/</w:t>
+      </w:r>
+      <w:r>
+        <w:t>py_src</w:t>
+      </w:r>
+      <w:r>
+        <w:t xml:space="preserve">, contains all the python source files, which can be run from PyCharm or Spyder, </w:t>
+      </w:r>
+      <w:r>
+        <w:t>common_functions.py</w:t>
+      </w:r>
+      <w:r>
+        <w:t xml:space="preserve"> contains the functions which are shared by all the other files.</w:t>
+      </w:r>
+    </w:p>
+    <w:p>
+      <w:pPr>
+        <w:ind w:firstLine="720"/>
+      </w:pPr>
+      <w:r>
+        <w:t>The other files are named by according algorithms used inside</w:t>
+      </w:r>
+      <w:r>
+        <w:t>.</w:t>
+      </w:r>
+    </w:p>
+    <w:p>
+      <w:pPr>
+        <w:pStyle w:val="ListParagraph"/>
+      </w:pPr>
+    </w:p>
+    <w:p>
+      <w:pPr>
+        <w:pStyle w:val="ListParagraph"/>
+        <w:numPr>
+          <w:ilvl w:val="0"/>
+          <w:numId w:val="10"/>
+        </w:numPr>
+      </w:pPr>
+      <w:r>
+        <w:t>fifa19_ready_data.csv</w:t>
+      </w:r>
+      <w:r>
+        <w:t xml:space="preserve">, processed data which is being used by all the algorithms. </w:t>
+      </w:r>
+    </w:p>
+    <w:p>
+      <w:pPr>
+        <w:pStyle w:val="ListParagraph"/>
+      </w:pPr>
+    </w:p>
+    <w:p>
+      <w:pPr>
+        <w:pStyle w:val="ListParagraph"/>
+        <w:numPr>
+          <w:ilvl w:val="0"/>
+          <w:numId w:val="10"/>
+        </w:numPr>
+      </w:pPr>
+      <w:r>
+        <w:t>raw_data</w:t>
+      </w:r>
+      <w:r>
+        <w:t>.csv</w:t>
       </w:r>
       <w:r>
         <w:t>, raw dataset gets from Kaggle.</w:t>
@@ -1855,13 +2667,13 @@
         <w:pStyle w:val="Heading1"/>
         <w:ind w:left="426"/>
       </w:pPr>
-      <w:bookmarkStart w:id="11" w:name="_Toc20062207"/>
+      <w:bookmarkStart w:id="10" w:name="_Toc20067874"/>
       <w:r>
         <w:lastRenderedPageBreak/>
         <w:t>Project Implementation</w:t>
       </w:r>
-      <w:bookmarkEnd w:id="9"/>
-      <w:bookmarkEnd w:id="11"/>
+      <w:bookmarkEnd w:id="8"/>
+      <w:bookmarkEnd w:id="10"/>
     </w:p>
     <w:p>
       <w:pPr>
@@ -1890,7 +2702,7 @@
           <w:szCs w:val="40"/>
         </w:rPr>
       </w:pPr>
-      <w:bookmarkStart w:id="12" w:name="_Toc20062208"/>
+      <w:bookmarkStart w:id="11" w:name="_Toc20067875"/>
       <w:r>
         <w:rPr>
           <w:sz w:val="40"/>
@@ -1898,7 +2710,7 @@
         </w:rPr>
         <w:t>Row Data Collection</w:t>
       </w:r>
-      <w:bookmarkEnd w:id="12"/>
+      <w:bookmarkEnd w:id="11"/>
     </w:p>
     <w:p>
       <w:pPr>
@@ -1979,7 +2791,7 @@
           <w:szCs w:val="40"/>
         </w:rPr>
       </w:pPr>
-      <w:bookmarkStart w:id="13" w:name="_Toc20062209"/>
+      <w:bookmarkStart w:id="12" w:name="_Toc20067876"/>
       <w:r>
         <w:rPr>
           <w:sz w:val="40"/>
@@ -1987,7 +2799,7 @@
         </w:rPr>
         <w:t>Pre-Processing</w:t>
       </w:r>
-      <w:bookmarkEnd w:id="13"/>
+      <w:bookmarkEnd w:id="12"/>
     </w:p>
     <w:p>
       <w:pPr>
@@ -2384,7 +3196,6 @@
         </w:rPr>
         <w:t>‘</w:t>
       </w:r>
-      <w:proofErr w:type="spellStart"/>
       <w:r>
         <w:rPr>
           <w:sz w:val="28"/>
@@ -2392,7 +3203,6 @@
         </w:rPr>
         <w:t>Row_number</w:t>
       </w:r>
-      <w:proofErr w:type="spellEnd"/>
       <w:r>
         <w:rPr>
           <w:sz w:val="28"/>
@@ -2944,7 +3754,7 @@
           <w:szCs w:val="40"/>
         </w:rPr>
       </w:pPr>
-      <w:bookmarkStart w:id="14" w:name="_Toc20062210"/>
+      <w:bookmarkStart w:id="13" w:name="_Toc20067877"/>
       <w:r>
         <w:rPr>
           <w:sz w:val="40"/>
@@ -2952,7 +3762,7 @@
         </w:rPr>
         <w:t>Sampling</w:t>
       </w:r>
-      <w:bookmarkEnd w:id="14"/>
+      <w:bookmarkEnd w:id="13"/>
     </w:p>
     <w:p>
       <w:pPr>
@@ -3403,7 +4213,6 @@
         </w:rPr>
         <w:t>We utilize ‘</w:t>
       </w:r>
-      <w:proofErr w:type="spellStart"/>
       <w:r>
         <w:rPr>
           <w:sz w:val="28"/>
@@ -3411,7 +4220,6 @@
         </w:rPr>
         <w:t>label_binarize</w:t>
       </w:r>
-      <w:proofErr w:type="spellEnd"/>
       <w:r>
         <w:rPr>
           <w:sz w:val="28"/>
@@ -3745,7 +4553,6 @@
         </w:rPr>
         <w:t>We scale data with ‘</w:t>
       </w:r>
-      <w:proofErr w:type="spellStart"/>
       <w:r>
         <w:rPr>
           <w:sz w:val="28"/>
@@ -3753,7 +4560,6 @@
         </w:rPr>
         <w:t>StandardScaler</w:t>
       </w:r>
-      <w:proofErr w:type="spellEnd"/>
       <w:r>
         <w:rPr>
           <w:sz w:val="28"/>
@@ -3789,7 +4595,7 @@
           <w:szCs w:val="40"/>
         </w:rPr>
       </w:pPr>
-      <w:bookmarkStart w:id="15" w:name="_Toc20062211"/>
+      <w:bookmarkStart w:id="14" w:name="_Toc20067878"/>
       <w:r>
         <w:rPr>
           <w:sz w:val="40"/>
@@ -3798,16 +4604,7 @@
         <w:lastRenderedPageBreak/>
         <w:t>Training Learning Algorithms</w:t>
       </w:r>
-      <w:bookmarkEnd w:id="15"/>
-    </w:p>
-    <w:p>
-      <w:pPr>
-        <w:ind w:left="720"/>
-        <w:rPr>
-          <w:sz w:val="28"/>
-          <w:szCs w:val="28"/>
-        </w:rPr>
-      </w:pPr>
+      <w:bookmarkEnd w:id="14"/>
     </w:p>
     <w:p>
       <w:pPr>
@@ -3913,27 +4710,29 @@
     </w:p>
     <w:p>
       <w:pPr>
-        <w:pStyle w:val="ListParagraph"/>
+        <w:pStyle w:val="Heading2"/>
         <w:numPr>
           <w:ilvl w:val="1"/>
-          <w:numId w:val="8"/>
+          <w:numId w:val="11"/>
         </w:numPr>
         <w:rPr>
-          <w:sz w:val="28"/>
-          <w:szCs w:val="28"/>
-        </w:rPr>
-      </w:pPr>
-      <w:r>
-        <w:rPr>
-          <w:sz w:val="28"/>
-          <w:szCs w:val="28"/>
+          <w:sz w:val="40"/>
+          <w:szCs w:val="40"/>
+        </w:rPr>
+      </w:pPr>
+      <w:bookmarkStart w:id="15" w:name="_Toc20067879"/>
+      <w:r>
+        <w:rPr>
+          <w:sz w:val="40"/>
+          <w:szCs w:val="40"/>
         </w:rPr>
         <w:t>Logistic Regression</w:t>
       </w:r>
-    </w:p>
-    <w:p>
-      <w:pPr>
-        <w:ind w:left="1800"/>
+      <w:bookmarkEnd w:id="15"/>
+    </w:p>
+    <w:p>
+      <w:pPr>
+        <w:ind w:left="1080"/>
         <w:rPr>
           <w:sz w:val="28"/>
           <w:szCs w:val="28"/>
@@ -3946,37 +4745,12 @@
         </w:rPr>
         <w:t xml:space="preserve">We choose the option </w:t>
       </w:r>
-      <w:proofErr w:type="spellStart"/>
-      <w:r>
-        <w:rPr>
-          <w:sz w:val="28"/>
-          <w:szCs w:val="28"/>
-        </w:rPr>
-        <w:t>multi_class</w:t>
-      </w:r>
-      <w:proofErr w:type="spellEnd"/>
-      <w:r>
-        <w:rPr>
-          <w:sz w:val="28"/>
-          <w:szCs w:val="28"/>
-        </w:rPr>
-        <w:t>='</w:t>
-      </w:r>
-      <w:proofErr w:type="spellStart"/>
-      <w:r>
-        <w:rPr>
-          <w:sz w:val="28"/>
-          <w:szCs w:val="28"/>
-        </w:rPr>
-        <w:t>ovr</w:t>
-      </w:r>
-      <w:proofErr w:type="spellEnd"/>
-      <w:r>
-        <w:rPr>
-          <w:sz w:val="28"/>
-          <w:szCs w:val="28"/>
-        </w:rPr>
-        <w:t>'</w:t>
+      <w:r>
+        <w:rPr>
+          <w:sz w:val="28"/>
+          <w:szCs w:val="28"/>
+        </w:rPr>
+        <w:t>multi_class='ovr'</w:t>
       </w:r>
       <w:r>
         <w:rPr>
@@ -3992,21 +4766,12 @@
         </w:rPr>
         <w:t xml:space="preserve">and also use </w:t>
       </w:r>
-      <w:proofErr w:type="spellStart"/>
-      <w:r>
-        <w:rPr>
-          <w:sz w:val="28"/>
-          <w:szCs w:val="28"/>
-        </w:rPr>
-        <w:t>OneVsRestClassifier</w:t>
-      </w:r>
-      <w:proofErr w:type="spellEnd"/>
-      <w:r>
-        <w:rPr>
-          <w:sz w:val="28"/>
-          <w:szCs w:val="28"/>
-        </w:rPr>
-        <w:t xml:space="preserve"> </w:t>
+      <w:r>
+        <w:rPr>
+          <w:sz w:val="28"/>
+          <w:szCs w:val="28"/>
+        </w:rPr>
+        <w:t xml:space="preserve">OneVsRestClassifier </w:t>
       </w:r>
       <w:r>
         <w:rPr>
@@ -4018,7 +4783,7 @@
     </w:p>
     <w:p>
       <w:pPr>
-        <w:ind w:left="1800" w:firstLine="24"/>
+        <w:ind w:left="1080" w:firstLine="24"/>
         <w:rPr>
           <w:sz w:val="28"/>
           <w:szCs w:val="28"/>
@@ -4031,7 +4796,6 @@
         </w:rPr>
         <w:t xml:space="preserve">After optimization with </w:t>
       </w:r>
-      <w:proofErr w:type="spellStart"/>
       <w:r>
         <w:rPr>
           <w:sz w:val="28"/>
@@ -4039,7 +4803,6 @@
         </w:rPr>
         <w:t>GridSearchCV</w:t>
       </w:r>
-      <w:proofErr w:type="spellEnd"/>
       <w:r>
         <w:rPr>
           <w:sz w:val="28"/>
@@ -4078,7 +4841,7 @@
     </w:p>
     <w:p>
       <w:pPr>
-        <w:ind w:left="1800" w:firstLine="24"/>
+        <w:ind w:left="1080" w:firstLine="24"/>
         <w:rPr>
           <w:sz w:val="28"/>
           <w:szCs w:val="28"/>
@@ -4101,7 +4864,7 @@
     </w:p>
     <w:p>
       <w:pPr>
-        <w:ind w:left="1800" w:firstLine="24"/>
+        <w:ind w:left="1080" w:firstLine="24"/>
         <w:rPr>
           <w:sz w:val="28"/>
           <w:szCs w:val="28"/>
@@ -4180,28 +4943,30 @@
     </w:p>
     <w:p>
       <w:pPr>
-        <w:pStyle w:val="ListParagraph"/>
+        <w:pStyle w:val="Heading2"/>
         <w:numPr>
           <w:ilvl w:val="1"/>
-          <w:numId w:val="8"/>
+          <w:numId w:val="11"/>
         </w:numPr>
         <w:rPr>
-          <w:sz w:val="28"/>
-          <w:szCs w:val="28"/>
-        </w:rPr>
-      </w:pPr>
-      <w:r>
-        <w:rPr>
-          <w:sz w:val="28"/>
-          <w:szCs w:val="28"/>
+          <w:sz w:val="40"/>
+          <w:szCs w:val="40"/>
+        </w:rPr>
+      </w:pPr>
+      <w:bookmarkStart w:id="16" w:name="_Toc20067880"/>
+      <w:r>
+        <w:rPr>
+          <w:sz w:val="40"/>
+          <w:szCs w:val="40"/>
         </w:rPr>
         <w:lastRenderedPageBreak/>
         <w:t>Decision Tree</w:t>
       </w:r>
-    </w:p>
-    <w:p>
-      <w:pPr>
-        <w:ind w:left="1800"/>
+      <w:bookmarkEnd w:id="16"/>
+    </w:p>
+    <w:p>
+      <w:pPr>
+        <w:ind w:left="1080"/>
         <w:rPr>
           <w:sz w:val="28"/>
           <w:szCs w:val="28"/>
@@ -4221,7 +4986,6 @@
         </w:rPr>
         <w:t xml:space="preserve">use </w:t>
       </w:r>
-      <w:proofErr w:type="spellStart"/>
       <w:r>
         <w:rPr>
           <w:sz w:val="28"/>
@@ -4229,7 +4993,6 @@
         </w:rPr>
         <w:t>OneVsRestClassifier</w:t>
       </w:r>
-      <w:proofErr w:type="spellEnd"/>
       <w:r>
         <w:rPr>
           <w:sz w:val="28"/>
@@ -4277,28 +5040,12 @@
           <w:sz w:val="28"/>
           <w:szCs w:val="28"/>
         </w:rPr>
-        <w:t xml:space="preserve"> after </w:t>
-      </w:r>
-      <w:proofErr w:type="spellStart"/>
-      <w:r>
-        <w:rPr>
-          <w:sz w:val="28"/>
-          <w:szCs w:val="28"/>
-        </w:rPr>
-        <w:t>GridSearchCV</w:t>
-      </w:r>
-      <w:proofErr w:type="spellEnd"/>
-      <w:r>
-        <w:rPr>
-          <w:sz w:val="28"/>
-          <w:szCs w:val="28"/>
-        </w:rPr>
-        <w:t xml:space="preserve"> optimization.</w:t>
-      </w:r>
-    </w:p>
-    <w:p>
-      <w:pPr>
-        <w:ind w:left="1800"/>
+        <w:t xml:space="preserve"> after GridSearchCV optimization.</w:t>
+      </w:r>
+    </w:p>
+    <w:p>
+      <w:pPr>
+        <w:ind w:left="1080"/>
         <w:rPr>
           <w:sz w:val="28"/>
           <w:szCs w:val="28"/>
@@ -4314,7 +5061,7 @@
     </w:p>
     <w:p>
       <w:pPr>
-        <w:ind w:left="1800"/>
+        <w:ind w:left="1080"/>
         <w:rPr>
           <w:sz w:val="28"/>
           <w:szCs w:val="28"/>
@@ -4393,28 +5140,30 @@
     </w:p>
     <w:p>
       <w:pPr>
-        <w:pStyle w:val="ListParagraph"/>
+        <w:pStyle w:val="Heading2"/>
         <w:numPr>
           <w:ilvl w:val="1"/>
-          <w:numId w:val="8"/>
+          <w:numId w:val="11"/>
         </w:numPr>
         <w:rPr>
-          <w:sz w:val="28"/>
-          <w:szCs w:val="28"/>
-        </w:rPr>
-      </w:pPr>
-      <w:r>
-        <w:rPr>
-          <w:sz w:val="28"/>
-          <w:szCs w:val="28"/>
+          <w:sz w:val="40"/>
+          <w:szCs w:val="40"/>
+        </w:rPr>
+      </w:pPr>
+      <w:bookmarkStart w:id="17" w:name="_Toc20067881"/>
+      <w:r>
+        <w:rPr>
+          <w:sz w:val="40"/>
+          <w:szCs w:val="40"/>
         </w:rPr>
         <w:lastRenderedPageBreak/>
         <w:t>Neural Network</w:t>
       </w:r>
-    </w:p>
-    <w:p>
-      <w:pPr>
-        <w:ind w:left="1800"/>
+      <w:bookmarkEnd w:id="17"/>
+    </w:p>
+    <w:p>
+      <w:pPr>
+        <w:ind w:left="1080"/>
         <w:rPr>
           <w:sz w:val="28"/>
           <w:szCs w:val="28"/>
@@ -4434,7 +5183,6 @@
         </w:rPr>
         <w:t xml:space="preserve">use </w:t>
       </w:r>
-      <w:proofErr w:type="spellStart"/>
       <w:r>
         <w:rPr>
           <w:sz w:val="28"/>
@@ -4442,7 +5190,6 @@
         </w:rPr>
         <w:t>OneVsRestClassifier</w:t>
       </w:r>
-      <w:proofErr w:type="spellEnd"/>
       <w:r>
         <w:rPr>
           <w:sz w:val="28"/>
@@ -4462,23 +5209,7 @@
           <w:sz w:val="28"/>
           <w:szCs w:val="28"/>
         </w:rPr>
-        <w:t xml:space="preserve"> after </w:t>
-      </w:r>
-      <w:proofErr w:type="spellStart"/>
-      <w:r>
-        <w:rPr>
-          <w:sz w:val="28"/>
-          <w:szCs w:val="28"/>
-        </w:rPr>
-        <w:t>GridSearchCV</w:t>
-      </w:r>
-      <w:proofErr w:type="spellEnd"/>
-      <w:r>
-        <w:rPr>
-          <w:sz w:val="28"/>
-          <w:szCs w:val="28"/>
-        </w:rPr>
-        <w:t xml:space="preserve"> optim</w:t>
+        <w:t xml:space="preserve"> after GridSearchCV optim</w:t>
       </w:r>
       <w:r>
         <w:rPr>
@@ -4497,7 +5228,7 @@
     </w:p>
     <w:p>
       <w:pPr>
-        <w:ind w:left="1800"/>
+        <w:ind w:left="1080"/>
         <w:rPr>
           <w:sz w:val="28"/>
           <w:szCs w:val="28"/>
@@ -4513,7 +5244,7 @@
     </w:p>
     <w:p>
       <w:pPr>
-        <w:ind w:left="1800"/>
+        <w:ind w:left="1080"/>
         <w:rPr>
           <w:sz w:val="28"/>
           <w:szCs w:val="28"/>
@@ -4592,55 +5323,41 @@
     </w:p>
     <w:p>
       <w:pPr>
-        <w:pStyle w:val="ListParagraph"/>
+        <w:pStyle w:val="Heading2"/>
         <w:numPr>
           <w:ilvl w:val="1"/>
-          <w:numId w:val="8"/>
+          <w:numId w:val="11"/>
         </w:numPr>
         <w:rPr>
-          <w:sz w:val="28"/>
-          <w:szCs w:val="28"/>
-        </w:rPr>
-      </w:pPr>
-      <w:r>
-        <w:rPr>
-          <w:sz w:val="28"/>
-          <w:szCs w:val="28"/>
+          <w:sz w:val="40"/>
+          <w:szCs w:val="40"/>
+        </w:rPr>
+      </w:pPr>
+      <w:bookmarkStart w:id="18" w:name="_Toc20067882"/>
+      <w:r>
+        <w:rPr>
+          <w:sz w:val="40"/>
+          <w:szCs w:val="40"/>
         </w:rPr>
         <w:lastRenderedPageBreak/>
         <w:t>Random Forest</w:t>
       </w:r>
-    </w:p>
-    <w:p>
-      <w:pPr>
-        <w:ind w:left="1800"/>
-        <w:rPr>
-          <w:sz w:val="28"/>
-          <w:szCs w:val="28"/>
-        </w:rPr>
-      </w:pPr>
-      <w:r>
-        <w:rPr>
-          <w:sz w:val="28"/>
-          <w:szCs w:val="28"/>
-        </w:rPr>
-        <w:t xml:space="preserve">We also add </w:t>
-      </w:r>
-      <w:proofErr w:type="spellStart"/>
-      <w:r>
-        <w:rPr>
-          <w:sz w:val="28"/>
-          <w:szCs w:val="28"/>
-        </w:rPr>
-        <w:t>OneVsRestClassifier</w:t>
-      </w:r>
-      <w:proofErr w:type="spellEnd"/>
-      <w:r>
-        <w:rPr>
-          <w:sz w:val="28"/>
-          <w:szCs w:val="28"/>
-        </w:rPr>
-        <w:t xml:space="preserve"> and the average ROC AUC score is </w:t>
+      <w:bookmarkEnd w:id="18"/>
+    </w:p>
+    <w:p>
+      <w:pPr>
+        <w:ind w:left="1080"/>
+        <w:rPr>
+          <w:sz w:val="28"/>
+          <w:szCs w:val="28"/>
+        </w:rPr>
+      </w:pPr>
+      <w:r>
+        <w:rPr>
+          <w:sz w:val="28"/>
+          <w:szCs w:val="28"/>
+        </w:rPr>
+        <w:t xml:space="preserve">We also add OneVsRestClassifier and the average ROC AUC score is </w:t>
       </w:r>
       <w:r>
         <w:rPr>
@@ -4654,28 +5371,12 @@
           <w:sz w:val="28"/>
           <w:szCs w:val="28"/>
         </w:rPr>
-        <w:t xml:space="preserve"> after </w:t>
-      </w:r>
-      <w:proofErr w:type="spellStart"/>
-      <w:r>
-        <w:rPr>
-          <w:sz w:val="28"/>
-          <w:szCs w:val="28"/>
-        </w:rPr>
-        <w:t>GridSearchCV</w:t>
-      </w:r>
-      <w:proofErr w:type="spellEnd"/>
-      <w:r>
-        <w:rPr>
-          <w:sz w:val="28"/>
-          <w:szCs w:val="28"/>
-        </w:rPr>
-        <w:t xml:space="preserve"> optimization.</w:t>
-      </w:r>
-    </w:p>
-    <w:p>
-      <w:pPr>
-        <w:ind w:left="1800"/>
+        <w:t xml:space="preserve"> after GridSearchCV optimization.</w:t>
+      </w:r>
+    </w:p>
+    <w:p>
+      <w:pPr>
+        <w:ind w:left="1080"/>
         <w:rPr>
           <w:sz w:val="28"/>
           <w:szCs w:val="28"/>
@@ -4691,7 +5392,7 @@
     </w:p>
     <w:p>
       <w:pPr>
-        <w:ind w:left="1800"/>
+        <w:ind w:left="1080"/>
         <w:rPr>
           <w:sz w:val="28"/>
           <w:szCs w:val="28"/>
@@ -4770,30 +5471,44 @@
     </w:p>
     <w:p>
       <w:pPr>
-        <w:pStyle w:val="ListParagraph"/>
+        <w:pStyle w:val="Heading2"/>
         <w:numPr>
           <w:ilvl w:val="1"/>
-          <w:numId w:val="8"/>
+          <w:numId w:val="11"/>
         </w:numPr>
         <w:rPr>
-          <w:sz w:val="28"/>
-          <w:szCs w:val="28"/>
-        </w:rPr>
-      </w:pPr>
-      <w:proofErr w:type="spellStart"/>
-      <w:r>
-        <w:rPr>
-          <w:sz w:val="28"/>
-          <w:szCs w:val="28"/>
+          <w:sz w:val="40"/>
+          <w:szCs w:val="40"/>
+        </w:rPr>
+      </w:pPr>
+      <w:bookmarkStart w:id="19" w:name="_Toc20067883"/>
+      <w:r>
+        <w:rPr>
+          <w:sz w:val="40"/>
+          <w:szCs w:val="40"/>
         </w:rPr>
         <w:lastRenderedPageBreak/>
-        <w:t>HybridClassifier</w:t>
-      </w:r>
-      <w:proofErr w:type="spellEnd"/>
-    </w:p>
-    <w:p>
-      <w:pPr>
-        <w:ind w:left="1800"/>
+        <w:t>Hybrid</w:t>
+      </w:r>
+      <w:r>
+        <w:rPr>
+          <w:sz w:val="40"/>
+          <w:szCs w:val="40"/>
+        </w:rPr>
+        <w:t xml:space="preserve"> </w:t>
+      </w:r>
+      <w:r>
+        <w:rPr>
+          <w:sz w:val="40"/>
+          <w:szCs w:val="40"/>
+        </w:rPr>
+        <w:t>Classifier</w:t>
+      </w:r>
+      <w:bookmarkEnd w:id="19"/>
+    </w:p>
+    <w:p>
+      <w:pPr>
+        <w:ind w:left="1080"/>
         <w:rPr>
           <w:sz w:val="28"/>
           <w:szCs w:val="28"/>
@@ -4806,15 +5521,141 @@
         </w:rPr>
         <w:t xml:space="preserve">Due to </w:t>
       </w:r>
-      <w:proofErr w:type="spellStart"/>
-      <w:r>
-        <w:rPr>
-          <w:sz w:val="28"/>
-          <w:szCs w:val="28"/>
-        </w:rPr>
-        <w:t>OneVsRestClassifier</w:t>
-      </w:r>
-      <w:proofErr w:type="spellEnd"/>
+      <w:r>
+        <w:rPr>
+          <w:sz w:val="28"/>
+          <w:szCs w:val="28"/>
+        </w:rPr>
+        <w:t xml:space="preserve">OneVsRestClassifier </w:t>
+      </w:r>
+      <w:r>
+        <w:rPr>
+          <w:sz w:val="28"/>
+          <w:szCs w:val="28"/>
+        </w:rPr>
+        <w:t xml:space="preserve">is not supported by </w:t>
+      </w:r>
+      <w:r>
+        <w:rPr>
+          <w:sz w:val="28"/>
+          <w:szCs w:val="28"/>
+        </w:rPr>
+        <w:t>sklearn.ensemble</w:t>
+      </w:r>
+      <w:r>
+        <w:rPr>
+          <w:sz w:val="28"/>
+          <w:szCs w:val="28"/>
+        </w:rPr>
+        <w:t>.</w:t>
+      </w:r>
+      <w:r>
+        <w:rPr>
+          <w:sz w:val="28"/>
+          <w:szCs w:val="28"/>
+        </w:rPr>
+        <w:t>VotingClassifier</w:t>
+      </w:r>
+      <w:r>
+        <w:rPr>
+          <w:sz w:val="28"/>
+          <w:szCs w:val="28"/>
+        </w:rPr>
+        <w:t xml:space="preserve">, so we have implemented a customized HybridClassifier. </w:t>
+      </w:r>
+      <w:r>
+        <w:rPr>
+          <w:sz w:val="28"/>
+          <w:szCs w:val="28"/>
+        </w:rPr>
+        <w:t>So,</w:t>
+      </w:r>
+      <w:r>
+        <w:rPr>
+          <w:sz w:val="28"/>
+          <w:szCs w:val="28"/>
+        </w:rPr>
+        <w:t xml:space="preserve"> it performs the voting with multiple classifier, and supports </w:t>
+      </w:r>
+      <w:r>
+        <w:rPr>
+          <w:sz w:val="28"/>
+          <w:szCs w:val="28"/>
+        </w:rPr>
+        <w:t xml:space="preserve">OneVsRestClassifier </w:t>
+      </w:r>
+      <w:r>
+        <w:rPr>
+          <w:sz w:val="28"/>
+          <w:szCs w:val="28"/>
+        </w:rPr>
+        <w:t>multiclass classification.</w:t>
+      </w:r>
+    </w:p>
+    <w:p>
+      <w:pPr>
+        <w:ind w:left="1080"/>
+        <w:rPr>
+          <w:sz w:val="28"/>
+          <w:szCs w:val="28"/>
+        </w:rPr>
+      </w:pPr>
+      <w:r>
+        <w:rPr>
+          <w:sz w:val="28"/>
+          <w:szCs w:val="28"/>
+        </w:rPr>
+        <w:t xml:space="preserve">We </w:t>
+      </w:r>
+      <w:r>
+        <w:rPr>
+          <w:sz w:val="28"/>
+          <w:szCs w:val="28"/>
+        </w:rPr>
+        <w:t xml:space="preserve">applied it on all above 4 </w:t>
+      </w:r>
+      <w:r>
+        <w:rPr>
+          <w:sz w:val="28"/>
+          <w:szCs w:val="28"/>
+        </w:rPr>
+        <w:t>classifiers</w:t>
+      </w:r>
+      <w:r>
+        <w:rPr>
+          <w:sz w:val="28"/>
+          <w:szCs w:val="28"/>
+        </w:rPr>
+        <w:t xml:space="preserve">, and the </w:t>
+      </w:r>
+      <w:r>
+        <w:rPr>
+          <w:sz w:val="28"/>
+          <w:szCs w:val="28"/>
+        </w:rPr>
+        <w:t xml:space="preserve">final </w:t>
+      </w:r>
+      <w:r>
+        <w:rPr>
+          <w:sz w:val="28"/>
+          <w:szCs w:val="28"/>
+        </w:rPr>
+        <w:t xml:space="preserve">score is </w:t>
+      </w:r>
+      <w:r>
+        <w:rPr>
+          <w:sz w:val="28"/>
+          <w:szCs w:val="28"/>
+        </w:rPr>
+        <w:t>0.9166</w:t>
+      </w:r>
+      <w:r>
+        <w:rPr>
+          <w:sz w:val="28"/>
+          <w:szCs w:val="28"/>
+        </w:rPr>
+        <w:t>.</w:t>
+      </w:r>
       <w:r>
         <w:rPr>
           <w:sz w:val="28"/>
@@ -4822,195 +5663,10 @@
         </w:rPr>
         <w:t xml:space="preserve"> </w:t>
       </w:r>
-      <w:r>
-        <w:rPr>
-          <w:sz w:val="28"/>
-          <w:szCs w:val="28"/>
-        </w:rPr>
-        <w:t xml:space="preserve">is not supported by </w:t>
-      </w:r>
-      <w:proofErr w:type="spellStart"/>
-      <w:r>
-        <w:rPr>
-          <w:sz w:val="28"/>
-          <w:szCs w:val="28"/>
-        </w:rPr>
-        <w:t>sklearn.ensemble</w:t>
-      </w:r>
-      <w:r>
-        <w:rPr>
-          <w:sz w:val="28"/>
-          <w:szCs w:val="28"/>
-        </w:rPr>
-        <w:t>.</w:t>
-      </w:r>
-      <w:r>
-        <w:rPr>
-          <w:sz w:val="28"/>
-          <w:szCs w:val="28"/>
-        </w:rPr>
-        <w:t>VotingClassifier</w:t>
-      </w:r>
-      <w:proofErr w:type="spellEnd"/>
-      <w:r>
-        <w:rPr>
-          <w:sz w:val="28"/>
-          <w:szCs w:val="28"/>
-        </w:rPr>
-        <w:t xml:space="preserve">, so we have implemented a customized </w:t>
-      </w:r>
-      <w:proofErr w:type="spellStart"/>
-      <w:r>
-        <w:rPr>
-          <w:sz w:val="28"/>
-          <w:szCs w:val="28"/>
-        </w:rPr>
-        <w:t>HybridClassifier</w:t>
-      </w:r>
-      <w:proofErr w:type="spellEnd"/>
-      <w:r>
-        <w:rPr>
-          <w:sz w:val="28"/>
-          <w:szCs w:val="28"/>
-        </w:rPr>
-        <w:t xml:space="preserve">. </w:t>
-      </w:r>
-      <w:r>
-        <w:rPr>
-          <w:sz w:val="28"/>
-          <w:szCs w:val="28"/>
-        </w:rPr>
-        <w:t>So,</w:t>
-      </w:r>
-      <w:r>
-        <w:rPr>
-          <w:sz w:val="28"/>
-          <w:szCs w:val="28"/>
-        </w:rPr>
-        <w:t xml:space="preserve"> it performs the voting with multiple classifier, and supports </w:t>
-      </w:r>
-      <w:proofErr w:type="spellStart"/>
-      <w:r>
-        <w:rPr>
-          <w:sz w:val="28"/>
-          <w:szCs w:val="28"/>
-        </w:rPr>
-        <w:t>OneVsRestClassifier</w:t>
-      </w:r>
-      <w:proofErr w:type="spellEnd"/>
-      <w:r>
-        <w:rPr>
-          <w:sz w:val="28"/>
-          <w:szCs w:val="28"/>
-        </w:rPr>
-        <w:t xml:space="preserve"> </w:t>
-      </w:r>
-      <w:r>
-        <w:rPr>
-          <w:sz w:val="28"/>
-          <w:szCs w:val="28"/>
-        </w:rPr>
-        <w:t>multiclass classification.</w:t>
-      </w:r>
-    </w:p>
-    <w:p>
-      <w:pPr>
-        <w:ind w:left="1800"/>
-        <w:rPr>
-          <w:sz w:val="28"/>
-          <w:szCs w:val="28"/>
-        </w:rPr>
-      </w:pPr>
-      <w:r>
-        <w:rPr>
-          <w:sz w:val="28"/>
-          <w:szCs w:val="28"/>
-        </w:rPr>
-        <w:t xml:space="preserve">We select the best 3 classifiers: </w:t>
-      </w:r>
-      <w:r>
-        <w:rPr>
-          <w:sz w:val="28"/>
-          <w:szCs w:val="28"/>
-        </w:rPr>
-        <w:t>Linear SVC</w:t>
-      </w:r>
-      <w:r>
-        <w:rPr>
-          <w:sz w:val="28"/>
-          <w:szCs w:val="28"/>
-        </w:rPr>
-        <w:t xml:space="preserve">, </w:t>
-      </w:r>
-      <w:r>
-        <w:rPr>
-          <w:sz w:val="28"/>
-          <w:szCs w:val="28"/>
-        </w:rPr>
-        <w:t>Random Forest</w:t>
-      </w:r>
-      <w:r>
-        <w:rPr>
-          <w:sz w:val="28"/>
-          <w:szCs w:val="28"/>
-        </w:rPr>
-        <w:t xml:space="preserve"> and </w:t>
-      </w:r>
-      <w:proofErr w:type="spellStart"/>
-      <w:r>
-        <w:rPr>
-          <w:sz w:val="28"/>
-          <w:szCs w:val="28"/>
-        </w:rPr>
-        <w:t>XGBoost</w:t>
-      </w:r>
-      <w:proofErr w:type="spellEnd"/>
-      <w:r>
-        <w:rPr>
-          <w:sz w:val="28"/>
-          <w:szCs w:val="28"/>
-        </w:rPr>
-        <w:t xml:space="preserve">, and the </w:t>
-      </w:r>
-      <w:r>
-        <w:rPr>
-          <w:sz w:val="28"/>
-          <w:szCs w:val="28"/>
-        </w:rPr>
-        <w:t xml:space="preserve">final </w:t>
-      </w:r>
-      <w:r>
-        <w:rPr>
-          <w:sz w:val="28"/>
-          <w:szCs w:val="28"/>
-        </w:rPr>
-        <w:t xml:space="preserve">score is </w:t>
-      </w:r>
-      <w:r>
-        <w:rPr>
-          <w:sz w:val="28"/>
-          <w:szCs w:val="28"/>
-        </w:rPr>
-        <w:t>0.9166</w:t>
-      </w:r>
-      <w:r>
-        <w:rPr>
-          <w:sz w:val="28"/>
-          <w:szCs w:val="28"/>
-        </w:rPr>
-        <w:t>.</w:t>
-      </w:r>
-      <w:r>
-        <w:rPr>
-          <w:sz w:val="28"/>
-          <w:szCs w:val="28"/>
-        </w:rPr>
-        <w:t xml:space="preserve"> </w:t>
-      </w:r>
-    </w:p>
-    <w:p>
-      <w:pPr>
-        <w:ind w:left="1800"/>
+    </w:p>
+    <w:p>
+      <w:pPr>
+        <w:ind w:left="1080"/>
         <w:rPr>
           <w:sz w:val="28"/>
           <w:szCs w:val="28"/>
@@ -5026,7 +5682,7 @@
     </w:p>
     <w:p>
       <w:pPr>
-        <w:ind w:left="1800"/>
+        <w:ind w:left="1080"/>
         <w:rPr>
           <w:sz w:val="28"/>
           <w:szCs w:val="28"/>
@@ -5105,24 +5761,331 @@
     </w:p>
     <w:p>
       <w:pPr>
-        <w:pStyle w:val="ListParagraph"/>
+        <w:pStyle w:val="Heading2"/>
+        <w:numPr>
+          <w:ilvl w:val="1"/>
+          <w:numId w:val="11"/>
+        </w:numPr>
+        <w:rPr>
+          <w:sz w:val="40"/>
+          <w:szCs w:val="40"/>
+        </w:rPr>
+      </w:pPr>
+      <w:bookmarkStart w:id="20" w:name="_Toc20067884"/>
+      <w:r>
+        <w:rPr>
+          <w:sz w:val="40"/>
+          <w:szCs w:val="40"/>
+        </w:rPr>
+        <w:lastRenderedPageBreak/>
+        <w:t>Additional Appr</w:t>
+      </w:r>
+      <w:r>
+        <w:rPr>
+          <w:sz w:val="40"/>
+          <w:szCs w:val="40"/>
+        </w:rPr>
+        <w:t>o</w:t>
+      </w:r>
+      <w:r>
+        <w:rPr>
+          <w:sz w:val="40"/>
+          <w:szCs w:val="40"/>
+        </w:rPr>
+        <w:t>ach</w:t>
+      </w:r>
+      <w:bookmarkEnd w:id="20"/>
+    </w:p>
+    <w:p/>
+    <w:p>
+      <w:pPr>
+        <w:ind w:left="1080"/>
+        <w:rPr>
+          <w:sz w:val="28"/>
+          <w:szCs w:val="28"/>
+        </w:rPr>
+      </w:pPr>
+      <w:r>
+        <w:rPr>
+          <w:sz w:val="28"/>
+          <w:szCs w:val="28"/>
+        </w:rPr>
+        <w:t xml:space="preserve">Besides above approaches </w:t>
+      </w:r>
+      <w:r>
+        <w:rPr>
+          <w:sz w:val="28"/>
+          <w:szCs w:val="28"/>
+        </w:rPr>
+        <w:t xml:space="preserve">models, </w:t>
+      </w:r>
+      <w:r>
+        <w:rPr>
+          <w:sz w:val="28"/>
+          <w:szCs w:val="28"/>
+        </w:rPr>
+        <w:t xml:space="preserve">we also tried an additional model using </w:t>
+      </w:r>
+      <w:r>
+        <w:rPr>
+          <w:sz w:val="28"/>
+          <w:szCs w:val="28"/>
+        </w:rPr>
+        <w:t>eli5 and hyperopt</w:t>
+      </w:r>
+      <w:r>
+        <w:rPr>
+          <w:sz w:val="28"/>
+          <w:szCs w:val="28"/>
+        </w:rPr>
+        <w:t xml:space="preserve"> on top of MLP</w:t>
+      </w:r>
+      <w:r>
+        <w:rPr>
+          <w:sz w:val="28"/>
+          <w:szCs w:val="28"/>
+        </w:rPr>
+        <w:t>.</w:t>
+      </w:r>
+    </w:p>
+    <w:p>
+      <w:pPr>
+        <w:ind w:left="1080"/>
+        <w:rPr>
+          <w:sz w:val="28"/>
+          <w:szCs w:val="28"/>
+        </w:rPr>
+      </w:pPr>
+      <w:r>
+        <w:rPr>
+          <w:sz w:val="28"/>
+          <w:szCs w:val="28"/>
+        </w:rPr>
+        <w:t>This technique utilizes a Bayesian approach of progressively updating its beliefs on the best hyperparameter combination. We implemented the technique using the Hyperopt package.</w:t>
+      </w:r>
+    </w:p>
+    <w:p>
+      <w:pPr>
+        <w:ind w:left="1080"/>
+        <w:rPr>
+          <w:sz w:val="28"/>
+          <w:szCs w:val="28"/>
+        </w:rPr>
+      </w:pPr>
+    </w:p>
+    <w:p>
+      <w:pPr>
+        <w:ind w:left="1080"/>
+        <w:rPr>
+          <w:sz w:val="28"/>
+          <w:szCs w:val="28"/>
+        </w:rPr>
+      </w:pPr>
+      <w:r>
+        <w:rPr>
+          <w:sz w:val="28"/>
+          <w:szCs w:val="28"/>
+        </w:rPr>
+        <w:t>The state space for each of the seven parameter:</w:t>
+      </w:r>
+    </w:p>
+    <w:p>
+      <w:pPr>
+        <w:ind w:left="1080"/>
+        <w:rPr>
+          <w:sz w:val="28"/>
+          <w:szCs w:val="28"/>
+        </w:rPr>
+      </w:pPr>
+      <w:r>
+        <w:rPr>
+          <w:sz w:val="28"/>
+          <w:szCs w:val="28"/>
+        </w:rPr>
+        <w:t>Activation: logistic, tanh, relu, identity</w:t>
+      </w:r>
+    </w:p>
+    <w:p>
+      <w:pPr>
+        <w:ind w:left="1080"/>
+        <w:rPr>
+          <w:sz w:val="28"/>
+          <w:szCs w:val="28"/>
+        </w:rPr>
+      </w:pPr>
+      <w:r>
+        <w:rPr>
+          <w:sz w:val="28"/>
+          <w:szCs w:val="28"/>
+        </w:rPr>
+        <w:t>Alpha: float between 0.001 to 1000</w:t>
+      </w:r>
+    </w:p>
+    <w:p>
+      <w:pPr>
+        <w:ind w:left="1080"/>
+        <w:rPr>
+          <w:sz w:val="28"/>
+          <w:szCs w:val="28"/>
+        </w:rPr>
+      </w:pPr>
+      <w:r>
+        <w:rPr>
+          <w:sz w:val="28"/>
+          <w:szCs w:val="28"/>
+        </w:rPr>
+        <w:t>Neurons: integer between 1 to 55 (i.e., number of features)</w:t>
+      </w:r>
+    </w:p>
+    <w:p>
+      <w:pPr>
+        <w:ind w:left="1080"/>
+        <w:rPr>
+          <w:sz w:val="28"/>
+          <w:szCs w:val="28"/>
+        </w:rPr>
+      </w:pPr>
+      <w:r>
+        <w:rPr>
+          <w:sz w:val="28"/>
+          <w:szCs w:val="28"/>
+        </w:rPr>
+        <w:t>Learning rate: constant, invscaling, adaptive</w:t>
+      </w:r>
+    </w:p>
+    <w:p>
+      <w:pPr>
+        <w:ind w:left="1080"/>
+        <w:rPr>
+          <w:sz w:val="28"/>
+          <w:szCs w:val="28"/>
+        </w:rPr>
+      </w:pPr>
+      <w:r>
+        <w:rPr>
+          <w:sz w:val="28"/>
+          <w:szCs w:val="28"/>
+        </w:rPr>
+        <w:t>Initial: float between 0.001 to 0.99</w:t>
+      </w:r>
+    </w:p>
+    <w:p>
+      <w:pPr>
+        <w:ind w:left="1080"/>
+        <w:rPr>
+          <w:sz w:val="28"/>
+          <w:szCs w:val="28"/>
+        </w:rPr>
+      </w:pPr>
+      <w:r>
+        <w:rPr>
+          <w:sz w:val="28"/>
+          <w:szCs w:val="28"/>
+        </w:rPr>
+        <w:t>Exponent: float between 0.01 to 0.99</w:t>
+      </w:r>
+    </w:p>
+    <w:p>
+      <w:pPr>
+        <w:ind w:left="1080"/>
+        <w:rPr>
+          <w:sz w:val="28"/>
+          <w:szCs w:val="28"/>
+        </w:rPr>
+      </w:pPr>
+      <w:r>
+        <w:rPr>
+          <w:sz w:val="28"/>
+          <w:szCs w:val="28"/>
+        </w:rPr>
+        <w:t>Solver: lbfgs, sgd, adam</w:t>
+      </w:r>
+    </w:p>
+    <w:p>
+      <w:pPr>
+        <w:ind w:left="1080"/>
+        <w:rPr>
+          <w:sz w:val="28"/>
+          <w:szCs w:val="28"/>
+        </w:rPr>
+      </w:pPr>
+    </w:p>
+    <w:p>
+      <w:pPr>
+        <w:ind w:left="1080"/>
+        <w:rPr>
+          <w:sz w:val="28"/>
+          <w:szCs w:val="28"/>
+        </w:rPr>
+      </w:pPr>
+      <w:r>
+        <w:rPr>
+          <w:sz w:val="28"/>
+          <w:szCs w:val="28"/>
+        </w:rPr>
+        <w:t xml:space="preserve">Details can be found in the file: </w:t>
+      </w:r>
+      <w:r>
+        <w:rPr>
+          <w:sz w:val="28"/>
+          <w:szCs w:val="28"/>
+        </w:rPr>
+        <w:t>classification-eli5_hyperopt.ipynb</w:t>
+      </w:r>
+      <w:r>
+        <w:rPr>
+          <w:sz w:val="28"/>
+          <w:szCs w:val="28"/>
+        </w:rPr>
+        <w:t>.</w:t>
+      </w:r>
+    </w:p>
+    <w:p>
+      <w:pPr>
+        <w:ind w:left="1080"/>
+        <w:rPr>
+          <w:sz w:val="28"/>
+          <w:szCs w:val="28"/>
+        </w:rPr>
+      </w:pPr>
+    </w:p>
+    <w:p>
+      <w:pPr>
+        <w:rPr>
+          <w:sz w:val="28"/>
+          <w:szCs w:val="28"/>
+        </w:rPr>
+      </w:pPr>
+      <w:r>
+        <w:rPr>
+          <w:sz w:val="28"/>
+          <w:szCs w:val="28"/>
+        </w:rPr>
+        <w:br w:type="page"/>
+      </w:r>
+    </w:p>
+    <w:p>
+      <w:pPr>
+        <w:pStyle w:val="Heading2"/>
         <w:numPr>
           <w:ilvl w:val="0"/>
           <w:numId w:val="11"/>
         </w:numPr>
         <w:rPr>
-          <w:sz w:val="28"/>
-          <w:szCs w:val="28"/>
-        </w:rPr>
-      </w:pPr>
-      <w:r>
-        <w:rPr>
-          <w:sz w:val="28"/>
-          <w:szCs w:val="28"/>
+          <w:sz w:val="40"/>
+          <w:szCs w:val="40"/>
+        </w:rPr>
+      </w:pPr>
+      <w:bookmarkStart w:id="21" w:name="_Toc20067885"/>
+      <w:r>
+        <w:rPr>
+          <w:sz w:val="40"/>
+          <w:szCs w:val="40"/>
         </w:rPr>
         <w:lastRenderedPageBreak/>
         <w:t>Hyper-parameter Optimization</w:t>
       </w:r>
+      <w:bookmarkEnd w:id="21"/>
     </w:p>
     <w:p>
       <w:pPr>
@@ -5143,7 +6106,6 @@
           <w:szCs w:val="28"/>
         </w:rPr>
       </w:pPr>
-      <w:proofErr w:type="spellStart"/>
       <w:r>
         <w:rPr>
           <w:sz w:val="28"/>
@@ -5151,7 +6113,6 @@
         </w:rPr>
         <w:t>GridSearchCV</w:t>
       </w:r>
-      <w:proofErr w:type="spellEnd"/>
       <w:r>
         <w:rPr>
           <w:sz w:val="28"/>
@@ -5174,7 +6135,28 @@
           <w:sz w:val="28"/>
           <w:szCs w:val="28"/>
         </w:rPr>
-        <w:t>We are able to find the best parameters with that.</w:t>
+        <w:t xml:space="preserve">We are able to find </w:t>
+      </w:r>
+      <w:r>
+        <w:rPr>
+          <w:sz w:val="28"/>
+          <w:szCs w:val="28"/>
+        </w:rPr>
+        <w:t>better</w:t>
+      </w:r>
+      <w:r>
+        <w:rPr>
+          <w:sz w:val="28"/>
+          <w:szCs w:val="28"/>
+        </w:rPr>
+        <w:t xml:space="preserve"> parameters with</w:t>
+      </w:r>
+      <w:r>
+        <w:rPr>
+          <w:sz w:val="28"/>
+          <w:szCs w:val="28"/>
+        </w:rPr>
+        <w:t xml:space="preserve"> the functions provided by it.</w:t>
       </w:r>
     </w:p>
     <w:p>
@@ -5189,23 +6171,25 @@
     </w:p>
     <w:p>
       <w:pPr>
-        <w:pStyle w:val="ListParagraph"/>
+        <w:pStyle w:val="Heading2"/>
         <w:numPr>
           <w:ilvl w:val="0"/>
           <w:numId w:val="11"/>
         </w:numPr>
         <w:rPr>
-          <w:sz w:val="28"/>
-          <w:szCs w:val="28"/>
-        </w:rPr>
-      </w:pPr>
-      <w:r>
-        <w:rPr>
-          <w:sz w:val="28"/>
-          <w:szCs w:val="28"/>
+          <w:sz w:val="40"/>
+          <w:szCs w:val="40"/>
+        </w:rPr>
+      </w:pPr>
+      <w:bookmarkStart w:id="22" w:name="_Toc20067886"/>
+      <w:r>
+        <w:rPr>
+          <w:sz w:val="40"/>
+          <w:szCs w:val="40"/>
         </w:rPr>
         <w:t>Post-Processing</w:t>
       </w:r>
+      <w:bookmarkEnd w:id="22"/>
     </w:p>
     <w:p>
       <w:pPr>
@@ -5250,15 +6234,20 @@
         </w:rPr>
         <w:t xml:space="preserve">, </w:t>
       </w:r>
-      <w:proofErr w:type="spellStart"/>
-      <w:r>
-        <w:rPr>
-          <w:sz w:val="28"/>
-          <w:szCs w:val="28"/>
-        </w:rPr>
-        <w:t>base</w:t>
-      </w:r>
-      <w:proofErr w:type="spellEnd"/>
+      <w:r>
+        <w:rPr>
+          <w:sz w:val="28"/>
+          <w:szCs w:val="28"/>
+        </w:rPr>
+        <w:t xml:space="preserve">during the model development iterations, we remove </w:t>
+      </w:r>
+      <w:r>
+        <w:rPr>
+          <w:sz w:val="28"/>
+          <w:szCs w:val="28"/>
+        </w:rPr>
+        <w:t>we removed some unnecessary columns</w:t>
+      </w:r>
       <w:r>
         <w:rPr>
           <w:sz w:val="28"/>
@@ -5271,22 +6260,68 @@
           <w:sz w:val="28"/>
           <w:szCs w:val="28"/>
         </w:rPr>
-        <w:t>on those</w:t>
-      </w:r>
-      <w:r>
-        <w:rPr>
-          <w:sz w:val="28"/>
-          <w:szCs w:val="28"/>
-        </w:rPr>
-        <w:t xml:space="preserve"> fea</w:t>
-      </w:r>
-      <w:r>
-        <w:rPr>
-          <w:sz w:val="28"/>
-          <w:szCs w:val="28"/>
-        </w:rPr>
-        <w:t>tures we removed some unnecessary columns.</w:t>
-      </w:r>
+        <w:t xml:space="preserve">base </w:t>
+      </w:r>
+      <w:r>
+        <w:rPr>
+          <w:sz w:val="28"/>
+          <w:szCs w:val="28"/>
+        </w:rPr>
+        <w:t xml:space="preserve">on </w:t>
+      </w:r>
+      <w:r>
+        <w:rPr>
+          <w:sz w:val="28"/>
+          <w:szCs w:val="28"/>
+        </w:rPr>
+        <w:t xml:space="preserve">the feature </w:t>
+      </w:r>
+      <w:r>
+        <w:rPr>
+          <w:sz w:val="28"/>
+          <w:szCs w:val="28"/>
+        </w:rPr>
+        <w:t>importance</w:t>
+      </w:r>
+      <w:r>
+        <w:rPr>
+          <w:sz w:val="28"/>
+          <w:szCs w:val="28"/>
+        </w:rPr>
+        <w:t>.</w:t>
+      </w:r>
+    </w:p>
+    <w:p>
+      <w:pPr>
+        <w:ind w:left="1080"/>
+        <w:rPr>
+          <w:sz w:val="28"/>
+          <w:szCs w:val="28"/>
+        </w:rPr>
+      </w:pPr>
+      <w:r>
+        <w:rPr>
+          <w:sz w:val="28"/>
+          <w:szCs w:val="28"/>
+        </w:rPr>
+        <w:t xml:space="preserve">That is the file </w:t>
+      </w:r>
+      <w:r>
+        <w:rPr>
+          <w:sz w:val="28"/>
+          <w:szCs w:val="28"/>
+        </w:rPr>
+        <w:t>features-elimination.ipynb</w:t>
+      </w:r>
+      <w:r>
+        <w:rPr>
+          <w:sz w:val="28"/>
+          <w:szCs w:val="28"/>
+        </w:rPr>
+        <w:t xml:space="preserve"> used for.</w:t>
+      </w:r>
+      <w:bookmarkStart w:id="23" w:name="_GoBack"/>
+      <w:bookmarkEnd w:id="23"/>
     </w:p>
     <w:p>
       <w:pPr>
@@ -5701,33 +6736,28 @@
     </w:p>
     <w:p>
       <w:pPr>
-        <w:pStyle w:val="ListParagraph"/>
-        <w:rPr>
-          <w:sz w:val="28"/>
-          <w:szCs w:val="28"/>
-        </w:rPr>
-      </w:pPr>
-    </w:p>
-    <w:p>
-      <w:pPr>
-        <w:pStyle w:val="ListParagraph"/>
+        <w:pStyle w:val="Heading2"/>
         <w:numPr>
           <w:ilvl w:val="0"/>
           <w:numId w:val="11"/>
         </w:numPr>
         <w:rPr>
-          <w:sz w:val="28"/>
-          <w:szCs w:val="28"/>
-        </w:rPr>
-      </w:pPr>
-      <w:r>
-        <w:rPr>
-          <w:sz w:val="28"/>
-          <w:szCs w:val="28"/>
-        </w:rPr>
+          <w:sz w:val="40"/>
+          <w:szCs w:val="40"/>
+        </w:rPr>
+      </w:pPr>
+      <w:bookmarkStart w:id="24" w:name="_Toc20067887"/>
+      <w:r>
+        <w:rPr>
+          <w:sz w:val="40"/>
+          <w:szCs w:val="40"/>
+        </w:rPr>
+        <w:lastRenderedPageBreak/>
         <w:t>Final Classification Model</w:t>
       </w:r>
-    </w:p>
+      <w:bookmarkEnd w:id="24"/>
+    </w:p>
+    <w:p/>
     <w:p>
       <w:pPr>
         <w:ind w:left="1080"/>
@@ -5861,7 +6891,7 @@
           <w:sz w:val="64"/>
         </w:rPr>
       </w:pPr>
-      <w:bookmarkStart w:id="16" w:name="_Toc17657754"/>
+      <w:bookmarkStart w:id="25" w:name="_Toc17657754"/>
       <w:r>
         <w:br w:type="page"/>
       </w:r>
@@ -5870,13 +6900,13 @@
       <w:pPr>
         <w:pStyle w:val="Heading1"/>
       </w:pPr>
-      <w:bookmarkStart w:id="17" w:name="_Toc20062212"/>
+      <w:bookmarkStart w:id="26" w:name="_Toc20067888"/>
       <w:r>
         <w:lastRenderedPageBreak/>
         <w:t>Project Performance &amp; Validation</w:t>
       </w:r>
-      <w:bookmarkEnd w:id="16"/>
-      <w:bookmarkEnd w:id="17"/>
+      <w:bookmarkEnd w:id="25"/>
+      <w:bookmarkEnd w:id="26"/>
     </w:p>
     <w:p>
       <w:pPr>
@@ -6028,12 +7058,12 @@
       <w:pPr>
         <w:pStyle w:val="Heading1"/>
       </w:pPr>
-      <w:bookmarkStart w:id="18" w:name="_Toc20062213"/>
+      <w:bookmarkStart w:id="27" w:name="_Toc20067889"/>
       <w:r>
         <w:lastRenderedPageBreak/>
         <w:t>Project Conclusions: Findings &amp; Recommendation</w:t>
       </w:r>
-      <w:bookmarkEnd w:id="18"/>
+      <w:bookmarkEnd w:id="27"/>
     </w:p>
     <w:p>
       <w:pPr>
@@ -6089,23 +7119,21 @@
           <w:sz w:val="28"/>
           <w:szCs w:val="28"/>
         </w:rPr>
-        <w:t xml:space="preserve">e practiced with other </w:t>
-      </w:r>
-      <w:proofErr w:type="spellStart"/>
-      <w:r>
-        <w:rPr>
-          <w:sz w:val="28"/>
-          <w:szCs w:val="28"/>
-        </w:rPr>
-        <w:t>scikit</w:t>
-      </w:r>
-      <w:proofErr w:type="spellEnd"/>
-      <w:r>
-        <w:rPr>
-          <w:sz w:val="28"/>
-          <w:szCs w:val="28"/>
-        </w:rPr>
-        <w:t xml:space="preserve"> learn classes and some other ways to approach the accuracy, not just the classes in workshops.</w:t>
+        <w:t>e practiced with other scikit learn classes and some other ways to approach the accuracy, not just the classes</w:t>
+      </w:r>
+      <w:r>
+        <w:rPr>
+          <w:sz w:val="28"/>
+          <w:szCs w:val="28"/>
+        </w:rPr>
+        <w:t xml:space="preserve"> used</w:t>
+      </w:r>
+      <w:r>
+        <w:rPr>
+          <w:sz w:val="28"/>
+          <w:szCs w:val="28"/>
+        </w:rPr>
+        <w:t xml:space="preserve"> in workshops.</w:t>
       </w:r>
     </w:p>
     <w:p>
@@ -6666,6 +7694,119 @@
     </w:lvl>
   </w:abstractNum>
   <w:abstractNum w:abstractNumId="2" w15:restartNumberingAfterBreak="0">
+    <w:nsid w:val="24F46640"/>
+    <w:multiLevelType w:val="multilevel"/>
+    <w:tmpl w:val="CE6CC1D2"/>
+    <w:lvl w:ilvl="0">
+      <w:start w:val="2"/>
+      <w:numFmt w:val="decimal"/>
+      <w:lvlText w:val="%1"/>
+      <w:lvlJc w:val="left"/>
+      <w:pPr>
+        <w:ind w:left="372" w:hanging="372"/>
+      </w:pPr>
+      <w:rPr>
+        <w:rFonts w:hint="default"/>
+      </w:rPr>
+    </w:lvl>
+    <w:lvl w:ilvl="1">
+      <w:start w:val="1"/>
+      <w:numFmt w:val="decimal"/>
+      <w:lvlText w:val="%1-%2"/>
+      <w:lvlJc w:val="left"/>
+      <w:pPr>
+        <w:ind w:left="1800" w:hanging="720"/>
+      </w:pPr>
+      <w:rPr>
+        <w:rFonts w:hint="default"/>
+      </w:rPr>
+    </w:lvl>
+    <w:lvl w:ilvl="2">
+      <w:start w:val="1"/>
+      <w:numFmt w:val="decimal"/>
+      <w:lvlText w:val="%1-%2.%3"/>
+      <w:lvlJc w:val="left"/>
+      <w:pPr>
+        <w:ind w:left="2880" w:hanging="720"/>
+      </w:pPr>
+      <w:rPr>
+        <w:rFonts w:hint="default"/>
+      </w:rPr>
+    </w:lvl>
+    <w:lvl w:ilvl="3">
+      <w:start w:val="1"/>
+      <w:numFmt w:val="decimal"/>
+      <w:lvlText w:val="%1-%2.%3.%4"/>
+      <w:lvlJc w:val="left"/>
+      <w:pPr>
+        <w:ind w:left="4320" w:hanging="1080"/>
+      </w:pPr>
+      <w:rPr>
+        <w:rFonts w:hint="default"/>
+      </w:rPr>
+    </w:lvl>
+    <w:lvl w:ilvl="4">
+      <w:start w:val="1"/>
+      <w:numFmt w:val="decimal"/>
+      <w:lvlText w:val="%1-%2.%3.%4.%5"/>
+      <w:lvlJc w:val="left"/>
+      <w:pPr>
+        <w:ind w:left="5400" w:hanging="1080"/>
+      </w:pPr>
+      <w:rPr>
+        <w:rFonts w:hint="default"/>
+      </w:rPr>
+    </w:lvl>
+    <w:lvl w:ilvl="5">
+      <w:start w:val="1"/>
+      <w:numFmt w:val="decimal"/>
+      <w:lvlText w:val="%1-%2.%3.%4.%5.%6"/>
+      <w:lvlJc w:val="left"/>
+      <w:pPr>
+        <w:ind w:left="6840" w:hanging="1440"/>
+      </w:pPr>
+      <w:rPr>
+        <w:rFonts w:hint="default"/>
+      </w:rPr>
+    </w:lvl>
+    <w:lvl w:ilvl="6">
+      <w:start w:val="1"/>
+      <w:numFmt w:val="decimal"/>
+      <w:lvlText w:val="%1-%2.%3.%4.%5.%6.%7"/>
+      <w:lvlJc w:val="left"/>
+      <w:pPr>
+        <w:ind w:left="7920" w:hanging="1440"/>
+      </w:pPr>
+      <w:rPr>
+        <w:rFonts w:hint="default"/>
+      </w:rPr>
+    </w:lvl>
+    <w:lvl w:ilvl="7">
+      <w:start w:val="1"/>
+      <w:numFmt w:val="decimal"/>
+      <w:lvlText w:val="%1-%2.%3.%4.%5.%6.%7.%8"/>
+      <w:lvlJc w:val="left"/>
+      <w:pPr>
+        <w:ind w:left="9360" w:hanging="1800"/>
+      </w:pPr>
+      <w:rPr>
+        <w:rFonts w:hint="default"/>
+      </w:rPr>
+    </w:lvl>
+    <w:lvl w:ilvl="8">
+      <w:start w:val="1"/>
+      <w:numFmt w:val="decimal"/>
+      <w:lvlText w:val="%1-%2.%3.%4.%5.%6.%7.%8.%9"/>
+      <w:lvlJc w:val="left"/>
+      <w:pPr>
+        <w:ind w:left="10800" w:hanging="2160"/>
+      </w:pPr>
+      <w:rPr>
+        <w:rFonts w:hint="default"/>
+      </w:rPr>
+    </w:lvl>
+  </w:abstractNum>
+  <w:abstractNum w:abstractNumId="3" w15:restartNumberingAfterBreak="0">
     <w:nsid w:val="3EDE0B31"/>
     <w:multiLevelType w:val="hybridMultilevel"/>
     <w:tmpl w:val="FB98C39E"/>
@@ -6877,7 +8018,7 @@
       </w:rPr>
     </w:lvl>
   </w:abstractNum>
-  <w:abstractNum w:abstractNumId="3" w15:restartNumberingAfterBreak="0">
+  <w:abstractNum w:abstractNumId="4" w15:restartNumberingAfterBreak="0">
     <w:nsid w:val="422B374B"/>
     <w:multiLevelType w:val="multilevel"/>
     <w:tmpl w:val="CE6CC1D2"/>
@@ -6990,7 +8131,7 @@
       </w:rPr>
     </w:lvl>
   </w:abstractNum>
-  <w:abstractNum w:abstractNumId="4" w15:restartNumberingAfterBreak="0">
+  <w:abstractNum w:abstractNumId="5" w15:restartNumberingAfterBreak="0">
     <w:nsid w:val="4945152A"/>
     <w:multiLevelType w:val="hybridMultilevel"/>
     <w:tmpl w:val="AFEEC674"/>
@@ -7081,7 +8222,128 @@
       </w:pPr>
     </w:lvl>
   </w:abstractNum>
-  <w:abstractNum w:abstractNumId="5" w15:restartNumberingAfterBreak="0">
+  <w:abstractNum w:abstractNumId="6" w15:restartNumberingAfterBreak="0">
+    <w:nsid w:val="49952E68"/>
+    <w:multiLevelType w:val="multilevel"/>
+    <w:tmpl w:val="AA225C68"/>
+    <w:lvl w:ilvl="0">
+      <w:start w:val="1"/>
+      <w:numFmt w:val="decimal"/>
+      <w:lvlText w:val="%1."/>
+      <w:lvlJc w:val="left"/>
+      <w:pPr>
+        <w:ind w:left="1080" w:hanging="720"/>
+      </w:pPr>
+      <w:rPr>
+        <w:rFonts w:hint="default"/>
+      </w:rPr>
+    </w:lvl>
+    <w:lvl w:ilvl="1">
+      <w:start w:val="1"/>
+      <w:numFmt w:val="decimal"/>
+      <w:isLgl/>
+      <w:lvlText w:val="%1.%2"/>
+      <w:lvlJc w:val="left"/>
+      <w:pPr>
+        <w:ind w:left="1080" w:hanging="720"/>
+      </w:pPr>
+      <w:rPr>
+        <w:rFonts w:hint="default"/>
+      </w:rPr>
+    </w:lvl>
+    <w:lvl w:ilvl="2">
+      <w:start w:val="1"/>
+      <w:numFmt w:val="decimal"/>
+      <w:isLgl/>
+      <w:lvlText w:val="%1.%2.%3"/>
+      <w:lvlJc w:val="left"/>
+      <w:pPr>
+        <w:ind w:left="1440" w:hanging="1080"/>
+      </w:pPr>
+      <w:rPr>
+        <w:rFonts w:hint="default"/>
+      </w:rPr>
+    </w:lvl>
+    <w:lvl w:ilvl="3">
+      <w:start w:val="1"/>
+      <w:numFmt w:val="decimal"/>
+      <w:isLgl/>
+      <w:lvlText w:val="%1.%2.%3.%4"/>
+      <w:lvlJc w:val="left"/>
+      <w:pPr>
+        <w:ind w:left="1800" w:hanging="1440"/>
+      </w:pPr>
+      <w:rPr>
+        <w:rFonts w:hint="default"/>
+      </w:rPr>
+    </w:lvl>
+    <w:lvl w:ilvl="4">
+      <w:start w:val="1"/>
+      <w:numFmt w:val="decimal"/>
+      <w:isLgl/>
+      <w:lvlText w:val="%1.%2.%3.%4.%5"/>
+      <w:lvlJc w:val="left"/>
+      <w:pPr>
+        <w:ind w:left="1800" w:hanging="1440"/>
+      </w:pPr>
+      <w:rPr>
+        <w:rFonts w:hint="default"/>
+      </w:rPr>
+    </w:lvl>
+    <w:lvl w:ilvl="5">
+      <w:start w:val="1"/>
+      <w:numFmt w:val="decimal"/>
+      <w:isLgl/>
+      <w:lvlText w:val="%1.%2.%3.%4.%5.%6"/>
+      <w:lvlJc w:val="left"/>
+      <w:pPr>
+        <w:ind w:left="2160" w:hanging="1800"/>
+      </w:pPr>
+      <w:rPr>
+        <w:rFonts w:hint="default"/>
+      </w:rPr>
+    </w:lvl>
+    <w:lvl w:ilvl="6">
+      <w:start w:val="1"/>
+      <w:numFmt w:val="decimal"/>
+      <w:isLgl/>
+      <w:lvlText w:val="%1.%2.%3.%4.%5.%6.%7"/>
+      <w:lvlJc w:val="left"/>
+      <w:pPr>
+        <w:ind w:left="2520" w:hanging="2160"/>
+      </w:pPr>
+      <w:rPr>
+        <w:rFonts w:hint="default"/>
+      </w:rPr>
+    </w:lvl>
+    <w:lvl w:ilvl="7">
+      <w:start w:val="1"/>
+      <w:numFmt w:val="decimal"/>
+      <w:isLgl/>
+      <w:lvlText w:val="%1.%2.%3.%4.%5.%6.%7.%8"/>
+      <w:lvlJc w:val="left"/>
+      <w:pPr>
+        <w:ind w:left="2880" w:hanging="2520"/>
+      </w:pPr>
+      <w:rPr>
+        <w:rFonts w:hint="default"/>
+      </w:rPr>
+    </w:lvl>
+    <w:lvl w:ilvl="8">
+      <w:start w:val="1"/>
+      <w:numFmt w:val="decimal"/>
+      <w:isLgl/>
+      <w:lvlText w:val="%1.%2.%3.%4.%5.%6.%7.%8.%9"/>
+      <w:lvlJc w:val="left"/>
+      <w:pPr>
+        <w:ind w:left="3240" w:hanging="2880"/>
+      </w:pPr>
+      <w:rPr>
+        <w:rFonts w:hint="default"/>
+      </w:rPr>
+    </w:lvl>
+  </w:abstractNum>
+  <w:abstractNum w:abstractNumId="7" w15:restartNumberingAfterBreak="0">
     <w:nsid w:val="4AE61F6D"/>
     <w:multiLevelType w:val="hybridMultilevel"/>
     <w:tmpl w:val="8AF0ABA6"/>
@@ -7170,7 +8432,7 @@
       </w:pPr>
     </w:lvl>
   </w:abstractNum>
-  <w:abstractNum w:abstractNumId="6" w15:restartNumberingAfterBreak="0">
+  <w:abstractNum w:abstractNumId="8" w15:restartNumberingAfterBreak="0">
     <w:nsid w:val="4FD554E8"/>
     <w:multiLevelType w:val="multilevel"/>
     <w:tmpl w:val="CE6CC1D2"/>
@@ -7283,7 +8545,7 @@
       </w:rPr>
     </w:lvl>
   </w:abstractNum>
-  <w:abstractNum w:abstractNumId="7" w15:restartNumberingAfterBreak="0">
+  <w:abstractNum w:abstractNumId="9" w15:restartNumberingAfterBreak="0">
     <w:nsid w:val="55DB0176"/>
     <w:multiLevelType w:val="hybridMultilevel"/>
     <w:tmpl w:val="5D96B13A"/>
@@ -7396,11 +8658,11 @@
       </w:rPr>
     </w:lvl>
   </w:abstractNum>
-  <w:abstractNum w:abstractNumId="8" w15:restartNumberingAfterBreak="0">
+  <w:abstractNum w:abstractNumId="10" w15:restartNumberingAfterBreak="0">
     <w:nsid w:val="699F4062"/>
-    <w:multiLevelType w:val="hybridMultilevel"/>
-    <w:tmpl w:val="75548D9A"/>
-    <w:lvl w:ilvl="0" w:tplc="30A4886C">
+    <w:multiLevelType w:val="multilevel"/>
+    <w:tmpl w:val="2DFC725E"/>
+    <w:lvl w:ilvl="0">
       <w:start w:val="1"/>
       <w:numFmt w:val="decimal"/>
       <w:lvlText w:val="%1."/>
@@ -7412,80 +8674,112 @@
         <w:rFonts w:hint="default"/>
       </w:rPr>
     </w:lvl>
-    <w:lvl w:ilvl="1" w:tplc="04090019" w:tentative="1">
-      <w:start w:val="1"/>
-      <w:numFmt w:val="lowerLetter"/>
-      <w:lvlText w:val="%2."/>
-      <w:lvlJc w:val="left"/>
-      <w:pPr>
-        <w:ind w:left="1440" w:hanging="360"/>
-      </w:pPr>
-    </w:lvl>
-    <w:lvl w:ilvl="2" w:tplc="0409001B" w:tentative="1">
-      <w:start w:val="1"/>
-      <w:numFmt w:val="lowerRoman"/>
-      <w:lvlText w:val="%3."/>
-      <w:lvlJc w:val="right"/>
-      <w:pPr>
-        <w:ind w:left="2160" w:hanging="180"/>
-      </w:pPr>
-    </w:lvl>
-    <w:lvl w:ilvl="3" w:tplc="0409000F" w:tentative="1">
+    <w:lvl w:ilvl="1">
       <w:start w:val="1"/>
       <w:numFmt w:val="decimal"/>
-      <w:lvlText w:val="%4."/>
+      <w:isLgl/>
+      <w:lvlText w:val="%1.%2"/>
       <w:lvlJc w:val="left"/>
       <w:pPr>
-        <w:ind w:left="2880" w:hanging="360"/>
-      </w:pPr>
+        <w:ind w:left="1080" w:hanging="720"/>
+      </w:pPr>
+      <w:rPr>
+        <w:rFonts w:hint="default"/>
+      </w:rPr>
     </w:lvl>
-    <w:lvl w:ilvl="4" w:tplc="04090019" w:tentative="1">
-      <w:start w:val="1"/>
-      <w:numFmt w:val="lowerLetter"/>
-      <w:lvlText w:val="%5."/>
-      <w:lvlJc w:val="left"/>
-      <w:pPr>
-        <w:ind w:left="3600" w:hanging="360"/>
-      </w:pPr>
-    </w:lvl>
-    <w:lvl w:ilvl="5" w:tplc="0409001B" w:tentative="1">
-      <w:start w:val="1"/>
-      <w:numFmt w:val="lowerRoman"/>
-      <w:lvlText w:val="%6."/>
-      <w:lvlJc w:val="right"/>
-      <w:pPr>
-        <w:ind w:left="4320" w:hanging="180"/>
-      </w:pPr>
-    </w:lvl>
-    <w:lvl w:ilvl="6" w:tplc="0409000F" w:tentative="1">
+    <w:lvl w:ilvl="2">
       <w:start w:val="1"/>
       <w:numFmt w:val="decimal"/>
-      <w:lvlText w:val="%7."/>
+      <w:isLgl/>
+      <w:lvlText w:val="%1.%2.%3"/>
       <w:lvlJc w:val="left"/>
       <w:pPr>
-        <w:ind w:left="5040" w:hanging="360"/>
-      </w:pPr>
+        <w:ind w:left="1440" w:hanging="1080"/>
+      </w:pPr>
+      <w:rPr>
+        <w:rFonts w:hint="default"/>
+      </w:rPr>
     </w:lvl>
-    <w:lvl w:ilvl="7" w:tplc="04090019" w:tentative="1">
+    <w:lvl w:ilvl="3">
       <w:start w:val="1"/>
-      <w:numFmt w:val="lowerLetter"/>
-      <w:lvlText w:val="%8."/>
+      <w:numFmt w:val="decimal"/>
+      <w:isLgl/>
+      <w:lvlText w:val="%1.%2.%3.%4"/>
       <w:lvlJc w:val="left"/>
       <w:pPr>
-        <w:ind w:left="5760" w:hanging="360"/>
-      </w:pPr>
+        <w:ind w:left="1800" w:hanging="1440"/>
+      </w:pPr>
+      <w:rPr>
+        <w:rFonts w:hint="default"/>
+      </w:rPr>
     </w:lvl>
-    <w:lvl w:ilvl="8" w:tplc="0409001B" w:tentative="1">
+    <w:lvl w:ilvl="4">
       <w:start w:val="1"/>
-      <w:numFmt w:val="lowerRoman"/>
-      <w:lvlText w:val="%9."/>
-      <w:lvlJc w:val="right"/>
-      <w:pPr>
-        <w:ind w:left="6480" w:hanging="180"/>
-      </w:pPr>
+      <w:numFmt w:val="decimal"/>
+      <w:isLgl/>
+      <w:lvlText w:val="%1.%2.%3.%4.%5"/>
+      <w:lvlJc w:val="left"/>
+      <w:pPr>
+        <w:ind w:left="1800" w:hanging="1440"/>
+      </w:pPr>
+      <w:rPr>
+        <w:rFonts w:hint="default"/>
+      </w:rPr>
+    </w:lvl>
+    <w:lvl w:ilvl="5">
+      <w:start w:val="1"/>
+      <w:numFmt w:val="decimal"/>
+      <w:isLgl/>
+      <w:lvlText w:val="%1.%2.%3.%4.%5.%6"/>
+      <w:lvlJc w:val="left"/>
+      <w:pPr>
+        <w:ind w:left="2160" w:hanging="1800"/>
+      </w:pPr>
+      <w:rPr>
+        <w:rFonts w:hint="default"/>
+      </w:rPr>
+    </w:lvl>
+    <w:lvl w:ilvl="6">
+      <w:start w:val="1"/>
+      <w:numFmt w:val="decimal"/>
+      <w:isLgl/>
+      <w:lvlText w:val="%1.%2.%3.%4.%5.%6.%7"/>
+      <w:lvlJc w:val="left"/>
+      <w:pPr>
+        <w:ind w:left="2520" w:hanging="2160"/>
+      </w:pPr>
+      <w:rPr>
+        <w:rFonts w:hint="default"/>
+      </w:rPr>
+    </w:lvl>
+    <w:lvl w:ilvl="7">
+      <w:start w:val="1"/>
+      <w:numFmt w:val="decimal"/>
+      <w:isLgl/>
+      <w:lvlText w:val="%1.%2.%3.%4.%5.%6.%7.%8"/>
+      <w:lvlJc w:val="left"/>
+      <w:pPr>
+        <w:ind w:left="2880" w:hanging="2520"/>
+      </w:pPr>
+      <w:rPr>
+        <w:rFonts w:hint="default"/>
+      </w:rPr>
+    </w:lvl>
+    <w:lvl w:ilvl="8">
+      <w:start w:val="1"/>
+      <w:numFmt w:val="decimal"/>
+      <w:isLgl/>
+      <w:lvlText w:val="%1.%2.%3.%4.%5.%6.%7.%8.%9"/>
+      <w:lvlJc w:val="left"/>
+      <w:pPr>
+        <w:ind w:left="3240" w:hanging="2880"/>
+      </w:pPr>
+      <w:rPr>
+        <w:rFonts w:hint="default"/>
+      </w:rPr>
     </w:lvl>
   </w:abstractNum>
-  <w:abstractNum w:abstractNumId="9" w15:restartNumberingAfterBreak="0">
+  <w:abstractNum w:abstractNumId="11" w15:restartNumberingAfterBreak="0">
     <w:nsid w:val="6BBD0B5C"/>
     <w:multiLevelType w:val="hybridMultilevel"/>
     <w:tmpl w:val="E6B8B79E"/>
@@ -7697,7 +8991,7 @@
       </w:rPr>
     </w:lvl>
   </w:abstractNum>
-  <w:abstractNum w:abstractNumId="10" w15:restartNumberingAfterBreak="0">
+  <w:abstractNum w:abstractNumId="12" w15:restartNumberingAfterBreak="0">
     <w:nsid w:val="747A47EF"/>
     <w:multiLevelType w:val="hybridMultilevel"/>
     <w:tmpl w:val="68CA9832"/>
@@ -7787,19 +9081,19 @@
     </w:lvl>
   </w:abstractNum>
   <w:num w:numId="1">
-    <w:abstractNumId w:val="2"/>
+    <w:abstractNumId w:val="3"/>
   </w:num>
   <w:num w:numId="2">
-    <w:abstractNumId w:val="9"/>
+    <w:abstractNumId w:val="11"/>
   </w:num>
   <w:num w:numId="3">
-    <w:abstractNumId w:val="10"/>
+    <w:abstractNumId w:val="12"/>
   </w:num>
   <w:num w:numId="4">
-    <w:abstractNumId w:val="3"/>
+    <w:abstractNumId w:val="4"/>
   </w:num>
   <w:num w:numId="5">
-    <w:abstractNumId w:val="7"/>
+    <w:abstractNumId w:val="9"/>
   </w:num>
   <w:num w:numId="6">
     <w:abstractNumId w:val="0"/>
@@ -7808,16 +9102,22 @@
     <w:abstractNumId w:val="1"/>
   </w:num>
   <w:num w:numId="8">
-    <w:abstractNumId w:val="6"/>
+    <w:abstractNumId w:val="8"/>
   </w:num>
   <w:num w:numId="9">
-    <w:abstractNumId w:val="4"/>
+    <w:abstractNumId w:val="5"/>
   </w:num>
   <w:num w:numId="10">
-    <w:abstractNumId w:val="5"/>
+    <w:abstractNumId w:val="7"/>
   </w:num>
   <w:num w:numId="11">
-    <w:abstractNumId w:val="8"/>
+    <w:abstractNumId w:val="10"/>
+  </w:num>
+  <w:num w:numId="12">
+    <w:abstractNumId w:val="2"/>
+  </w:num>
+  <w:num w:numId="13">
+    <w:abstractNumId w:val="6"/>
   </w:num>
 </w:numbering>
 </file>
@@ -8510,6 +9810,50 @@
       <w:ind w:left="720"/>
       <w:contextualSpacing/>
     </w:pPr>
+  </w:style>
+  <w:style w:type="character" w:styleId="IntenseReference">
+    <w:name w:val="Intense Reference"/>
+    <w:basedOn w:val="DefaultParagraphFont"/>
+    <w:uiPriority w:val="32"/>
+    <w:qFormat/>
+    <w:rsid w:val="00507CD3"/>
+    <w:rPr>
+      <w:b/>
+      <w:bCs/>
+      <w:smallCaps/>
+      <w:color w:val="5B9BD5" w:themeColor="accent1"/>
+      <w:spacing w:val="5"/>
+    </w:rPr>
+  </w:style>
+  <w:style w:type="paragraph" w:styleId="Subtitle">
+    <w:name w:val="Subtitle"/>
+    <w:basedOn w:val="Normal"/>
+    <w:next w:val="Normal"/>
+    <w:link w:val="SubtitleChar"/>
+    <w:uiPriority w:val="11"/>
+    <w:qFormat/>
+    <w:rsid w:val="004E752A"/>
+    <w:pPr>
+      <w:numPr>
+        <w:ilvl w:val="1"/>
+      </w:numPr>
+    </w:pPr>
+    <w:rPr>
+      <w:rFonts w:asciiTheme="minorHAnsi" w:eastAsiaTheme="minorEastAsia" w:hAnsiTheme="minorHAnsi" w:cstheme="minorBidi"/>
+      <w:color w:val="5A5A5A" w:themeColor="text1" w:themeTint="A5"/>
+      <w:spacing w:val="15"/>
+    </w:rPr>
+  </w:style>
+  <w:style w:type="character" w:customStyle="1" w:styleId="SubtitleChar">
+    <w:name w:val="Subtitle Char"/>
+    <w:basedOn w:val="DefaultParagraphFont"/>
+    <w:link w:val="Subtitle"/>
+    <w:uiPriority w:val="11"/>
+    <w:rsid w:val="004E752A"/>
+    <w:rPr>
+      <w:color w:val="5A5A5A" w:themeColor="text1" w:themeTint="A5"/>
+      <w:spacing w:val="15"/>
+    </w:rPr>
   </w:style>
 </w:styles>
 </file>
@@ -12355,7 +13699,7 @@
 </file>
 
 <file path=customXml/itemProps1.xml><?xml version="1.0" encoding="utf-8"?>
-<ds:datastoreItem xmlns:ds="http://schemas.openxmlformats.org/officeDocument/2006/customXml" ds:itemID="{A4279BA6-6617-4AC4-944A-C7250C884842}">
+<ds:datastoreItem xmlns:ds="http://schemas.openxmlformats.org/officeDocument/2006/customXml" ds:itemID="{E909A8B3-3E9A-4BC4-81DB-9045B139D8D6}">
   <ds:schemaRefs>
     <ds:schemaRef ds:uri="http://schemas.openxmlformats.org/officeDocument/2006/bibliography"/>
   </ds:schemaRefs>

</xml_diff>

<commit_message>
1. update doc 2. upload eli_hyperopt with results 3. upload final zip
</commit_message>
<xml_diff>
--- a/Project Report - PSUPR CA1 Fifa2019 -v2.docx
+++ b/Project Report - PSUPR CA1 Fifa2019 -v2.docx
@@ -2157,7 +2157,21 @@
         <w:rPr>
           <w:sz w:val="28"/>
         </w:rPr>
-        <w:t>utilizes the several sklearn classifier</w:t>
+        <w:t xml:space="preserve">utilizes the several </w:t>
+      </w:r>
+      <w:proofErr w:type="spellStart"/>
+      <w:r>
+        <w:rPr>
+          <w:sz w:val="28"/>
+        </w:rPr>
+        <w:t>sklearn</w:t>
+      </w:r>
+      <w:proofErr w:type="spellEnd"/>
+      <w:r>
+        <w:rPr>
+          <w:sz w:val="28"/>
+        </w:rPr>
+        <w:t xml:space="preserve"> classifier</w:t>
       </w:r>
       <w:r>
         <w:rPr>
@@ -2242,15 +2256,15 @@
         <w:pStyle w:val="Heading1"/>
         <w:ind w:left="426"/>
       </w:pPr>
-      <w:bookmarkStart w:id="4" w:name="_Toc17657751"/>
-      <w:bookmarkStart w:id="5" w:name="_Toc20067871"/>
+      <w:bookmarkStart w:id="4" w:name="_Toc20067871"/>
+      <w:bookmarkStart w:id="5" w:name="_Toc17657751"/>
       <w:r>
         <w:t>Project Objectives &amp; Success</w:t>
       </w:r>
       <w:r>
         <w:t xml:space="preserve"> Measurement</w:t>
       </w:r>
-      <w:bookmarkEnd w:id="5"/>
+      <w:bookmarkEnd w:id="4"/>
     </w:p>
     <w:p>
       <w:pPr>
@@ -2299,7 +2313,7 @@
       </w:pPr>
       <w:bookmarkStart w:id="6" w:name="_Toc17657752"/>
       <w:bookmarkStart w:id="7" w:name="_Toc20067872"/>
-      <w:bookmarkEnd w:id="4"/>
+      <w:bookmarkEnd w:id="5"/>
       <w:r>
         <w:lastRenderedPageBreak/>
         <w:t>Project Solution</w:t>
@@ -2328,7 +2342,21 @@
         <w:rPr>
           <w:sz w:val="28"/>
         </w:rPr>
-        <w:t>select the sklearn classifiers and conduct the training, finally perform the verification of the training result according to average accuracy</w:t>
+        <w:t xml:space="preserve">select the </w:t>
+      </w:r>
+      <w:proofErr w:type="spellStart"/>
+      <w:r>
+        <w:rPr>
+          <w:sz w:val="28"/>
+        </w:rPr>
+        <w:t>sklearn</w:t>
+      </w:r>
+      <w:proofErr w:type="spellEnd"/>
+      <w:r>
+        <w:rPr>
+          <w:sz w:val="28"/>
+        </w:rPr>
+        <w:t xml:space="preserve"> classifiers and conduct the training, finally perform the verification of the training result according to average accuracy</w:t>
       </w:r>
       <w:r>
         <w:rPr>
@@ -2468,12 +2496,16 @@
       <w:r>
         <w:t>classification-</w:t>
       </w:r>
+      <w:proofErr w:type="spellStart"/>
+      <w:proofErr w:type="gramStart"/>
       <w:r>
         <w:t>overall</w:t>
       </w:r>
       <w:r>
         <w:t>.ipynb</w:t>
       </w:r>
+      <w:proofErr w:type="spellEnd"/>
+      <w:proofErr w:type="gramEnd"/>
       <w:r>
         <w:t>,</w:t>
       </w:r>
@@ -2504,19 +2536,32 @@
         </w:numPr>
       </w:pPr>
       <w:r>
-        <w:t>classification-eli5_hyperopt</w:t>
-      </w:r>
-      <w:r>
-        <w:t>.ipynb, an addi</w:t>
+        <w:t>classification-eli5_</w:t>
+      </w:r>
+      <w:proofErr w:type="gramStart"/>
+      <w:r>
+        <w:t>hyperopt</w:t>
+      </w:r>
+      <w:r>
+        <w:t>.ipynb</w:t>
+      </w:r>
+      <w:proofErr w:type="gramEnd"/>
+      <w:r>
+        <w:t>, an addi</w:t>
       </w:r>
       <w:r>
         <w:t xml:space="preserve">tional approach based on eli5 and </w:t>
       </w:r>
+      <w:proofErr w:type="spellStart"/>
       <w:r>
         <w:t>h</w:t>
       </w:r>
       <w:r>
-        <w:t>yperopt.</w:t>
+        <w:t>yperopt</w:t>
+      </w:r>
+      <w:proofErr w:type="spellEnd"/>
+      <w:r>
+        <w:t>.</w:t>
       </w:r>
     </w:p>
     <w:p>
@@ -2533,8 +2578,15 @@
         </w:numPr>
       </w:pPr>
       <w:r>
-        <w:t>prepare-data.ipynb</w:t>
-      </w:r>
+        <w:t>prepare-</w:t>
+      </w:r>
+      <w:proofErr w:type="spellStart"/>
+      <w:proofErr w:type="gramStart"/>
+      <w:r>
+        <w:t>data.ipynb</w:t>
+      </w:r>
+      <w:proofErr w:type="spellEnd"/>
+      <w:proofErr w:type="gramEnd"/>
       <w:r>
         <w:t xml:space="preserve">, the code we used to clean up and prepare the </w:t>
       </w:r>
@@ -2556,8 +2608,15 @@
         </w:numPr>
       </w:pPr>
       <w:r>
-        <w:t>features-elimination.ipynb</w:t>
-      </w:r>
+        <w:t>features-</w:t>
+      </w:r>
+      <w:proofErr w:type="spellStart"/>
+      <w:proofErr w:type="gramStart"/>
+      <w:r>
+        <w:t>elimination.ipynb</w:t>
+      </w:r>
+      <w:proofErr w:type="spellEnd"/>
+      <w:proofErr w:type="gramEnd"/>
       <w:r>
         <w:t>, code used to eliminate</w:t>
       </w:r>
@@ -2584,9 +2643,11 @@
       <w:r>
         <w:t>/</w:t>
       </w:r>
+      <w:proofErr w:type="spellStart"/>
       <w:r>
         <w:t>py_src</w:t>
       </w:r>
+      <w:proofErr w:type="spellEnd"/>
       <w:r>
         <w:t xml:space="preserve">, contains all the python source files, which can be run from PyCharm or Spyder, </w:t>
       </w:r>
@@ -2966,7 +3027,23 @@
           <w:sz w:val="28"/>
           <w:szCs w:val="28"/>
         </w:rPr>
-        <w:t xml:space="preserve">The scores for the root player positions (i.e. </w:t>
+        <w:t xml:space="preserve">The scores for the root player </w:t>
+      </w:r>
+      <w:proofErr w:type="gramStart"/>
+      <w:r>
+        <w:rPr>
+          <w:sz w:val="28"/>
+          <w:szCs w:val="28"/>
+        </w:rPr>
+        <w:t>positions</w:t>
+      </w:r>
+      <w:proofErr w:type="gramEnd"/>
+      <w:r>
+        <w:rPr>
+          <w:sz w:val="28"/>
+          <w:szCs w:val="28"/>
+        </w:rPr>
+        <w:t xml:space="preserve"> (i.e. </w:t>
       </w:r>
       <w:r>
         <w:rPr>
@@ -2980,7 +3057,23 @@
           <w:sz w:val="28"/>
           <w:szCs w:val="28"/>
         </w:rPr>
-        <w:t xml:space="preserve">) must exist. So if these score values are missing, the records also are removed. </w:t>
+        <w:t xml:space="preserve">) must exist. </w:t>
+      </w:r>
+      <w:proofErr w:type="gramStart"/>
+      <w:r>
+        <w:rPr>
+          <w:sz w:val="28"/>
+          <w:szCs w:val="28"/>
+        </w:rPr>
+        <w:t>So</w:t>
+      </w:r>
+      <w:proofErr w:type="gramEnd"/>
+      <w:r>
+        <w:rPr>
+          <w:sz w:val="28"/>
+          <w:szCs w:val="28"/>
+        </w:rPr>
+        <w:t xml:space="preserve"> if these score values are missing, the records also are removed. </w:t>
       </w:r>
     </w:p>
     <w:p>
@@ -3196,6 +3289,7 @@
         </w:rPr>
         <w:t>‘</w:t>
       </w:r>
+      <w:proofErr w:type="spellStart"/>
       <w:r>
         <w:rPr>
           <w:sz w:val="28"/>
@@ -3203,6 +3297,7 @@
         </w:rPr>
         <w:t>Row_number</w:t>
       </w:r>
+      <w:proofErr w:type="spellEnd"/>
       <w:r>
         <w:rPr>
           <w:sz w:val="28"/>
@@ -3716,7 +3811,21 @@
           <w:sz w:val="28"/>
           <w:szCs w:val="28"/>
         </w:rPr>
-        <w:t>(3563, 58)</w:t>
+        <w:t xml:space="preserve">(3563, </w:t>
+      </w:r>
+      <w:r>
+        <w:rPr>
+          <w:sz w:val="28"/>
+          <w:szCs w:val="28"/>
+        </w:rPr>
+        <w:t>32</w:t>
+      </w:r>
+      <w:r>
+        <w:rPr>
+          <w:sz w:val="28"/>
+          <w:szCs w:val="28"/>
+        </w:rPr>
+        <w:t>)</w:t>
       </w:r>
       <w:r>
         <w:rPr>
@@ -3730,7 +3839,23 @@
           <w:sz w:val="28"/>
           <w:szCs w:val="28"/>
         </w:rPr>
-        <w:t>. Also it meets the project requirement for at least 3000 records with 30 features.</w:t>
+        <w:t xml:space="preserve">. </w:t>
+      </w:r>
+      <w:proofErr w:type="gramStart"/>
+      <w:r>
+        <w:rPr>
+          <w:sz w:val="28"/>
+          <w:szCs w:val="28"/>
+        </w:rPr>
+        <w:t>Also</w:t>
+      </w:r>
+      <w:proofErr w:type="gramEnd"/>
+      <w:r>
+        <w:rPr>
+          <w:sz w:val="28"/>
+          <w:szCs w:val="28"/>
+        </w:rPr>
+        <w:t xml:space="preserve"> it meets the project requirement for at least 3000 records with 30 features.</w:t>
       </w:r>
     </w:p>
     <w:p>
@@ -4213,6 +4338,7 @@
         </w:rPr>
         <w:t>We utilize ‘</w:t>
       </w:r>
+      <w:proofErr w:type="spellStart"/>
       <w:r>
         <w:rPr>
           <w:sz w:val="28"/>
@@ -4220,6 +4346,7 @@
         </w:rPr>
         <w:t>label_binarize</w:t>
       </w:r>
+      <w:proofErr w:type="spellEnd"/>
       <w:r>
         <w:rPr>
           <w:sz w:val="28"/>
@@ -4553,6 +4680,7 @@
         </w:rPr>
         <w:t>We scale data with ‘</w:t>
       </w:r>
+      <w:proofErr w:type="spellStart"/>
       <w:r>
         <w:rPr>
           <w:sz w:val="28"/>
@@ -4560,6 +4688,7 @@
         </w:rPr>
         <w:t>StandardScaler</w:t>
       </w:r>
+      <w:proofErr w:type="spellEnd"/>
       <w:r>
         <w:rPr>
           <w:sz w:val="28"/>
@@ -4663,7 +4792,21 @@
           <w:sz w:val="28"/>
           <w:szCs w:val="28"/>
         </w:rPr>
-        <w:t xml:space="preserve"> the final accuracy might be a bit different from the ROC chart displayed.</w:t>
+        <w:t xml:space="preserve"> the final </w:t>
+      </w:r>
+      <w:r>
+        <w:rPr>
+          <w:sz w:val="28"/>
+          <w:szCs w:val="28"/>
+        </w:rPr>
+        <w:t xml:space="preserve">average </w:t>
+      </w:r>
+      <w:r>
+        <w:rPr>
+          <w:sz w:val="28"/>
+          <w:szCs w:val="28"/>
+        </w:rPr>
+        <w:t>accuracy might be a bit different from the ROC chart displayed.</w:t>
       </w:r>
     </w:p>
     <w:p>
@@ -4745,12 +4888,37 @@
         </w:rPr>
         <w:t xml:space="preserve">We choose the option </w:t>
       </w:r>
-      <w:r>
-        <w:rPr>
-          <w:sz w:val="28"/>
-          <w:szCs w:val="28"/>
-        </w:rPr>
-        <w:t>multi_class='ovr'</w:t>
+      <w:proofErr w:type="spellStart"/>
+      <w:r>
+        <w:rPr>
+          <w:sz w:val="28"/>
+          <w:szCs w:val="28"/>
+        </w:rPr>
+        <w:t>multi_class</w:t>
+      </w:r>
+      <w:proofErr w:type="spellEnd"/>
+      <w:r>
+        <w:rPr>
+          <w:sz w:val="28"/>
+          <w:szCs w:val="28"/>
+        </w:rPr>
+        <w:t>='</w:t>
+      </w:r>
+      <w:proofErr w:type="spellStart"/>
+      <w:r>
+        <w:rPr>
+          <w:sz w:val="28"/>
+          <w:szCs w:val="28"/>
+        </w:rPr>
+        <w:t>ovr</w:t>
+      </w:r>
+      <w:proofErr w:type="spellEnd"/>
+      <w:r>
+        <w:rPr>
+          <w:sz w:val="28"/>
+          <w:szCs w:val="28"/>
+        </w:rPr>
+        <w:t>'</w:t>
       </w:r>
       <w:r>
         <w:rPr>
@@ -4766,12 +4934,21 @@
         </w:rPr>
         <w:t xml:space="preserve">and also use </w:t>
       </w:r>
-      <w:r>
-        <w:rPr>
-          <w:sz w:val="28"/>
-          <w:szCs w:val="28"/>
-        </w:rPr>
-        <w:t xml:space="preserve">OneVsRestClassifier </w:t>
+      <w:proofErr w:type="spellStart"/>
+      <w:r>
+        <w:rPr>
+          <w:sz w:val="28"/>
+          <w:szCs w:val="28"/>
+        </w:rPr>
+        <w:t>OneVsRestClassifier</w:t>
+      </w:r>
+      <w:proofErr w:type="spellEnd"/>
+      <w:r>
+        <w:rPr>
+          <w:sz w:val="28"/>
+          <w:szCs w:val="28"/>
+        </w:rPr>
+        <w:t xml:space="preserve"> </w:t>
       </w:r>
       <w:r>
         <w:rPr>
@@ -4796,6 +4973,7 @@
         </w:rPr>
         <w:t xml:space="preserve">After optimization with </w:t>
       </w:r>
+      <w:proofErr w:type="spellStart"/>
       <w:r>
         <w:rPr>
           <w:sz w:val="28"/>
@@ -4803,6 +4981,7 @@
         </w:rPr>
         <w:t>GridSearchCV</w:t>
       </w:r>
+      <w:proofErr w:type="spellEnd"/>
       <w:r>
         <w:rPr>
           <w:sz w:val="28"/>
@@ -4986,6 +5165,7 @@
         </w:rPr>
         <w:t xml:space="preserve">use </w:t>
       </w:r>
+      <w:proofErr w:type="spellStart"/>
       <w:r>
         <w:rPr>
           <w:sz w:val="28"/>
@@ -4993,6 +5173,7 @@
         </w:rPr>
         <w:t>OneVsRestClassifier</w:t>
       </w:r>
+      <w:proofErr w:type="spellEnd"/>
       <w:r>
         <w:rPr>
           <w:sz w:val="28"/>
@@ -5040,7 +5221,23 @@
           <w:sz w:val="28"/>
           <w:szCs w:val="28"/>
         </w:rPr>
-        <w:t xml:space="preserve"> after GridSearchCV optimization.</w:t>
+        <w:t xml:space="preserve"> after </w:t>
+      </w:r>
+      <w:proofErr w:type="spellStart"/>
+      <w:r>
+        <w:rPr>
+          <w:sz w:val="28"/>
+          <w:szCs w:val="28"/>
+        </w:rPr>
+        <w:t>GridSearchCV</w:t>
+      </w:r>
+      <w:proofErr w:type="spellEnd"/>
+      <w:r>
+        <w:rPr>
+          <w:sz w:val="28"/>
+          <w:szCs w:val="28"/>
+        </w:rPr>
+        <w:t xml:space="preserve"> optimization.</w:t>
       </w:r>
     </w:p>
     <w:p>
@@ -5183,6 +5380,7 @@
         </w:rPr>
         <w:t xml:space="preserve">use </w:t>
       </w:r>
+      <w:proofErr w:type="spellStart"/>
       <w:r>
         <w:rPr>
           <w:sz w:val="28"/>
@@ -5190,12 +5388,27 @@
         </w:rPr>
         <w:t>OneVsRestClassifier</w:t>
       </w:r>
-      <w:r>
-        <w:rPr>
-          <w:sz w:val="28"/>
-          <w:szCs w:val="28"/>
-        </w:rPr>
-        <w:t xml:space="preserve"> to improve the accuracy, and the average ROC AUC score is </w:t>
+      <w:proofErr w:type="spellEnd"/>
+      <w:r>
+        <w:rPr>
+          <w:sz w:val="28"/>
+          <w:szCs w:val="28"/>
+        </w:rPr>
+        <w:t xml:space="preserve"> to improve the accuracy, and the </w:t>
+      </w:r>
+      <w:r>
+        <w:rPr>
+          <w:sz w:val="28"/>
+          <w:szCs w:val="28"/>
+        </w:rPr>
+        <w:t>final accuracy score</w:t>
+      </w:r>
+      <w:r>
+        <w:rPr>
+          <w:sz w:val="28"/>
+          <w:szCs w:val="28"/>
+        </w:rPr>
+        <w:t xml:space="preserve"> is </w:t>
       </w:r>
       <w:r>
         <w:rPr>
@@ -5209,7 +5422,23 @@
           <w:sz w:val="28"/>
           <w:szCs w:val="28"/>
         </w:rPr>
-        <w:t xml:space="preserve"> after GridSearchCV optim</w:t>
+        <w:t xml:space="preserve"> after </w:t>
+      </w:r>
+      <w:proofErr w:type="spellStart"/>
+      <w:r>
+        <w:rPr>
+          <w:sz w:val="28"/>
+          <w:szCs w:val="28"/>
+        </w:rPr>
+        <w:t>GridSearchCV</w:t>
+      </w:r>
+      <w:proofErr w:type="spellEnd"/>
+      <w:r>
+        <w:rPr>
+          <w:sz w:val="28"/>
+          <w:szCs w:val="28"/>
+        </w:rPr>
+        <w:t xml:space="preserve"> optim</w:t>
       </w:r>
       <w:r>
         <w:rPr>
@@ -5357,7 +5586,51 @@
           <w:sz w:val="28"/>
           <w:szCs w:val="28"/>
         </w:rPr>
-        <w:t xml:space="preserve">We also add OneVsRestClassifier and the average ROC AUC score is </w:t>
+        <w:t xml:space="preserve">We also add </w:t>
+      </w:r>
+      <w:proofErr w:type="spellStart"/>
+      <w:r>
+        <w:rPr>
+          <w:sz w:val="28"/>
+          <w:szCs w:val="28"/>
+        </w:rPr>
+        <w:t>OneVsRestClassifier</w:t>
+      </w:r>
+      <w:proofErr w:type="spellEnd"/>
+      <w:r>
+        <w:rPr>
+          <w:sz w:val="28"/>
+          <w:szCs w:val="28"/>
+        </w:rPr>
+        <w:t xml:space="preserve"> and the </w:t>
+      </w:r>
+      <w:r>
+        <w:rPr>
+          <w:sz w:val="28"/>
+          <w:szCs w:val="28"/>
+        </w:rPr>
+        <w:t xml:space="preserve">final </w:t>
+      </w:r>
+      <w:r>
+        <w:rPr>
+          <w:sz w:val="28"/>
+          <w:szCs w:val="28"/>
+        </w:rPr>
+        <w:t xml:space="preserve">average </w:t>
+      </w:r>
+      <w:r>
+        <w:rPr>
+          <w:sz w:val="28"/>
+          <w:szCs w:val="28"/>
+        </w:rPr>
+        <w:t>accuracy score</w:t>
+      </w:r>
+      <w:r>
+        <w:rPr>
+          <w:sz w:val="28"/>
+          <w:szCs w:val="28"/>
+        </w:rPr>
+        <w:t xml:space="preserve"> is </w:t>
       </w:r>
       <w:r>
         <w:rPr>
@@ -5371,7 +5644,23 @@
           <w:sz w:val="28"/>
           <w:szCs w:val="28"/>
         </w:rPr>
-        <w:t xml:space="preserve"> after GridSearchCV optimization.</w:t>
+        <w:t xml:space="preserve"> after </w:t>
+      </w:r>
+      <w:proofErr w:type="spellStart"/>
+      <w:r>
+        <w:rPr>
+          <w:sz w:val="28"/>
+          <w:szCs w:val="28"/>
+        </w:rPr>
+        <w:t>GridSearchCV</w:t>
+      </w:r>
+      <w:proofErr w:type="spellEnd"/>
+      <w:r>
+        <w:rPr>
+          <w:sz w:val="28"/>
+          <w:szCs w:val="28"/>
+        </w:rPr>
+        <w:t xml:space="preserve"> optimization.</w:t>
       </w:r>
     </w:p>
     <w:p>
@@ -5521,12 +5810,21 @@
         </w:rPr>
         <w:t xml:space="preserve">Due to </w:t>
       </w:r>
-      <w:r>
-        <w:rPr>
-          <w:sz w:val="28"/>
-          <w:szCs w:val="28"/>
-        </w:rPr>
-        <w:t xml:space="preserve">OneVsRestClassifier </w:t>
+      <w:proofErr w:type="spellStart"/>
+      <w:r>
+        <w:rPr>
+          <w:sz w:val="28"/>
+          <w:szCs w:val="28"/>
+        </w:rPr>
+        <w:t>OneVsRestClassifier</w:t>
+      </w:r>
+      <w:proofErr w:type="spellEnd"/>
+      <w:r>
+        <w:rPr>
+          <w:sz w:val="28"/>
+          <w:szCs w:val="28"/>
+        </w:rPr>
+        <w:t xml:space="preserve"> </w:t>
       </w:r>
       <w:r>
         <w:rPr>
@@ -5535,6 +5833,8 @@
         </w:rPr>
         <w:t xml:space="preserve">is not supported by </w:t>
       </w:r>
+      <w:proofErr w:type="spellStart"/>
+      <w:proofErr w:type="gramStart"/>
       <w:r>
         <w:rPr>
           <w:sz w:val="28"/>
@@ -5542,6 +5842,7 @@
         </w:rPr>
         <w:t>sklearn.ensemble</w:t>
       </w:r>
+      <w:proofErr w:type="gramEnd"/>
       <w:r>
         <w:rPr>
           <w:sz w:val="28"/>
@@ -5556,12 +5857,29 @@
         </w:rPr>
         <w:t>VotingClassifier</w:t>
       </w:r>
-      <w:r>
-        <w:rPr>
-          <w:sz w:val="28"/>
-          <w:szCs w:val="28"/>
-        </w:rPr>
-        <w:t xml:space="preserve">, so we have implemented a customized HybridClassifier. </w:t>
+      <w:proofErr w:type="spellEnd"/>
+      <w:r>
+        <w:rPr>
+          <w:sz w:val="28"/>
+          <w:szCs w:val="28"/>
+        </w:rPr>
+        <w:t xml:space="preserve">, so we have implemented a customized </w:t>
+      </w:r>
+      <w:proofErr w:type="spellStart"/>
+      <w:r>
+        <w:rPr>
+          <w:sz w:val="28"/>
+          <w:szCs w:val="28"/>
+        </w:rPr>
+        <w:t>HybridClassifier</w:t>
+      </w:r>
+      <w:proofErr w:type="spellEnd"/>
+      <w:r>
+        <w:rPr>
+          <w:sz w:val="28"/>
+          <w:szCs w:val="28"/>
+        </w:rPr>
+        <w:t xml:space="preserve">. </w:t>
       </w:r>
       <w:r>
         <w:rPr>
@@ -5577,12 +5895,21 @@
         </w:rPr>
         <w:t xml:space="preserve"> it performs the voting with multiple classifier, and supports </w:t>
       </w:r>
-      <w:r>
-        <w:rPr>
-          <w:sz w:val="28"/>
-          <w:szCs w:val="28"/>
-        </w:rPr>
-        <w:t xml:space="preserve">OneVsRestClassifier </w:t>
+      <w:proofErr w:type="spellStart"/>
+      <w:r>
+        <w:rPr>
+          <w:sz w:val="28"/>
+          <w:szCs w:val="28"/>
+        </w:rPr>
+        <w:t>OneVsRestClassifier</w:t>
+      </w:r>
+      <w:proofErr w:type="spellEnd"/>
+      <w:r>
+        <w:rPr>
+          <w:sz w:val="28"/>
+          <w:szCs w:val="28"/>
+        </w:rPr>
+        <w:t xml:space="preserve"> </w:t>
       </w:r>
       <w:r>
         <w:rPr>
@@ -5612,7 +5939,21 @@
           <w:sz w:val="28"/>
           <w:szCs w:val="28"/>
         </w:rPr>
-        <w:t xml:space="preserve">applied it on all above 4 </w:t>
+        <w:t xml:space="preserve">applied it on all </w:t>
+      </w:r>
+      <w:r>
+        <w:rPr>
+          <w:sz w:val="28"/>
+          <w:szCs w:val="28"/>
+        </w:rPr>
+        <w:t>top 2</w:t>
+      </w:r>
+      <w:r>
+        <w:rPr>
+          <w:sz w:val="28"/>
+          <w:szCs w:val="28"/>
+        </w:rPr>
+        <w:t xml:space="preserve"> </w:t>
       </w:r>
       <w:r>
         <w:rPr>
@@ -5640,7 +5981,14 @@
           <w:sz w:val="28"/>
           <w:szCs w:val="28"/>
         </w:rPr>
-        <w:t xml:space="preserve">score is </w:t>
+        <w:t>average accuracy</w:t>
+      </w:r>
+      <w:r>
+        <w:rPr>
+          <w:sz w:val="28"/>
+          <w:szCs w:val="28"/>
+        </w:rPr>
+        <w:t xml:space="preserve"> is </w:t>
       </w:r>
       <w:r>
         <w:rPr>
@@ -5763,7 +6111,7 @@
       <w:pPr>
         <w:pStyle w:val="Heading2"/>
         <w:numPr>
-          <w:ilvl w:val="1"/>
+          <w:ilvl w:val="0"/>
           <w:numId w:val="11"/>
         </w:numPr>
         <w:rPr>
@@ -5771,75 +6119,319 @@
           <w:szCs w:val="40"/>
         </w:rPr>
       </w:pPr>
-      <w:bookmarkStart w:id="20" w:name="_Toc20067884"/>
+      <w:bookmarkStart w:id="20" w:name="_Toc20067885"/>
       <w:r>
         <w:rPr>
           <w:sz w:val="40"/>
           <w:szCs w:val="40"/>
         </w:rPr>
         <w:lastRenderedPageBreak/>
-        <w:t>Additional Appr</w:t>
-      </w:r>
-      <w:r>
-        <w:rPr>
-          <w:sz w:val="40"/>
-          <w:szCs w:val="40"/>
-        </w:rPr>
-        <w:t>o</w:t>
-      </w:r>
-      <w:r>
-        <w:rPr>
-          <w:sz w:val="40"/>
-          <w:szCs w:val="40"/>
-        </w:rPr>
-        <w:t>ach</w:t>
+        <w:t>Hyper-parameter Optimization</w:t>
       </w:r>
       <w:bookmarkEnd w:id="20"/>
     </w:p>
-    <w:p/>
-    <w:p>
-      <w:pPr>
+    <w:p>
+      <w:pPr>
+        <w:pStyle w:val="ListParagraph"/>
         <w:ind w:left="1080"/>
         <w:rPr>
           <w:sz w:val="28"/>
           <w:szCs w:val="28"/>
         </w:rPr>
       </w:pPr>
-      <w:r>
-        <w:rPr>
-          <w:sz w:val="28"/>
-          <w:szCs w:val="28"/>
-        </w:rPr>
-        <w:t xml:space="preserve">Besides above approaches </w:t>
-      </w:r>
-      <w:r>
-        <w:rPr>
-          <w:sz w:val="28"/>
-          <w:szCs w:val="28"/>
-        </w:rPr>
-        <w:t xml:space="preserve">models, </w:t>
-      </w:r>
-      <w:r>
-        <w:rPr>
-          <w:sz w:val="28"/>
-          <w:szCs w:val="28"/>
-        </w:rPr>
-        <w:t xml:space="preserve">we also tried an additional model using </w:t>
-      </w:r>
-      <w:r>
-        <w:rPr>
-          <w:sz w:val="28"/>
-          <w:szCs w:val="28"/>
-        </w:rPr>
-        <w:t>eli5 and hyperopt</w:t>
-      </w:r>
-      <w:r>
-        <w:rPr>
-          <w:sz w:val="28"/>
-          <w:szCs w:val="28"/>
-        </w:rPr>
-        <w:t xml:space="preserve"> on top of MLP</w:t>
-      </w:r>
+    </w:p>
+    <w:p>
+      <w:pPr>
+        <w:pStyle w:val="ListParagraph"/>
+        <w:ind w:left="1080"/>
+        <w:rPr>
+          <w:sz w:val="28"/>
+          <w:szCs w:val="28"/>
+        </w:rPr>
+      </w:pPr>
+      <w:proofErr w:type="spellStart"/>
+      <w:r>
+        <w:rPr>
+          <w:sz w:val="28"/>
+          <w:szCs w:val="28"/>
+        </w:rPr>
+        <w:t>GridSearchCV</w:t>
+      </w:r>
+      <w:proofErr w:type="spellEnd"/>
+      <w:r>
+        <w:rPr>
+          <w:sz w:val="28"/>
+          <w:szCs w:val="28"/>
+        </w:rPr>
+        <w:t xml:space="preserve"> is being used regarding parameter tuning.</w:t>
+      </w:r>
+    </w:p>
+    <w:p>
+      <w:pPr>
+        <w:pStyle w:val="ListParagraph"/>
+        <w:ind w:left="1080"/>
+        <w:rPr>
+          <w:sz w:val="28"/>
+          <w:szCs w:val="28"/>
+        </w:rPr>
+      </w:pPr>
+      <w:r>
+        <w:rPr>
+          <w:sz w:val="28"/>
+          <w:szCs w:val="28"/>
+        </w:rPr>
+        <w:t xml:space="preserve">We are able to find </w:t>
+      </w:r>
+      <w:r>
+        <w:rPr>
+          <w:sz w:val="28"/>
+          <w:szCs w:val="28"/>
+        </w:rPr>
+        <w:t>better</w:t>
+      </w:r>
+      <w:r>
+        <w:rPr>
+          <w:sz w:val="28"/>
+          <w:szCs w:val="28"/>
+        </w:rPr>
+        <w:t xml:space="preserve"> parameters with</w:t>
+      </w:r>
+      <w:r>
+        <w:rPr>
+          <w:sz w:val="28"/>
+          <w:szCs w:val="28"/>
+        </w:rPr>
+        <w:t xml:space="preserve"> the functions provided by it.</w:t>
+      </w:r>
+    </w:p>
+    <w:p>
+      <w:pPr>
+        <w:pStyle w:val="ListParagraph"/>
+        <w:ind w:left="1080"/>
+        <w:rPr>
+          <w:sz w:val="28"/>
+          <w:szCs w:val="28"/>
+        </w:rPr>
+      </w:pPr>
+    </w:p>
+    <w:p>
+      <w:pPr>
+        <w:ind w:left="1080"/>
+        <w:rPr>
+          <w:sz w:val="28"/>
+          <w:szCs w:val="28"/>
+        </w:rPr>
+      </w:pPr>
+      <w:r>
+        <w:rPr>
+          <w:sz w:val="28"/>
+          <w:szCs w:val="28"/>
+        </w:rPr>
+        <w:t xml:space="preserve">Besides above </w:t>
+      </w:r>
+      <w:proofErr w:type="spellStart"/>
+      <w:r>
+        <w:rPr>
+          <w:sz w:val="28"/>
+          <w:szCs w:val="28"/>
+        </w:rPr>
+        <w:t>GridSearchCV</w:t>
+      </w:r>
+      <w:proofErr w:type="spellEnd"/>
+      <w:r>
+        <w:rPr>
+          <w:sz w:val="28"/>
+          <w:szCs w:val="28"/>
+        </w:rPr>
+        <w:t xml:space="preserve">, we also tried an additional </w:t>
+      </w:r>
+      <w:r>
+        <w:rPr>
+          <w:sz w:val="28"/>
+          <w:szCs w:val="28"/>
+        </w:rPr>
+        <w:t>approach</w:t>
+      </w:r>
+      <w:r>
+        <w:rPr>
+          <w:sz w:val="28"/>
+          <w:szCs w:val="28"/>
+        </w:rPr>
+        <w:t xml:space="preserve"> </w:t>
+      </w:r>
+      <w:r>
+        <w:rPr>
+          <w:sz w:val="28"/>
+          <w:szCs w:val="28"/>
+        </w:rPr>
+        <w:t>to optimize</w:t>
+      </w:r>
+      <w:r>
+        <w:rPr>
+          <w:sz w:val="28"/>
+          <w:szCs w:val="28"/>
+        </w:rPr>
+        <w:t xml:space="preserve"> MLP</w:t>
+      </w:r>
+      <w:r>
+        <w:rPr>
+          <w:sz w:val="28"/>
+          <w:szCs w:val="28"/>
+        </w:rPr>
+        <w:t xml:space="preserve"> hyper parameters</w:t>
+      </w:r>
+      <w:r>
+        <w:rPr>
+          <w:sz w:val="28"/>
+          <w:szCs w:val="28"/>
+        </w:rPr>
+        <w:t xml:space="preserve"> using following techniques:</w:t>
+      </w:r>
+    </w:p>
+    <w:p>
+      <w:pPr>
+        <w:ind w:left="1080"/>
+        <w:rPr>
+          <w:sz w:val="28"/>
+          <w:szCs w:val="28"/>
+        </w:rPr>
+      </w:pPr>
+      <w:r>
+        <w:rPr>
+          <w:sz w:val="28"/>
+          <w:szCs w:val="28"/>
+        </w:rPr>
+        <w:t>eli5</w:t>
+      </w:r>
+      <w:r>
+        <w:rPr>
+          <w:sz w:val="28"/>
+          <w:szCs w:val="28"/>
+        </w:rPr>
+        <w:t>: Use for feature importance determination through permutation.</w:t>
+      </w:r>
+    </w:p>
+    <w:p>
+      <w:pPr>
+        <w:ind w:left="1080"/>
+        <w:rPr>
+          <w:sz w:val="28"/>
+          <w:szCs w:val="28"/>
+        </w:rPr>
+      </w:pPr>
+      <w:proofErr w:type="spellStart"/>
+      <w:r>
+        <w:rPr>
+          <w:sz w:val="28"/>
+          <w:szCs w:val="28"/>
+        </w:rPr>
+        <w:t>hyperopt</w:t>
+      </w:r>
+      <w:proofErr w:type="spellEnd"/>
+      <w:r>
+        <w:rPr>
+          <w:sz w:val="28"/>
+          <w:szCs w:val="28"/>
+        </w:rPr>
+        <w:t xml:space="preserve">: </w:t>
+      </w:r>
+      <w:r>
+        <w:rPr>
+          <w:sz w:val="28"/>
+          <w:szCs w:val="28"/>
+        </w:rPr>
+        <w:t>used for optimizing over awkward search spaces with real-valued, discrete, and conditional dimensions.</w:t>
+      </w:r>
+    </w:p>
+    <w:p>
+      <w:pPr>
+        <w:ind w:left="1080"/>
+        <w:rPr>
+          <w:sz w:val="28"/>
+          <w:szCs w:val="28"/>
+        </w:rPr>
+      </w:pPr>
+    </w:p>
+    <w:p>
+      <w:pPr>
+        <w:ind w:left="1080"/>
+        <w:rPr>
+          <w:sz w:val="28"/>
+          <w:szCs w:val="28"/>
+        </w:rPr>
+      </w:pPr>
+      <w:r>
+        <w:rPr>
+          <w:sz w:val="28"/>
+          <w:szCs w:val="28"/>
+        </w:rPr>
+        <w:t xml:space="preserve">This </w:t>
+      </w:r>
+      <w:r>
+        <w:rPr>
+          <w:sz w:val="28"/>
+          <w:szCs w:val="28"/>
+        </w:rPr>
+        <w:t>model</w:t>
+      </w:r>
+      <w:r>
+        <w:rPr>
+          <w:sz w:val="28"/>
+          <w:szCs w:val="28"/>
+        </w:rPr>
+        <w:t xml:space="preserve"> </w:t>
+      </w:r>
+      <w:r>
+        <w:rPr>
+          <w:sz w:val="28"/>
+          <w:szCs w:val="28"/>
+        </w:rPr>
+        <w:t>keeps</w:t>
+      </w:r>
+      <w:r>
+        <w:rPr>
+          <w:sz w:val="28"/>
+          <w:szCs w:val="28"/>
+        </w:rPr>
+        <w:t xml:space="preserve"> updating its beliefs on the best hyperparameter combination</w:t>
+      </w:r>
+      <w:r>
+        <w:rPr>
+          <w:sz w:val="28"/>
+          <w:szCs w:val="28"/>
+        </w:rPr>
+        <w:t>, which was</w:t>
+      </w:r>
+      <w:r>
+        <w:rPr>
+          <w:sz w:val="28"/>
+          <w:szCs w:val="28"/>
+        </w:rPr>
+        <w:t xml:space="preserve"> implemented </w:t>
+      </w:r>
+      <w:r>
+        <w:rPr>
+          <w:sz w:val="28"/>
+          <w:szCs w:val="28"/>
+        </w:rPr>
+        <w:t xml:space="preserve">in </w:t>
+      </w:r>
+      <w:proofErr w:type="spellStart"/>
+      <w:r>
+        <w:rPr>
+          <w:sz w:val="28"/>
+          <w:szCs w:val="28"/>
+        </w:rPr>
+        <w:t>h</w:t>
+      </w:r>
+      <w:r>
+        <w:rPr>
+          <w:sz w:val="28"/>
+          <w:szCs w:val="28"/>
+        </w:rPr>
+        <w:t>yperopt</w:t>
+      </w:r>
+      <w:proofErr w:type="spellEnd"/>
       <w:r>
         <w:rPr>
           <w:sz w:val="28"/>
@@ -5856,13 +6448,6 @@
           <w:szCs w:val="28"/>
         </w:rPr>
       </w:pPr>
-      <w:r>
-        <w:rPr>
-          <w:sz w:val="28"/>
-          <w:szCs w:val="28"/>
-        </w:rPr>
-        <w:t>This technique utilizes a Bayesian approach of progressively updating its beliefs on the best hyperparameter combination. We implemented the technique using the Hyperopt package.</w:t>
-      </w:r>
     </w:p>
     <w:p>
       <w:pPr>
@@ -5872,6 +6457,29 @@
           <w:szCs w:val="28"/>
         </w:rPr>
       </w:pPr>
+      <w:r>
+        <w:rPr>
+          <w:sz w:val="28"/>
+          <w:szCs w:val="28"/>
+        </w:rPr>
+        <w:t xml:space="preserve">The state space for each of the seven </w:t>
+      </w:r>
+      <w:proofErr w:type="gramStart"/>
+      <w:r>
+        <w:rPr>
+          <w:sz w:val="28"/>
+          <w:szCs w:val="28"/>
+        </w:rPr>
+        <w:t>parameter</w:t>
+      </w:r>
+      <w:proofErr w:type="gramEnd"/>
+      <w:r>
+        <w:rPr>
+          <w:sz w:val="28"/>
+          <w:szCs w:val="28"/>
+        </w:rPr>
+        <w:t>:</w:t>
+      </w:r>
     </w:p>
     <w:p>
       <w:pPr>
@@ -5886,7 +6494,23 @@
           <w:sz w:val="28"/>
           <w:szCs w:val="28"/>
         </w:rPr>
-        <w:t>The state space for each of the seven parameter:</w:t>
+        <w:t xml:space="preserve">Activation: logistic, tanh, </w:t>
+      </w:r>
+      <w:proofErr w:type="spellStart"/>
+      <w:r>
+        <w:rPr>
+          <w:sz w:val="28"/>
+          <w:szCs w:val="28"/>
+        </w:rPr>
+        <w:t>relu</w:t>
+      </w:r>
+      <w:proofErr w:type="spellEnd"/>
+      <w:r>
+        <w:rPr>
+          <w:sz w:val="28"/>
+          <w:szCs w:val="28"/>
+        </w:rPr>
+        <w:t>, identity</w:t>
       </w:r>
     </w:p>
     <w:p>
@@ -5902,7 +6526,7 @@
           <w:sz w:val="28"/>
           <w:szCs w:val="28"/>
         </w:rPr>
-        <w:t>Activation: logistic, tanh, relu, identity</w:t>
+        <w:t>Alpha: float between 0.001 to 1000</w:t>
       </w:r>
     </w:p>
     <w:p>
@@ -5918,7 +6542,7 @@
           <w:sz w:val="28"/>
           <w:szCs w:val="28"/>
         </w:rPr>
-        <w:t>Alpha: float between 0.001 to 1000</w:t>
+        <w:t>Neurons: integer between 1 to 55 (i.e., number of features)</w:t>
       </w:r>
     </w:p>
     <w:p>
@@ -5934,7 +6558,23 @@
           <w:sz w:val="28"/>
           <w:szCs w:val="28"/>
         </w:rPr>
-        <w:t>Neurons: integer between 1 to 55 (i.e., number of features)</w:t>
+        <w:t xml:space="preserve">Learning rate: constant, </w:t>
+      </w:r>
+      <w:proofErr w:type="spellStart"/>
+      <w:r>
+        <w:rPr>
+          <w:sz w:val="28"/>
+          <w:szCs w:val="28"/>
+        </w:rPr>
+        <w:t>invscaling</w:t>
+      </w:r>
+      <w:proofErr w:type="spellEnd"/>
+      <w:r>
+        <w:rPr>
+          <w:sz w:val="28"/>
+          <w:szCs w:val="28"/>
+        </w:rPr>
+        <w:t>, adaptive</w:t>
       </w:r>
     </w:p>
     <w:p>
@@ -5950,7 +6590,7 @@
           <w:sz w:val="28"/>
           <w:szCs w:val="28"/>
         </w:rPr>
-        <w:t>Learning rate: constant, invscaling, adaptive</w:t>
+        <w:t>Initial: float between 0.001 to 0.99</w:t>
       </w:r>
     </w:p>
     <w:p>
@@ -5966,7 +6606,7 @@
           <w:sz w:val="28"/>
           <w:szCs w:val="28"/>
         </w:rPr>
-        <w:t>Initial: float between 0.001 to 0.99</w:t>
+        <w:t>Exponent: float between 0.01 to 0.99</w:t>
       </w:r>
     </w:p>
     <w:p>
@@ -5982,8 +6622,49 @@
           <w:sz w:val="28"/>
           <w:szCs w:val="28"/>
         </w:rPr>
-        <w:t>Exponent: float between 0.01 to 0.99</w:t>
-      </w:r>
+        <w:t xml:space="preserve">Solver: </w:t>
+      </w:r>
+      <w:proofErr w:type="spellStart"/>
+      <w:r>
+        <w:rPr>
+          <w:sz w:val="28"/>
+          <w:szCs w:val="28"/>
+        </w:rPr>
+        <w:t>lbfgs</w:t>
+      </w:r>
+      <w:proofErr w:type="spellEnd"/>
+      <w:r>
+        <w:rPr>
+          <w:sz w:val="28"/>
+          <w:szCs w:val="28"/>
+        </w:rPr>
+        <w:t xml:space="preserve">, </w:t>
+      </w:r>
+      <w:proofErr w:type="spellStart"/>
+      <w:r>
+        <w:rPr>
+          <w:sz w:val="28"/>
+          <w:szCs w:val="28"/>
+        </w:rPr>
+        <w:t>sgd</w:t>
+      </w:r>
+      <w:proofErr w:type="spellEnd"/>
+      <w:r>
+        <w:rPr>
+          <w:sz w:val="28"/>
+          <w:szCs w:val="28"/>
+        </w:rPr>
+        <w:t xml:space="preserve">, </w:t>
+      </w:r>
+      <w:proofErr w:type="spellStart"/>
+      <w:r>
+        <w:rPr>
+          <w:sz w:val="28"/>
+          <w:szCs w:val="28"/>
+        </w:rPr>
+        <w:t>adam</w:t>
+      </w:r>
+      <w:proofErr w:type="spellEnd"/>
     </w:p>
     <w:p>
       <w:pPr>
@@ -5993,31 +6674,16 @@
           <w:szCs w:val="28"/>
         </w:rPr>
       </w:pPr>
-      <w:r>
-        <w:rPr>
-          <w:sz w:val="28"/>
-          <w:szCs w:val="28"/>
-        </w:rPr>
-        <w:t>Solver: lbfgs, sgd, adam</w:t>
-      </w:r>
-    </w:p>
-    <w:p>
-      <w:pPr>
+    </w:p>
+    <w:p>
+      <w:pPr>
+        <w:pStyle w:val="ListParagraph"/>
         <w:ind w:left="1080"/>
         <w:rPr>
           <w:sz w:val="28"/>
           <w:szCs w:val="28"/>
         </w:rPr>
       </w:pPr>
-    </w:p>
-    <w:p>
-      <w:pPr>
-        <w:ind w:left="1080"/>
-        <w:rPr>
-          <w:sz w:val="28"/>
-          <w:szCs w:val="28"/>
-        </w:rPr>
-      </w:pPr>
       <w:r>
         <w:rPr>
           <w:sz w:val="28"/>
@@ -6030,38 +6696,23 @@
           <w:sz w:val="28"/>
           <w:szCs w:val="28"/>
         </w:rPr>
-        <w:t>classification-eli5_hyperopt.ipynb</w:t>
-      </w:r>
+        <w:t>classification-eli5_</w:t>
+      </w:r>
+      <w:proofErr w:type="gramStart"/>
+      <w:r>
+        <w:rPr>
+          <w:sz w:val="28"/>
+          <w:szCs w:val="28"/>
+        </w:rPr>
+        <w:t>hyperopt.ipynb</w:t>
+      </w:r>
+      <w:proofErr w:type="gramEnd"/>
       <w:r>
         <w:rPr>
           <w:sz w:val="28"/>
           <w:szCs w:val="28"/>
         </w:rPr>
         <w:t>.</w:t>
-      </w:r>
-    </w:p>
-    <w:p>
-      <w:pPr>
-        <w:ind w:left="1080"/>
-        <w:rPr>
-          <w:sz w:val="28"/>
-          <w:szCs w:val="28"/>
-        </w:rPr>
-      </w:pPr>
-    </w:p>
-    <w:p>
-      <w:pPr>
-        <w:rPr>
-          <w:sz w:val="28"/>
-          <w:szCs w:val="28"/>
-        </w:rPr>
-      </w:pPr>
-      <w:r>
-        <w:rPr>
-          <w:sz w:val="28"/>
-          <w:szCs w:val="28"/>
-        </w:rPr>
-        <w:br w:type="page"/>
       </w:r>
     </w:p>
     <w:p>
@@ -6076,30 +6727,63 @@
           <w:szCs w:val="40"/>
         </w:rPr>
       </w:pPr>
-      <w:bookmarkStart w:id="21" w:name="_Toc20067885"/>
+      <w:bookmarkStart w:id="21" w:name="_Toc20067886"/>
       <w:r>
         <w:rPr>
           <w:sz w:val="40"/>
           <w:szCs w:val="40"/>
         </w:rPr>
         <w:lastRenderedPageBreak/>
-        <w:t>Hyper-parameter Optimization</w:t>
+        <w:t>Post-Processing</w:t>
       </w:r>
       <w:bookmarkEnd w:id="21"/>
     </w:p>
     <w:p>
       <w:pPr>
-        <w:pStyle w:val="ListParagraph"/>
         <w:ind w:left="1080"/>
         <w:rPr>
           <w:sz w:val="28"/>
           <w:szCs w:val="28"/>
         </w:rPr>
       </w:pPr>
-    </w:p>
-    <w:p>
-      <w:pPr>
-        <w:pStyle w:val="ListParagraph"/>
+      <w:r>
+        <w:rPr>
+          <w:sz w:val="28"/>
+          <w:szCs w:val="28"/>
+        </w:rPr>
+        <w:t>After buil</w:t>
+      </w:r>
+      <w:r>
+        <w:rPr>
+          <w:sz w:val="28"/>
+          <w:szCs w:val="28"/>
+        </w:rPr>
+        <w:t xml:space="preserve">ding on the voting </w:t>
+      </w:r>
+      <w:r>
+        <w:rPr>
+          <w:sz w:val="28"/>
+          <w:szCs w:val="28"/>
+        </w:rPr>
+        <w:t>hybrid</w:t>
+      </w:r>
+      <w:r>
+        <w:rPr>
+          <w:sz w:val="28"/>
+          <w:szCs w:val="28"/>
+        </w:rPr>
+        <w:t xml:space="preserve"> classifier, we learn the feature importance based on the 2 estimators used inside: Logistic Regression Classifier, and Random Forest Classifier, so to better understand the business value of the classification</w:t>
+      </w:r>
+      <w:r>
+        <w:rPr>
+          <w:sz w:val="28"/>
+          <w:szCs w:val="28"/>
+        </w:rPr>
+        <w:t>.</w:t>
+      </w:r>
+    </w:p>
+    <w:p>
+      <w:pPr>
         <w:ind w:left="1080"/>
         <w:rPr>
           <w:sz w:val="28"/>
@@ -6111,217 +6795,8 @@
           <w:sz w:val="28"/>
           <w:szCs w:val="28"/>
         </w:rPr>
-        <w:t>GridSearchCV</w:t>
-      </w:r>
-      <w:r>
-        <w:rPr>
-          <w:sz w:val="28"/>
-          <w:szCs w:val="28"/>
-        </w:rPr>
-        <w:t xml:space="preserve"> is being used regarding parameter tuning.</w:t>
-      </w:r>
-    </w:p>
-    <w:p>
-      <w:pPr>
-        <w:pStyle w:val="ListParagraph"/>
-        <w:ind w:left="1080"/>
-        <w:rPr>
-          <w:sz w:val="28"/>
-          <w:szCs w:val="28"/>
-        </w:rPr>
-      </w:pPr>
-      <w:r>
-        <w:rPr>
-          <w:sz w:val="28"/>
-          <w:szCs w:val="28"/>
-        </w:rPr>
-        <w:t xml:space="preserve">We are able to find </w:t>
-      </w:r>
-      <w:r>
-        <w:rPr>
-          <w:sz w:val="28"/>
-          <w:szCs w:val="28"/>
-        </w:rPr>
-        <w:t>better</w:t>
-      </w:r>
-      <w:r>
-        <w:rPr>
-          <w:sz w:val="28"/>
-          <w:szCs w:val="28"/>
-        </w:rPr>
-        <w:t xml:space="preserve"> parameters with</w:t>
-      </w:r>
-      <w:r>
-        <w:rPr>
-          <w:sz w:val="28"/>
-          <w:szCs w:val="28"/>
-        </w:rPr>
-        <w:t xml:space="preserve"> the functions provided by it.</w:t>
-      </w:r>
-    </w:p>
-    <w:p>
-      <w:pPr>
-        <w:pStyle w:val="ListParagraph"/>
-        <w:ind w:left="1080"/>
-        <w:rPr>
-          <w:sz w:val="28"/>
-          <w:szCs w:val="28"/>
-        </w:rPr>
-      </w:pPr>
-    </w:p>
-    <w:p>
-      <w:pPr>
-        <w:pStyle w:val="Heading2"/>
-        <w:numPr>
-          <w:ilvl w:val="0"/>
-          <w:numId w:val="11"/>
-        </w:numPr>
-        <w:rPr>
-          <w:sz w:val="40"/>
-          <w:szCs w:val="40"/>
-        </w:rPr>
-      </w:pPr>
-      <w:bookmarkStart w:id="22" w:name="_Toc20067886"/>
-      <w:r>
-        <w:rPr>
-          <w:sz w:val="40"/>
-          <w:szCs w:val="40"/>
-        </w:rPr>
-        <w:t>Post-Processing</w:t>
-      </w:r>
-      <w:bookmarkEnd w:id="22"/>
-    </w:p>
-    <w:p>
-      <w:pPr>
-        <w:ind w:left="1080"/>
-        <w:rPr>
-          <w:sz w:val="28"/>
-          <w:szCs w:val="28"/>
-        </w:rPr>
-      </w:pPr>
-      <w:r>
-        <w:rPr>
-          <w:sz w:val="28"/>
-          <w:szCs w:val="28"/>
-        </w:rPr>
-        <w:t>Foll</w:t>
-      </w:r>
-      <w:r>
-        <w:rPr>
-          <w:sz w:val="28"/>
-          <w:szCs w:val="28"/>
-        </w:rPr>
-        <w:t>o</w:t>
-      </w:r>
-      <w:r>
-        <w:rPr>
-          <w:sz w:val="28"/>
-          <w:szCs w:val="28"/>
-        </w:rPr>
-        <w:t>wings are the feature importance</w:t>
-      </w:r>
-      <w:r>
-        <w:rPr>
-          <w:sz w:val="28"/>
-          <w:szCs w:val="28"/>
-        </w:rPr>
-        <w:t xml:space="preserve"> for different ratings</w:t>
-      </w:r>
-      <w:r>
-        <w:rPr>
-          <w:sz w:val="28"/>
-          <w:szCs w:val="28"/>
-        </w:rPr>
-        <w:t xml:space="preserve">, </w:t>
-      </w:r>
-      <w:r>
-        <w:rPr>
-          <w:sz w:val="28"/>
-          <w:szCs w:val="28"/>
-        </w:rPr>
-        <w:t xml:space="preserve">during the model development iterations, we remove </w:t>
-      </w:r>
-      <w:r>
-        <w:rPr>
-          <w:sz w:val="28"/>
-          <w:szCs w:val="28"/>
-        </w:rPr>
-        <w:t>we removed some unnecessary columns</w:t>
-      </w:r>
-      <w:r>
-        <w:rPr>
-          <w:sz w:val="28"/>
-          <w:szCs w:val="28"/>
-        </w:rPr>
-        <w:t xml:space="preserve"> </w:t>
-      </w:r>
-      <w:r>
-        <w:rPr>
-          <w:sz w:val="28"/>
-          <w:szCs w:val="28"/>
-        </w:rPr>
-        <w:t xml:space="preserve">base </w:t>
-      </w:r>
-      <w:r>
-        <w:rPr>
-          <w:sz w:val="28"/>
-          <w:szCs w:val="28"/>
-        </w:rPr>
-        <w:t xml:space="preserve">on </w:t>
-      </w:r>
-      <w:r>
-        <w:rPr>
-          <w:sz w:val="28"/>
-          <w:szCs w:val="28"/>
-        </w:rPr>
-        <w:t xml:space="preserve">the feature </w:t>
-      </w:r>
-      <w:r>
-        <w:rPr>
-          <w:sz w:val="28"/>
-          <w:szCs w:val="28"/>
-        </w:rPr>
-        <w:t>importance</w:t>
-      </w:r>
-      <w:r>
-        <w:rPr>
-          <w:sz w:val="28"/>
-          <w:szCs w:val="28"/>
-        </w:rPr>
-        <w:t>.</w:t>
-      </w:r>
-    </w:p>
-    <w:p>
-      <w:pPr>
-        <w:ind w:left="1080"/>
-        <w:rPr>
-          <w:sz w:val="28"/>
-          <w:szCs w:val="28"/>
-        </w:rPr>
-      </w:pPr>
-      <w:r>
-        <w:rPr>
-          <w:sz w:val="28"/>
-          <w:szCs w:val="28"/>
-        </w:rPr>
-        <w:t xml:space="preserve">That is the file </w:t>
-      </w:r>
-      <w:r>
-        <w:rPr>
-          <w:sz w:val="28"/>
-          <w:szCs w:val="28"/>
-        </w:rPr>
-        <w:t>features-elimination.ipynb</w:t>
-      </w:r>
-      <w:r>
-        <w:rPr>
-          <w:sz w:val="28"/>
-          <w:szCs w:val="28"/>
-        </w:rPr>
-        <w:t xml:space="preserve"> used for.</w:t>
-      </w:r>
-      <w:bookmarkStart w:id="23" w:name="_GoBack"/>
-      <w:bookmarkEnd w:id="23"/>
+        <w:t xml:space="preserve">The top 5 most important features from 2 different estimators are same, and they are listed below. And it shows the most important feature is Overall, and it outweighs other features. </w:t>
+      </w:r>
     </w:p>
     <w:p>
       <w:pPr>
@@ -6746,7 +7221,7 @@
           <w:szCs w:val="40"/>
         </w:rPr>
       </w:pPr>
-      <w:bookmarkStart w:id="24" w:name="_Toc20067887"/>
+      <w:bookmarkStart w:id="22" w:name="_Toc20067887"/>
       <w:r>
         <w:rPr>
           <w:sz w:val="40"/>
@@ -6755,7 +7230,7 @@
         <w:lastRenderedPageBreak/>
         <w:t>Final Classification Model</w:t>
       </w:r>
-      <w:bookmarkEnd w:id="24"/>
+      <w:bookmarkEnd w:id="22"/>
     </w:p>
     <w:p/>
     <w:p>
@@ -6771,6 +7246,29 @@
           <w:sz w:val="28"/>
           <w:szCs w:val="28"/>
         </w:rPr>
+        <w:t>We select the best performance model which is Voting hybrid classifier as the final class</w:t>
+      </w:r>
+      <w:r>
+        <w:rPr>
+          <w:sz w:val="28"/>
+          <w:szCs w:val="28"/>
+        </w:rPr>
+        <w:t>ification model.</w:t>
+      </w:r>
+    </w:p>
+    <w:p>
+      <w:pPr>
+        <w:ind w:left="1080"/>
+        <w:rPr>
+          <w:sz w:val="28"/>
+          <w:szCs w:val="28"/>
+        </w:rPr>
+      </w:pPr>
+      <w:r>
+        <w:rPr>
+          <w:sz w:val="28"/>
+          <w:szCs w:val="28"/>
+        </w:rPr>
         <w:t>Followings are</w:t>
       </w:r>
       <w:r>
@@ -6803,21 +7301,26 @@
           <w:szCs w:val="28"/>
         </w:rPr>
       </w:pPr>
-    </w:p>
-    <w:p>
-      <w:pPr>
-        <w:ind w:left="1080"/>
-        <w:rPr>
-          <w:sz w:val="28"/>
-          <w:szCs w:val="28"/>
-        </w:rPr>
-      </w:pPr>
-      <w:r>
-        <w:rPr>
-          <w:sz w:val="28"/>
-          <w:szCs w:val="28"/>
-        </w:rPr>
-        <w:t>Voting, score: 0.9166</w:t>
+      <w:r>
+        <w:rPr>
+          <w:sz w:val="28"/>
+          <w:szCs w:val="28"/>
+        </w:rPr>
+        <w:t>Voting</w:t>
+      </w:r>
+      <w:r>
+        <w:rPr>
+          <w:sz w:val="28"/>
+          <w:szCs w:val="28"/>
+        </w:rPr>
+        <w:t xml:space="preserve"> Hybrid Classifier</w:t>
+      </w:r>
+      <w:r>
+        <w:rPr>
+          <w:sz w:val="28"/>
+          <w:szCs w:val="28"/>
+        </w:rPr>
+        <w:t>, score: 0.9166</w:t>
       </w:r>
     </w:p>
     <w:p>
@@ -6891,7 +7394,7 @@
           <w:sz w:val="64"/>
         </w:rPr>
       </w:pPr>
-      <w:bookmarkStart w:id="25" w:name="_Toc17657754"/>
+      <w:bookmarkStart w:id="23" w:name="_Toc17657754"/>
       <w:r>
         <w:br w:type="page"/>
       </w:r>
@@ -6900,13 +7403,13 @@
       <w:pPr>
         <w:pStyle w:val="Heading1"/>
       </w:pPr>
-      <w:bookmarkStart w:id="26" w:name="_Toc20067888"/>
+      <w:bookmarkStart w:id="24" w:name="_Toc20067888"/>
       <w:r>
         <w:lastRenderedPageBreak/>
         <w:t>Project Performance &amp; Validation</w:t>
       </w:r>
-      <w:bookmarkEnd w:id="25"/>
-      <w:bookmarkEnd w:id="26"/>
+      <w:bookmarkEnd w:id="23"/>
+      <w:bookmarkEnd w:id="24"/>
     </w:p>
     <w:p>
       <w:pPr>
@@ -6930,59 +7433,6 @@
           <w:sz w:val="28"/>
           <w:szCs w:val="28"/>
         </w:rPr>
-        <w:t xml:space="preserve">The project performance is measured as the time required for the validation process. The required time for processing </w:t>
-      </w:r>
-      <w:r>
-        <w:rPr>
-          <w:sz w:val="28"/>
-          <w:szCs w:val="28"/>
-        </w:rPr>
-        <w:t>1188</w:t>
-      </w:r>
-      <w:r>
-        <w:rPr>
-          <w:sz w:val="28"/>
-          <w:szCs w:val="28"/>
-        </w:rPr>
-        <w:t xml:space="preserve"> records takes </w:t>
-      </w:r>
-      <w:r>
-        <w:rPr>
-          <w:sz w:val="28"/>
-          <w:szCs w:val="28"/>
-        </w:rPr>
-        <w:t xml:space="preserve">less than 1 </w:t>
-      </w:r>
-      <w:r>
-        <w:rPr>
-          <w:sz w:val="28"/>
-          <w:szCs w:val="28"/>
-        </w:rPr>
-        <w:t>second, so this is acceptable for the project requirement.</w:t>
-      </w:r>
-    </w:p>
-    <w:p>
-      <w:pPr>
-        <w:ind w:left="720"/>
-        <w:rPr>
-          <w:sz w:val="28"/>
-          <w:szCs w:val="28"/>
-        </w:rPr>
-      </w:pPr>
-    </w:p>
-    <w:p>
-      <w:pPr>
-        <w:ind w:left="720"/>
-        <w:rPr>
-          <w:sz w:val="28"/>
-          <w:szCs w:val="28"/>
-        </w:rPr>
-      </w:pPr>
-      <w:r>
-        <w:rPr>
-          <w:sz w:val="28"/>
-          <w:szCs w:val="28"/>
-        </w:rPr>
         <w:t xml:space="preserve">Base on the accuracy from different models, the best </w:t>
       </w:r>
       <w:r>
@@ -6990,6 +7440,13 @@
           <w:sz w:val="28"/>
           <w:szCs w:val="28"/>
         </w:rPr>
+        <w:t xml:space="preserve">testing average </w:t>
+      </w:r>
+      <w:r>
+        <w:rPr>
+          <w:sz w:val="28"/>
+          <w:szCs w:val="28"/>
+        </w:rPr>
         <w:t xml:space="preserve">accuracy </w:t>
       </w:r>
       <w:r>
@@ -7032,7 +7489,21 @@
           <w:sz w:val="28"/>
           <w:szCs w:val="28"/>
         </w:rPr>
-        <w:t>voting.</w:t>
+        <w:t>voting</w:t>
+      </w:r>
+      <w:r>
+        <w:rPr>
+          <w:sz w:val="28"/>
+          <w:szCs w:val="28"/>
+        </w:rPr>
+        <w:t xml:space="preserve"> hybrid classifier, and this achieves the project performance requirement that requires the average accuracy to be greater than 80%</w:t>
+      </w:r>
+      <w:r>
+        <w:rPr>
+          <w:sz w:val="28"/>
+          <w:szCs w:val="28"/>
+        </w:rPr>
+        <w:t>.</w:t>
       </w:r>
       <w:r>
         <w:rPr>
@@ -7040,6 +7511,13 @@
           <w:szCs w:val="28"/>
         </w:rPr>
         <w:t xml:space="preserve"> </w:t>
+      </w:r>
+      <w:r>
+        <w:rPr>
+          <w:sz w:val="28"/>
+          <w:szCs w:val="28"/>
+        </w:rPr>
+        <w:t>The average accuracy 91.66% is tested with the testing data set, so this validates the result.</w:t>
       </w:r>
     </w:p>
     <w:p/>
@@ -7058,12 +7536,12 @@
       <w:pPr>
         <w:pStyle w:val="Heading1"/>
       </w:pPr>
-      <w:bookmarkStart w:id="27" w:name="_Toc20067889"/>
+      <w:bookmarkStart w:id="25" w:name="_Toc20067889"/>
       <w:r>
         <w:lastRenderedPageBreak/>
         <w:t>Project Conclusions: Findings &amp; Recommendation</w:t>
       </w:r>
-      <w:bookmarkEnd w:id="27"/>
+      <w:bookmarkEnd w:id="25"/>
     </w:p>
     <w:p>
       <w:pPr>
@@ -7119,7 +7597,23 @@
           <w:sz w:val="28"/>
           <w:szCs w:val="28"/>
         </w:rPr>
-        <w:t>e practiced with other scikit learn classes and some other ways to approach the accuracy, not just the classes</w:t>
+        <w:t xml:space="preserve">e practiced with other </w:t>
+      </w:r>
+      <w:proofErr w:type="spellStart"/>
+      <w:r>
+        <w:rPr>
+          <w:sz w:val="28"/>
+          <w:szCs w:val="28"/>
+        </w:rPr>
+        <w:t>scikit</w:t>
+      </w:r>
+      <w:proofErr w:type="spellEnd"/>
+      <w:r>
+        <w:rPr>
+          <w:sz w:val="28"/>
+          <w:szCs w:val="28"/>
+        </w:rPr>
+        <w:t xml:space="preserve"> learn classes and some other ways to approach the accuracy, not just the classes</w:t>
       </w:r>
       <w:r>
         <w:rPr>
@@ -7255,6 +7749,36 @@
           <w:szCs w:val="28"/>
         </w:rPr>
         <w:t xml:space="preserve"> accuracy</w:t>
+      </w:r>
+      <w:r>
+        <w:rPr>
+          <w:sz w:val="28"/>
+          <w:szCs w:val="28"/>
+        </w:rPr>
+        <w:t>.</w:t>
+      </w:r>
+    </w:p>
+    <w:p>
+      <w:pPr>
+        <w:ind w:left="720"/>
+        <w:rPr>
+          <w:sz w:val="28"/>
+          <w:szCs w:val="28"/>
+        </w:rPr>
+      </w:pPr>
+      <w:r>
+        <w:rPr>
+          <w:sz w:val="28"/>
+          <w:szCs w:val="28"/>
+        </w:rPr>
+        <w:t>We also learn that the pre-processing is important to clean up invalid data, and all the classifier can be optimized with hyper-parameter tuning, and finally the ensemble/hybrid classifier can improve the performance with 2 or more classifier</w:t>
+      </w:r>
+      <w:r>
+        <w:rPr>
+          <w:sz w:val="28"/>
+          <w:szCs w:val="28"/>
+        </w:rPr>
+        <w:t>s</w:t>
       </w:r>
       <w:r>
         <w:rPr>
@@ -7269,6 +7793,8 @@
         <w:spacing w:after="839" w:line="226" w:lineRule="auto"/>
         <w:ind w:right="164"/>
       </w:pPr>
+      <w:bookmarkStart w:id="26" w:name="_GoBack"/>
+      <w:bookmarkEnd w:id="26"/>
     </w:p>
     <w:sectPr>
       <w:headerReference w:type="even" r:id="rId33"/>
@@ -13699,7 +14225,7 @@
 </file>
 
 <file path=customXml/itemProps1.xml><?xml version="1.0" encoding="utf-8"?>
-<ds:datastoreItem xmlns:ds="http://schemas.openxmlformats.org/officeDocument/2006/customXml" ds:itemID="{E909A8B3-3E9A-4BC4-81DB-9045B139D8D6}">
+<ds:datastoreItem xmlns:ds="http://schemas.openxmlformats.org/officeDocument/2006/customXml" ds:itemID="{C13CB652-0A7E-4C29-B631-EA04D623CBB9}">
   <ds:schemaRefs>
     <ds:schemaRef ds:uri="http://schemas.openxmlformats.org/officeDocument/2006/bibliography"/>
   </ds:schemaRefs>

</xml_diff>